<commit_message>
feat: improve documentation (#49)
</commit_message>
<xml_diff>
--- a/docs/documentation/zpi_szablon_dokumentacji-1.docx
+++ b/docs/documentation/zpi_szablon_dokumentacji-1.docx
@@ -194,9 +194,8 @@
           <w:sz w:val="36"/>
           <w:szCs w:val="36"/>
         </w:rPr>
-        <w:t>present</w:t>
-      </w:r>
-      <w:proofErr w:type="spellEnd"/>
+        <w:t>P</w:t>
+      </w:r>
       <w:r>
         <w:rPr>
           <w:rFonts w:ascii="Garamond" w:eastAsia="Garamond" w:hAnsi="Garamond" w:cs="Garamond"/>
@@ -204,9 +203,9 @@
           <w:sz w:val="36"/>
           <w:szCs w:val="36"/>
         </w:rPr>
-        <w:t xml:space="preserve"> </w:t>
-      </w:r>
-      <w:proofErr w:type="spellStart"/>
+        <w:t>resent</w:t>
+      </w:r>
+      <w:proofErr w:type="spellEnd"/>
       <w:r>
         <w:rPr>
           <w:rFonts w:ascii="Garamond" w:eastAsia="Garamond" w:hAnsi="Garamond" w:cs="Garamond"/>
@@ -214,9 +213,26 @@
           <w:sz w:val="36"/>
           <w:szCs w:val="36"/>
         </w:rPr>
-        <w:t>finder</w:t>
-      </w:r>
-      <w:proofErr w:type="spellEnd"/>
+        <w:t xml:space="preserve"> </w:t>
+      </w:r>
+      <w:r>
+        <w:rPr>
+          <w:rFonts w:ascii="Garamond" w:eastAsia="Garamond" w:hAnsi="Garamond" w:cs="Garamond"/>
+          <w:b/>
+          <w:sz w:val="36"/>
+          <w:szCs w:val="36"/>
+        </w:rPr>
+        <w:t>F</w:t>
+      </w:r>
+      <w:r>
+        <w:rPr>
+          <w:rFonts w:ascii="Garamond" w:eastAsia="Garamond" w:hAnsi="Garamond" w:cs="Garamond"/>
+          <w:b/>
+          <w:sz w:val="36"/>
+          <w:szCs w:val="36"/>
+        </w:rPr>
+        <w:t>inder</w:t>
+      </w:r>
     </w:p>
     <w:p>
       <w:pPr>
@@ -417,7 +433,27 @@
           <w:sz w:val="28"/>
           <w:szCs w:val="28"/>
         </w:rPr>
-        <w:t>Doktor Marcin Jodłowiec</w:t>
+        <w:t>D</w:t>
+      </w:r>
+      <w:r>
+        <w:rPr>
+          <w:rFonts w:ascii="Garamond" w:eastAsia="Garamond" w:hAnsi="Garamond" w:cs="Garamond"/>
+          <w:b/>
+          <w:color w:val="000000"/>
+          <w:sz w:val="28"/>
+          <w:szCs w:val="28"/>
+        </w:rPr>
+        <w:t>r inż.</w:t>
+      </w:r>
+      <w:r>
+        <w:rPr>
+          <w:rFonts w:ascii="Garamond" w:eastAsia="Garamond" w:hAnsi="Garamond" w:cs="Garamond"/>
+          <w:b/>
+          <w:color w:val="000000"/>
+          <w:sz w:val="28"/>
+          <w:szCs w:val="28"/>
+        </w:rPr>
+        <w:t xml:space="preserve"> Marcin Jodłowiec</w:t>
       </w:r>
     </w:p>
     <w:p>
@@ -558,6 +594,7 @@
         <w:pBdr>
           <w:bottom w:val="single" w:sz="4" w:space="1" w:color="000000"/>
         </w:pBdr>
+        <w:ind w:left="720" w:hanging="720"/>
         <w:rPr>
           <w:rFonts w:ascii="Garamond" w:eastAsia="Garamond" w:hAnsi="Garamond" w:cs="Garamond"/>
           <w:sz w:val="24"/>
@@ -578,18 +615,24 @@
           <w:sz w:val="24"/>
           <w:szCs w:val="24"/>
         </w:rPr>
-        <w:t xml:space="preserve">prezenty, propozycje, wyszukiwanie, sztuczna </w:t>
-      </w:r>
-      <w:proofErr w:type="spellStart"/>
+        <w:t>prezenty, propozycje, wyszukiwanie, sztuczna intelig</w:t>
+      </w:r>
       <w:r>
         <w:rPr>
           <w:rFonts w:ascii="Garamond" w:eastAsia="Garamond" w:hAnsi="Garamond" w:cs="Garamond"/>
           <w:sz w:val="24"/>
           <w:szCs w:val="24"/>
         </w:rPr>
-        <w:t>inteligancja</w:t>
-      </w:r>
-      <w:proofErr w:type="spellEnd"/>
+        <w:t>e</w:t>
+      </w:r>
+      <w:r>
+        <w:rPr>
+          <w:rFonts w:ascii="Garamond" w:eastAsia="Garamond" w:hAnsi="Garamond" w:cs="Garamond"/>
+          <w:sz w:val="24"/>
+          <w:szCs w:val="24"/>
+        </w:rPr>
+        <w:t>ncja</w:t>
+      </w:r>
     </w:p>
     <w:p>
       <w:pPr>
@@ -1427,7 +1470,352 @@
       </w:r>
       <w:bookmarkEnd w:id="1"/>
     </w:p>
+    <w:tbl>
+      <w:tblPr>
+        <w:tblStyle w:val="TableGrid"/>
+        <w:tblW w:w="0" w:type="auto"/>
+        <w:tblLook w:val="04A0" w:firstRow="1" w:lastRow="0" w:firstColumn="1" w:lastColumn="0" w:noHBand="0" w:noVBand="1"/>
+      </w:tblPr>
+      <w:tblGrid>
+        <w:gridCol w:w="2831"/>
+        <w:gridCol w:w="2831"/>
+        <w:gridCol w:w="2831"/>
+      </w:tblGrid>
+      <w:tr>
+        <w:tc>
+          <w:tcPr>
+            <w:tcW w:w="2831" w:type="dxa"/>
+            <w:vAlign w:val="center"/>
+          </w:tcPr>
+          <w:p>
+            <w:pPr>
+              <w:rPr>
+                <w:b/>
+                <w:bCs/>
+              </w:rPr>
+            </w:pPr>
+            <w:r>
+              <w:rPr>
+                <w:rStyle w:val="Strong"/>
+                <w:b w:val="0"/>
+                <w:bCs w:val="0"/>
+              </w:rPr>
+              <w:t>Skrót / symbol</w:t>
+            </w:r>
+          </w:p>
+        </w:tc>
+        <w:tc>
+          <w:tcPr>
+            <w:tcW w:w="2831" w:type="dxa"/>
+            <w:vAlign w:val="center"/>
+          </w:tcPr>
+          <w:p>
+            <w:pPr>
+              <w:rPr>
+                <w:b/>
+                <w:bCs/>
+              </w:rPr>
+            </w:pPr>
+            <w:r>
+              <w:rPr>
+                <w:rStyle w:val="Strong"/>
+                <w:b w:val="0"/>
+                <w:bCs w:val="0"/>
+              </w:rPr>
+              <w:t>Pełna nazwa</w:t>
+            </w:r>
+          </w:p>
+        </w:tc>
+        <w:tc>
+          <w:tcPr>
+            <w:tcW w:w="2831" w:type="dxa"/>
+            <w:vAlign w:val="center"/>
+          </w:tcPr>
+          <w:p>
+            <w:pPr>
+              <w:rPr>
+                <w:b/>
+                <w:bCs/>
+              </w:rPr>
+            </w:pPr>
+            <w:r>
+              <w:rPr>
+                <w:rStyle w:val="Strong"/>
+                <w:b w:val="0"/>
+                <w:bCs w:val="0"/>
+              </w:rPr>
+              <w:t>Opis / znaczenie w projekcie</w:t>
+            </w:r>
+          </w:p>
+        </w:tc>
+      </w:tr>
+      <w:tr>
+        <w:tc>
+          <w:tcPr>
+            <w:tcW w:w="2831" w:type="dxa"/>
+            <w:vAlign w:val="center"/>
+          </w:tcPr>
+          <w:p>
+            <w:r>
+              <w:rPr>
+                <w:rStyle w:val="Strong"/>
+                <w:b w:val="0"/>
+                <w:bCs w:val="0"/>
+              </w:rPr>
+              <w:t>AI</w:t>
+            </w:r>
+          </w:p>
+        </w:tc>
+        <w:tc>
+          <w:tcPr>
+            <w:tcW w:w="2831" w:type="dxa"/>
+            <w:vAlign w:val="center"/>
+          </w:tcPr>
+          <w:p>
+            <w:proofErr w:type="spellStart"/>
+            <w:r>
+              <w:rPr>
+                <w:rStyle w:val="Emphasis"/>
+              </w:rPr>
+              <w:t>Artificial</w:t>
+            </w:r>
+            <w:proofErr w:type="spellEnd"/>
+            <w:r>
+              <w:rPr>
+                <w:rStyle w:val="Emphasis"/>
+              </w:rPr>
+              <w:t xml:space="preserve"> </w:t>
+            </w:r>
+            <w:proofErr w:type="spellStart"/>
+            <w:r>
+              <w:rPr>
+                <w:rStyle w:val="Emphasis"/>
+              </w:rPr>
+              <w:t>Intelligence</w:t>
+            </w:r>
+            <w:proofErr w:type="spellEnd"/>
+            <w:r>
+              <w:t xml:space="preserve"> (Sztuczna inteligencja)</w:t>
+            </w:r>
+          </w:p>
+        </w:tc>
+        <w:tc>
+          <w:tcPr>
+            <w:tcW w:w="2831" w:type="dxa"/>
+            <w:vAlign w:val="center"/>
+          </w:tcPr>
+          <w:p>
+            <w:r>
+              <w:t>Ogólne określenie technologii wykorzystującej algorytmy uczenia maszynowego i modele językowe do analizy danych i generowania rekomendacji.</w:t>
+            </w:r>
+          </w:p>
+        </w:tc>
+      </w:tr>
+      <w:tr>
+        <w:tc>
+          <w:tcPr>
+            <w:tcW w:w="2831" w:type="dxa"/>
+            <w:vAlign w:val="center"/>
+          </w:tcPr>
+          <w:p>
+            <w:r>
+              <w:rPr>
+                <w:rStyle w:val="Strong"/>
+                <w:b w:val="0"/>
+                <w:bCs w:val="0"/>
+              </w:rPr>
+              <w:t>API</w:t>
+            </w:r>
+          </w:p>
+        </w:tc>
+        <w:tc>
+          <w:tcPr>
+            <w:tcW w:w="2831" w:type="dxa"/>
+            <w:vAlign w:val="center"/>
+          </w:tcPr>
+          <w:p>
+            <w:r>
+              <w:rPr>
+                <w:rStyle w:val="Emphasis"/>
+              </w:rPr>
+              <w:t>Application Programming Interface</w:t>
+            </w:r>
+          </w:p>
+        </w:tc>
+        <w:tc>
+          <w:tcPr>
+            <w:tcW w:w="2831" w:type="dxa"/>
+            <w:vAlign w:val="center"/>
+          </w:tcPr>
+          <w:p>
+            <w:r>
+              <w:t xml:space="preserve">Interfejs programistyczny umożliwiający komunikację między systemem a zewnętrznymi usługami (np. media społecznościowe, sklepy internetowe, </w:t>
+            </w:r>
+            <w:proofErr w:type="spellStart"/>
+            <w:r>
+              <w:t>OpenAI</w:t>
+            </w:r>
+            <w:proofErr w:type="spellEnd"/>
+            <w:r>
+              <w:t>).</w:t>
+            </w:r>
+          </w:p>
+        </w:tc>
+      </w:tr>
+      <w:tr>
+        <w:tc>
+          <w:tcPr>
+            <w:tcW w:w="2831" w:type="dxa"/>
+            <w:vAlign w:val="center"/>
+          </w:tcPr>
+          <w:p>
+            <w:r>
+              <w:rPr>
+                <w:rStyle w:val="Strong"/>
+                <w:b w:val="0"/>
+                <w:bCs w:val="0"/>
+              </w:rPr>
+              <w:t>UI</w:t>
+            </w:r>
+          </w:p>
+        </w:tc>
+        <w:tc>
+          <w:tcPr>
+            <w:tcW w:w="2831" w:type="dxa"/>
+            <w:vAlign w:val="center"/>
+          </w:tcPr>
+          <w:p>
+            <w:r>
+              <w:rPr>
+                <w:rStyle w:val="Emphasis"/>
+              </w:rPr>
+              <w:t>User Interface</w:t>
+            </w:r>
+          </w:p>
+        </w:tc>
+        <w:tc>
+          <w:tcPr>
+            <w:tcW w:w="2831" w:type="dxa"/>
+            <w:vAlign w:val="center"/>
+          </w:tcPr>
+          <w:p>
+            <w:r>
+              <w:t>Warstwa interfejsu użytkownika – część aplikacji prezentująca dane i umożliwiająca interakcję.</w:t>
+            </w:r>
+          </w:p>
+        </w:tc>
+      </w:tr>
+      <w:tr>
+        <w:tc>
+          <w:tcPr>
+            <w:tcW w:w="2831" w:type="dxa"/>
+            <w:vAlign w:val="center"/>
+          </w:tcPr>
+          <w:p>
+            <w:r>
+              <w:rPr>
+                <w:rStyle w:val="Strong"/>
+                <w:b w:val="0"/>
+                <w:bCs w:val="0"/>
+              </w:rPr>
+              <w:t>UX</w:t>
+            </w:r>
+          </w:p>
+        </w:tc>
+        <w:tc>
+          <w:tcPr>
+            <w:tcW w:w="2831" w:type="dxa"/>
+            <w:vAlign w:val="center"/>
+          </w:tcPr>
+          <w:p>
+            <w:r>
+              <w:rPr>
+                <w:rStyle w:val="Emphasis"/>
+              </w:rPr>
+              <w:t xml:space="preserve">User </w:t>
+            </w:r>
+            <w:proofErr w:type="spellStart"/>
+            <w:r>
+              <w:rPr>
+                <w:rStyle w:val="Emphasis"/>
+              </w:rPr>
+              <w:t>Experience</w:t>
+            </w:r>
+            <w:proofErr w:type="spellEnd"/>
+          </w:p>
+        </w:tc>
+        <w:tc>
+          <w:tcPr>
+            <w:tcW w:w="2831" w:type="dxa"/>
+            <w:vAlign w:val="center"/>
+          </w:tcPr>
+          <w:p>
+            <w:r>
+              <w:t>Ogólne doświadczenie użytkownika w kontakcie z aplikacją (użyteczność, prostota, intuicyjność).</w:t>
+            </w:r>
+          </w:p>
+        </w:tc>
+      </w:tr>
+      <w:tr>
+        <w:tc>
+          <w:tcPr>
+            <w:tcW w:w="2831" w:type="dxa"/>
+            <w:vAlign w:val="center"/>
+          </w:tcPr>
+          <w:p>
+            <w:r>
+              <w:rPr>
+                <w:rStyle w:val="Strong"/>
+                <w:b w:val="0"/>
+                <w:bCs w:val="0"/>
+              </w:rPr>
+              <w:t>VPS</w:t>
+            </w:r>
+          </w:p>
+        </w:tc>
+        <w:tc>
+          <w:tcPr>
+            <w:tcW w:w="2831" w:type="dxa"/>
+            <w:vAlign w:val="center"/>
+          </w:tcPr>
+          <w:p>
+            <w:r>
+              <w:rPr>
+                <w:rStyle w:val="Emphasis"/>
+              </w:rPr>
+              <w:t xml:space="preserve">Virtual </w:t>
+            </w:r>
+            <w:proofErr w:type="spellStart"/>
+            <w:r>
+              <w:rPr>
+                <w:rStyle w:val="Emphasis"/>
+              </w:rPr>
+              <w:t>Private</w:t>
+            </w:r>
+            <w:proofErr w:type="spellEnd"/>
+            <w:r>
+              <w:rPr>
+                <w:rStyle w:val="Emphasis"/>
+              </w:rPr>
+              <w:t xml:space="preserve"> Server</w:t>
+            </w:r>
+          </w:p>
+        </w:tc>
+        <w:tc>
+          <w:tcPr>
+            <w:tcW w:w="2831" w:type="dxa"/>
+            <w:vAlign w:val="center"/>
+          </w:tcPr>
+          <w:p>
+            <w:r>
+              <w:t>Wirtualny serwer prywatny, na którym hostowana jest aplikacja.</w:t>
+            </w:r>
+          </w:p>
+        </w:tc>
+      </w:tr>
+    </w:tbl>
     <w:p/>
+    <w:p/>
     <w:p>
       <w:pPr>
         <w:pStyle w:val="Heading2"/>
@@ -1438,204 +1826,6 @@
       </w:r>
       <w:bookmarkEnd w:id="2"/>
     </w:p>
-    <w:p>
-      <w:pPr>
-        <w:pStyle w:val="Heading2"/>
-      </w:pPr>
-    </w:p>
-    <w:p>
-      <w:pPr>
-        <w:pStyle w:val="Heading2"/>
-      </w:pPr>
-      <w:bookmarkStart w:id="3" w:name="_Toc178333484"/>
-      <w:r>
-        <w:t>3. Słownik pojęć (opcja)</w:t>
-      </w:r>
-      <w:bookmarkEnd w:id="3"/>
-    </w:p>
-    <w:p>
-      <w:pPr>
-        <w:pStyle w:val="Heading2"/>
-      </w:pPr>
-    </w:p>
-    <w:p>
-      <w:pPr>
-        <w:pStyle w:val="Heading2"/>
-      </w:pPr>
-      <w:bookmarkStart w:id="4" w:name="_Toc178333485"/>
-      <w:r>
-        <w:t>4. Stan wiedzy w obszarze przedsięwzięcia (opcja)</w:t>
-      </w:r>
-      <w:bookmarkEnd w:id="4"/>
-    </w:p>
-    <w:p>
-      <w:r>
-        <w:t>np. analiza istniejących rozwiązań z podsumowaniem, opis porównywanych metod</w:t>
-      </w:r>
-    </w:p>
-    <w:p>
-      <w:pPr>
-        <w:pStyle w:val="Heading2"/>
-      </w:pPr>
-    </w:p>
-    <w:p>
-      <w:pPr>
-        <w:pStyle w:val="Heading2"/>
-      </w:pPr>
-      <w:bookmarkStart w:id="5" w:name="_Toc178333486"/>
-      <w:r>
-        <w:t>5. Założenia wstępne</w:t>
-      </w:r>
-      <w:bookmarkEnd w:id="5"/>
-    </w:p>
-    <w:p>
-      <w:r>
-        <w:t>np. dobór technologii, przyjęte ograniczenia</w:t>
-      </w:r>
-    </w:p>
-    <w:p>
-      <w:pPr>
-        <w:pStyle w:val="Heading2"/>
-      </w:pPr>
-    </w:p>
-    <w:p>
-      <w:pPr>
-        <w:pStyle w:val="Heading2"/>
-      </w:pPr>
-      <w:bookmarkStart w:id="6" w:name="_Toc178333487"/>
-      <w:r>
-        <w:t>6. Specyfikacja wymagań na produkt programowy</w:t>
-      </w:r>
-      <w:bookmarkEnd w:id="6"/>
-    </w:p>
-    <w:p>
-      <w:r>
-        <w:t>np. definicja wymagań funkcjonalnych/niefunkcjonalnych; możliwe formy: diagram wymagań, diagram przypadków użycia, lista historyjek (może być pogrupowana w epiki)</w:t>
-      </w:r>
-    </w:p>
-    <w:p>
-      <w:pPr>
-        <w:pStyle w:val="Heading2"/>
-      </w:pPr>
-    </w:p>
-    <w:p>
-      <w:pPr>
-        <w:pStyle w:val="Heading2"/>
-      </w:pPr>
-      <w:bookmarkStart w:id="7" w:name="_Toc178333488"/>
-      <w:r>
-        <w:t>7. Projekt produktu programowego</w:t>
-      </w:r>
-      <w:bookmarkEnd w:id="7"/>
-    </w:p>
-    <w:p>
-      <w:r>
-        <w:t>np. opis decyzji architektonicznych, projekt architektury, bazy danych, zastosowane wzorce projektowe</w:t>
-      </w:r>
-    </w:p>
-    <w:p>
-      <w:pPr>
-        <w:pStyle w:val="Heading2"/>
-      </w:pPr>
-    </w:p>
-    <w:p>
-      <w:pPr>
-        <w:pStyle w:val="Heading2"/>
-      </w:pPr>
-      <w:bookmarkStart w:id="8" w:name="_Toc178333489"/>
-      <w:r>
-        <w:t>8. Implementacja (opcja)</w:t>
-      </w:r>
-      <w:bookmarkEnd w:id="8"/>
-    </w:p>
-    <w:p>
-      <w:r>
-        <w:t>np. opis nietrywialnych rozwiązań implementacyjnych, w tym algorytmów (jeżeli ma zastosowanie)</w:t>
-      </w:r>
-    </w:p>
-    <w:p>
-      <w:pPr>
-        <w:pStyle w:val="Heading2"/>
-        <w:numPr>
-          <w:ilvl w:val="0"/>
-          <w:numId w:val="1"/>
-        </w:numPr>
-      </w:pPr>
-    </w:p>
-    <w:p>
-      <w:pPr>
-        <w:pStyle w:val="Heading2"/>
-      </w:pPr>
-      <w:bookmarkStart w:id="9" w:name="_Toc178333490"/>
-      <w:r>
-        <w:t>9. Wyniki i analiza badań/ Demonstracja produktu programowego (w zależności od typu projektu)</w:t>
-      </w:r>
-      <w:bookmarkEnd w:id="9"/>
-    </w:p>
-    <w:p>
-      <w:pPr>
-        <w:numPr>
-          <w:ilvl w:val="1"/>
-          <w:numId w:val="1"/>
-        </w:numPr>
-      </w:pPr>
-      <w:r>
-        <w:t xml:space="preserve">np. Opis realizacji typowych zadań z podziałem na ich typy i/lub aktorów  </w:t>
-      </w:r>
-    </w:p>
-    <w:p>
-      <w:pPr>
-        <w:numPr>
-          <w:ilvl w:val="1"/>
-          <w:numId w:val="1"/>
-        </w:numPr>
-      </w:pPr>
-    </w:p>
-    <w:p>
-      <w:pPr>
-        <w:suppressAutoHyphens w:val="0"/>
-        <w:rPr>
-          <w:sz w:val="24"/>
-        </w:rPr>
-      </w:pPr>
-      <w:r>
-        <w:br w:type="page"/>
-      </w:r>
-    </w:p>
-    <w:p>
-      <w:pPr>
-        <w:pStyle w:val="Heading2"/>
-        <w:numPr>
-          <w:ilvl w:val="0"/>
-          <w:numId w:val="0"/>
-        </w:numPr>
-      </w:pPr>
-      <w:r>
-        <w:lastRenderedPageBreak/>
-        <w:t>1. Wykaz symboli, oznaczeń i akronimów</w:t>
-      </w:r>
-    </w:p>
-    <w:p>
-      <w:pPr>
-        <w:suppressAutoHyphens w:val="0"/>
-      </w:pPr>
-      <w:r>
-        <w:br w:type="page"/>
-      </w:r>
-    </w:p>
-    <w:p>
-      <w:r>
-        <w:lastRenderedPageBreak/>
-        <w:t xml:space="preserve">2. </w:t>
-      </w:r>
-      <w:r>
-        <w:t>Cel i zakres przedsięwzięcia</w:t>
-      </w:r>
-      <w:r>
-        <w:t>:</w:t>
-      </w:r>
-    </w:p>
-    <w:p/>
     <w:p>
       <w:pPr>
         <w:rPr>
@@ -1653,16 +1843,7 @@
     </w:p>
     <w:p>
       <w:r>
-        <w:t xml:space="preserve">Celem projektu jest opracowanie aplikacji webowej do </w:t>
-      </w:r>
-      <w:r>
-        <w:t xml:space="preserve">proponowania spersonalizowanych prezentów dla osób na podstawie podanych linków do ich </w:t>
-      </w:r>
-      <w:r>
-        <w:t>mediów społecznościowych</w:t>
-      </w:r>
-      <w:r>
-        <w:t>, a także podanych zainteresowań i cech podczas wywiadu z chat botem. Na podstawie danych system generuje przykładowe propozycje prezentów, aby następnie wyszukać je w zintegrowanych serwis sklepowych i zwrócić linki do ofert użytkownikowi.</w:t>
+        <w:t>Celem projektu jest opracowanie aplikacji webowej do proponowania spersonalizowanych prezentów dla osób na podstawie podanych linków do ich mediów społecznościowych, a także podanych zainteresowań i cech podczas wywiadu z chat botem. Na podstawie danych system generuje przykładowe propozycje prezentów, aby następnie wyszukać je w zintegrowanych serwis sklepowych i zwrócić linki do ofert użytkownikowi.</w:t>
       </w:r>
     </w:p>
     <w:p/>
@@ -1715,13 +1896,7 @@
       </w:r>
       <w:proofErr w:type="spellEnd"/>
       <w:r>
-        <w:t xml:space="preserve"> w celu zebrania d</w:t>
-      </w:r>
-      <w:r>
-        <w:t>odat</w:t>
-      </w:r>
-      <w:r>
-        <w:t>kowych informacji</w:t>
+        <w:t xml:space="preserve"> w celu zebrania dodatkowych informacji</w:t>
       </w:r>
     </w:p>
     <w:p>
@@ -1906,6 +2081,7 @@
           <w:bCs/>
           <w:sz w:val="20"/>
         </w:rPr>
+        <w:lastRenderedPageBreak/>
         <w:t>i</w:t>
       </w:r>
       <w:r>
@@ -2051,25 +2227,18 @@
     </w:p>
     <w:p>
       <w:pPr>
-        <w:suppressAutoHyphens w:val="0"/>
-      </w:pPr>
-      <w:r>
-        <w:br w:type="page"/>
-      </w:r>
-    </w:p>
-    <w:p>
-      <w:pPr>
-        <w:suppressAutoHyphens w:val="0"/>
-      </w:pPr>
-      <w:r>
-        <w:lastRenderedPageBreak/>
-        <w:t>3. Słownik pojęć</w:t>
-      </w:r>
-    </w:p>
-    <w:p>
-      <w:pPr>
-        <w:suppressAutoHyphens w:val="0"/>
-      </w:pPr>
+        <w:pStyle w:val="Heading2"/>
+      </w:pPr>
+    </w:p>
+    <w:p>
+      <w:pPr>
+        <w:pStyle w:val="Heading2"/>
+      </w:pPr>
+      <w:bookmarkStart w:id="3" w:name="_Toc178333484"/>
+      <w:r>
+        <w:t>3. Słownik pojęć (opcja)</w:t>
+      </w:r>
+      <w:bookmarkEnd w:id="3"/>
     </w:p>
     <w:tbl>
       <w:tblPr>
@@ -2419,6 +2588,9 @@
             </w:r>
             <w:proofErr w:type="spellEnd"/>
             <w:r>
+              <w:t>, Facebook</w:t>
+            </w:r>
+            <w:r>
               <w:t xml:space="preserve">), zawierająca informacje o zainteresowaniach, opisie, zdjęciach, </w:t>
             </w:r>
             <w:proofErr w:type="spellStart"/>
@@ -2465,10 +2637,7 @@
               <w:suppressAutoHyphens w:val="0"/>
             </w:pPr>
             <w:r>
-              <w:t>P</w:t>
-            </w:r>
-            <w:r>
-              <w:t>roces pobierania i przetwarzania publicznych informacji z podanych profili w celu wydobycia cech i zainteresowań osoby obdarowywanej.</w:t>
+              <w:t>Proces pobierania i przetwarzania publicznych informacji z podanych profili w celu wydobycia cech i zainteresowań osoby obdarowywanej.</w:t>
             </w:r>
           </w:p>
         </w:tc>
@@ -2642,16 +2811,7 @@
               <w:suppressAutoHyphens w:val="0"/>
             </w:pPr>
             <w:r>
-              <w:t>Warstwa serwerowa aplikacji odpowiedzialna za logikę biznesową, komunikację z API</w:t>
-            </w:r>
-            <w:r>
-              <w:t xml:space="preserve"> sklepów</w:t>
-            </w:r>
-            <w:r>
-              <w:t xml:space="preserve"> i przetwarzanie danych</w:t>
-            </w:r>
-            <w:r>
-              <w:t>.</w:t>
+              <w:t>Warstwa serwerowa aplikacji odpowiedzialna za logikę biznesową, komunikację z API sklepów i przetwarzanie danych.</w:t>
             </w:r>
           </w:p>
         </w:tc>
@@ -2785,41 +2945,25 @@
         </w:tc>
       </w:tr>
     </w:tbl>
-    <w:p>
-      <w:pPr>
-        <w:suppressAutoHyphens w:val="0"/>
-        <w:rPr>
-          <w:lang w:val="en-PL"/>
-        </w:rPr>
-      </w:pPr>
-    </w:p>
-    <w:p>
-      <w:pPr>
-        <w:suppressAutoHyphens w:val="0"/>
-        <w:rPr>
-          <w:lang w:val="en-PL"/>
-        </w:rPr>
-      </w:pPr>
-      <w:r>
-        <w:rPr>
-          <w:lang w:val="en-PL"/>
-        </w:rPr>
-        <w:br w:type="page"/>
-      </w:r>
-    </w:p>
-    <w:p>
-      <w:pPr>
-        <w:suppressAutoHyphens w:val="0"/>
-      </w:pPr>
-      <w:r>
-        <w:rPr>
-          <w:lang w:val="en-PL"/>
-        </w:rPr>
-        <w:lastRenderedPageBreak/>
-        <w:t xml:space="preserve">4. </w:t>
-      </w:r>
-      <w:r>
-        <w:t>Stan wiedzy w obszarze przedsięwzięcia</w:t>
+    <w:p/>
+    <w:p>
+      <w:pPr>
+        <w:pStyle w:val="Heading2"/>
+      </w:pPr>
+    </w:p>
+    <w:p>
+      <w:pPr>
+        <w:pStyle w:val="Heading2"/>
+      </w:pPr>
+      <w:bookmarkStart w:id="4" w:name="_Toc178333485"/>
+      <w:r>
+        <w:t>4. Stan wiedzy w obszarze przedsięwzięcia (opcja)</w:t>
+      </w:r>
+      <w:bookmarkEnd w:id="4"/>
+    </w:p>
+    <w:p>
+      <w:r>
+        <w:t>np. analiza istniejących rozwiązań z podsumowaniem, opis porównywanych metod</w:t>
       </w:r>
     </w:p>
     <w:p>
@@ -2840,19 +2984,7 @@
       </w:r>
       <w:proofErr w:type="spellEnd"/>
       <w:r>
-        <w:t xml:space="preserve"> AI</w:t>
-      </w:r>
-      <w:r>
-        <w:t xml:space="preserve"> </w:t>
-      </w:r>
-      <w:r>
-        <w:t>oferujący spersonalizowane pomysły na prezent.</w:t>
-      </w:r>
-      <w:r>
-        <w:t xml:space="preserve"> </w:t>
-      </w:r>
-      <w:r>
-        <w:t>Użytkownik rozpoczyna rozmowę, odpowiada na pytania dotyczące okazji, osoby, budżetu oraz zainteresowań.</w:t>
+        <w:t xml:space="preserve"> AI oferujący spersonalizowane pomysły na prezent. Użytkownik rozpoczyna rozmowę, odpowiada na pytania dotyczące okazji, osoby, budżetu oraz zainteresowań.</w:t>
       </w:r>
     </w:p>
     <w:p>
@@ -2869,6 +3001,14 @@
       <w:proofErr w:type="spellEnd"/>
       <w:r>
         <w:t>, by pokazać produkty zakupowe.</w:t>
+      </w:r>
+    </w:p>
+    <w:p>
+      <w:pPr>
+        <w:suppressAutoHyphens w:val="0"/>
+      </w:pPr>
+      <w:r>
+        <w:t>https://dreamgift.ai/</w:t>
       </w:r>
     </w:p>
     <w:p>
@@ -3382,47 +3522,26 @@
         </w:tc>
       </w:tr>
     </w:tbl>
-    <w:p>
-      <w:pPr>
-        <w:suppressAutoHyphens w:val="0"/>
-        <w:rPr>
-          <w:lang w:val="en-PL"/>
-        </w:rPr>
-      </w:pPr>
-    </w:p>
-    <w:p>
-      <w:pPr>
-        <w:suppressAutoHyphens w:val="0"/>
-        <w:rPr>
-          <w:lang w:val="en-PL"/>
-        </w:rPr>
-      </w:pPr>
-      <w:r>
-        <w:rPr>
-          <w:lang w:val="en-PL"/>
-        </w:rPr>
-        <w:br w:type="page"/>
-      </w:r>
-    </w:p>
-    <w:p>
-      <w:pPr>
-        <w:suppressAutoHyphens w:val="0"/>
-      </w:pPr>
-      <w:r>
-        <w:rPr>
-          <w:lang w:val="en-PL"/>
-        </w:rPr>
-        <w:lastRenderedPageBreak/>
-        <w:t xml:space="preserve">5. </w:t>
-      </w:r>
-      <w:r>
-        <w:t>Założenia wstępne</w:t>
-      </w:r>
-    </w:p>
-    <w:p>
-      <w:pPr>
-        <w:suppressAutoHyphens w:val="0"/>
-      </w:pPr>
+    <w:p/>
+    <w:p>
+      <w:pPr>
+        <w:pStyle w:val="Heading2"/>
+      </w:pPr>
+    </w:p>
+    <w:p>
+      <w:pPr>
+        <w:pStyle w:val="Heading2"/>
+      </w:pPr>
+      <w:bookmarkStart w:id="5" w:name="_Toc178333486"/>
+      <w:r>
+        <w:t>5. Założenia wstępne</w:t>
+      </w:r>
+      <w:bookmarkEnd w:id="5"/>
+    </w:p>
+    <w:p>
+      <w:r>
+        <w:t>np. dobór technologii, przyjęte ograniczenia</w:t>
+      </w:r>
     </w:p>
     <w:p>
       <w:pPr>
@@ -4175,7 +4294,6 @@
     </w:p>
     <w:p>
       <w:pPr>
-        <w:suppressAutoHyphens w:val="0"/>
         <w:rPr>
           <w:lang w:val="en-PL"/>
         </w:rPr>
@@ -4185,17 +4303,22 @@
       <w:pPr>
         <w:pStyle w:val="Heading2"/>
       </w:pPr>
-      <w:r>
-        <w:rPr>
-          <w:lang w:val="en-PL"/>
-        </w:rPr>
-        <w:t xml:space="preserve">6. </w:t>
-      </w:r>
-      <w:r>
-        <w:t>Specyfikacja wymagań na produkt programowy</w:t>
-      </w:r>
-    </w:p>
-    <w:p/>
+    </w:p>
+    <w:p>
+      <w:pPr>
+        <w:pStyle w:val="Heading2"/>
+      </w:pPr>
+      <w:bookmarkStart w:id="6" w:name="_Toc178333487"/>
+      <w:r>
+        <w:t>6. Specyfikacja wymagań na produkt programowy</w:t>
+      </w:r>
+      <w:bookmarkEnd w:id="6"/>
+    </w:p>
+    <w:p>
+      <w:r>
+        <w:t>np. definicja wymagań funkcjonalnych/niefunkcjonalnych; możliwe formy: diagram wymagań, diagram przypadków użycia, lista historyjek (może być pogrupowana w epiki)</w:t>
+      </w:r>
+    </w:p>
     <w:p>
       <w:pPr>
         <w:suppressAutoHyphens w:val="0"/>
@@ -4710,13 +4833,7 @@
         <w:rPr>
           <w:lang w:val="en-PL"/>
         </w:rPr>
-        <w:t>Historyjki użytkownika</w:t>
-      </w:r>
-      <w:r>
-        <w:rPr>
-          <w:lang w:val="en-PL"/>
-        </w:rPr>
-        <w:t>:</w:t>
+        <w:t>Historyjki użytkownika:</w:t>
       </w:r>
     </w:p>
     <w:p>
@@ -4748,10 +4865,7 @@
         </w:rPr>
       </w:pPr>
       <w:r>
-        <w:t>J</w:t>
-      </w:r>
-      <w:r>
-        <w:t xml:space="preserve">ako użytkownik chcę porozmawiać z </w:t>
+        <w:t xml:space="preserve">Jako użytkownik chcę porozmawiać z </w:t>
       </w:r>
       <w:proofErr w:type="spellStart"/>
       <w:r>
@@ -4780,81 +4894,96 @@
     </w:p>
     <w:p>
       <w:pPr>
-        <w:suppressAutoHyphens w:val="0"/>
-        <w:rPr>
-          <w:lang w:val="en-PL"/>
-        </w:rPr>
-      </w:pPr>
-      <w:r>
-        <w:rPr>
-          <w:lang w:val="en-PL"/>
-        </w:rPr>
-        <w:br w:type="page"/>
-      </w:r>
-    </w:p>
-    <w:p>
-      <w:pPr>
-        <w:suppressAutoHyphens w:val="0"/>
-      </w:pPr>
-      <w:r>
-        <w:rPr>
-          <w:lang w:val="en-PL"/>
-        </w:rPr>
-        <w:lastRenderedPageBreak/>
-        <w:t xml:space="preserve">7. </w:t>
-      </w:r>
-      <w:r>
-        <w:t>Projekt produktu programowego</w:t>
-      </w:r>
-    </w:p>
-    <w:p>
-      <w:pPr>
-        <w:suppressAutoHyphens w:val="0"/>
-      </w:pPr>
-      <w:r>
-        <w:br w:type="page"/>
-      </w:r>
-    </w:p>
-    <w:p>
-      <w:pPr>
-        <w:suppressAutoHyphens w:val="0"/>
-      </w:pPr>
-      <w:r>
-        <w:rPr>
-          <w:lang w:val="en-PL"/>
-        </w:rPr>
-        <w:lastRenderedPageBreak/>
-        <w:t xml:space="preserve">8. </w:t>
-      </w:r>
-      <w:r>
-        <w:t>Implementacja</w:t>
-      </w:r>
-    </w:p>
-    <w:p>
-      <w:pPr>
-        <w:suppressAutoHyphens w:val="0"/>
-      </w:pPr>
-      <w:r>
-        <w:br w:type="page"/>
-      </w:r>
-    </w:p>
-    <w:p>
-      <w:pPr>
-        <w:suppressAutoHyphens w:val="0"/>
-        <w:rPr>
-          <w:lang w:val="en-PL"/>
-        </w:rPr>
-      </w:pPr>
-      <w:r>
-        <w:rPr>
-          <w:lang w:val="en-PL"/>
-        </w:rPr>
-        <w:lastRenderedPageBreak/>
-        <w:t xml:space="preserve">9. </w:t>
-      </w:r>
-      <w:r>
-        <w:t>Wyniki i analiza badań/ Demonstracja produktu programowego (w zależności od typu projektu)</w:t>
-      </w:r>
+        <w:rPr>
+          <w:lang w:val="en-PL"/>
+        </w:rPr>
+      </w:pPr>
+    </w:p>
+    <w:p>
+      <w:pPr>
+        <w:pStyle w:val="Heading2"/>
+      </w:pPr>
+    </w:p>
+    <w:p>
+      <w:pPr>
+        <w:pStyle w:val="Heading2"/>
+      </w:pPr>
+      <w:bookmarkStart w:id="7" w:name="_Toc178333488"/>
+      <w:r>
+        <w:t>7. Projekt produktu programowego</w:t>
+      </w:r>
+      <w:bookmarkEnd w:id="7"/>
+    </w:p>
+    <w:p>
+      <w:r>
+        <w:t>np. opis decyzji architektonicznych, projekt architektury, bazy danych, zastosowane wzorce projektowe</w:t>
+      </w:r>
+    </w:p>
+    <w:p>
+      <w:pPr>
+        <w:pStyle w:val="Heading2"/>
+      </w:pPr>
+    </w:p>
+    <w:p>
+      <w:pPr>
+        <w:pStyle w:val="Heading2"/>
+      </w:pPr>
+      <w:bookmarkStart w:id="8" w:name="_Toc178333489"/>
+      <w:r>
+        <w:t>8. Implementacja (opcja)</w:t>
+      </w:r>
+      <w:bookmarkEnd w:id="8"/>
+    </w:p>
+    <w:p>
+      <w:r>
+        <w:t>np. opis nietrywialnych rozwiązań implementacyjnych, w tym algorytmów (jeżeli ma zastosowanie)</w:t>
+      </w:r>
+    </w:p>
+    <w:p>
+      <w:pPr>
+        <w:pStyle w:val="Heading2"/>
+        <w:numPr>
+          <w:ilvl w:val="0"/>
+          <w:numId w:val="1"/>
+        </w:numPr>
+      </w:pPr>
+    </w:p>
+    <w:p>
+      <w:pPr>
+        <w:pStyle w:val="Heading2"/>
+      </w:pPr>
+      <w:bookmarkStart w:id="9" w:name="_Toc178333490"/>
+      <w:r>
+        <w:t>9. Wyniki i analiza badań/ Demonstracja produktu programowego (w zależności od typu projektu)</w:t>
+      </w:r>
+      <w:bookmarkEnd w:id="9"/>
+    </w:p>
+    <w:p>
+      <w:pPr>
+        <w:numPr>
+          <w:ilvl w:val="1"/>
+          <w:numId w:val="1"/>
+        </w:numPr>
+      </w:pPr>
+      <w:r>
+        <w:t xml:space="preserve">np. Opis realizacji typowych zadań z podziałem na ich typy i/lub aktorów  </w:t>
+      </w:r>
+    </w:p>
+    <w:p>
+      <w:pPr>
+        <w:numPr>
+          <w:ilvl w:val="1"/>
+          <w:numId w:val="1"/>
+        </w:numPr>
+      </w:pPr>
+    </w:p>
+    <w:p>
+      <w:pPr>
+        <w:suppressAutoHyphens w:val="0"/>
+        <w:rPr>
+          <w:sz w:val="24"/>
+        </w:rPr>
+      </w:pPr>
     </w:p>
     <w:sectPr>
       <w:headerReference w:type="even" r:id="rId9"/>
@@ -7084,6 +7213,7 @@
   <w:style w:type="paragraph" w:default="1" w:styleId="Normal">
     <w:name w:val="Normal"/>
     <w:qFormat/>
+    <w:rsid w:val="001506B5"/>
     <w:pPr>
       <w:suppressAutoHyphens/>
     </w:pPr>
@@ -7095,6 +7225,7 @@
     <w:name w:val="heading 1"/>
     <w:basedOn w:val="Normal"/>
     <w:next w:val="Normal"/>
+    <w:link w:val="Heading1Char"/>
     <w:uiPriority w:val="9"/>
     <w:qFormat/>
     <w:rsid w:val="003A5B5A"/>
@@ -7579,6 +7710,18 @@
       <w:lang w:eastAsia="ar-SA"/>
     </w:rPr>
   </w:style>
+  <w:style w:type="character" w:customStyle="1" w:styleId="Heading1Char">
+    <w:name w:val="Heading 1 Char"/>
+    <w:basedOn w:val="DefaultParagraphFont"/>
+    <w:link w:val="Heading1"/>
+    <w:uiPriority w:val="9"/>
+    <w:rsid w:val="001506B5"/>
+    <w:rPr>
+      <w:b/>
+      <w:sz w:val="28"/>
+      <w:lang w:eastAsia="ar-SA"/>
+    </w:rPr>
+  </w:style>
 </w:styles>
 </file>
 
@@ -7878,28 +8021,28 @@
 </file>
 
 <file path=customXml/item1.xml><?xml version="1.0" encoding="utf-8"?>
-<b:Sources xmlns:b="http://schemas.openxmlformats.org/officeDocument/2006/bibliography" xmlns="http://schemas.openxmlformats.org/officeDocument/2006/bibliography" SelectedStyle="\APASixthEditionOfficeOnline.xsl" StyleName="APA" Version="6"/>
-</file>
-
-<file path=customXml/item2.xml><?xml version="1.0" encoding="utf-8"?>
 <go:gDocsCustomXmlDataStorage xmlns:go="http://customooxmlschemas.google.com/" xmlns:r="http://schemas.openxmlformats.org/officeDocument/2006/relationships" uri="GoogleDocsCustomDataVersion2">
   <go:docsCustomData xmlns:go="http://customooxmlschemas.google.com/" roundtripDataSignature="AMtx7mg7j2go7F5G4jsWRimeTGWHty+bxw==">CgMxLjAyCGguZ2pkZ3hzMgloLjMwajB6bGwyCWguMWZvYjl0ZTIJaC4zem55c2g3MgloLjJldDkycDAyCGgudHlqY3d0MgloLjNkeTZ2a20yCWguMXQzaDVzZjIJaC40ZDM0b2c4MgloLjJzOGV5bzE4AHIhMXVIYzRWWTJJdk15V1g2NlFPbS0tdWl4YmVMWko2Zzg2</go:docsCustomData>
 </go:gDocsCustomXmlDataStorage>
 </file>
 
-<file path=customXml/itemProps1.xml><?xml version="1.0" encoding="utf-8"?>
-<ds:datastoreItem xmlns:ds="http://schemas.openxmlformats.org/officeDocument/2006/customXml" ds:itemID="{84340ED0-52AC-4B9B-B3C9-35C2448F03DD}">
-  <ds:schemaRefs>
-    <ds:schemaRef ds:uri="http://schemas.openxmlformats.org/officeDocument/2006/bibliography"/>
-  </ds:schemaRefs>
-</ds:datastoreItem>
+<file path=customXml/item2.xml><?xml version="1.0" encoding="utf-8"?>
+<b:Sources xmlns:b="http://schemas.openxmlformats.org/officeDocument/2006/bibliography" xmlns="http://schemas.openxmlformats.org/officeDocument/2006/bibliography" SelectedStyle="\APASixthEditionOfficeOnline.xsl" StyleName="APA" Version="6"/>
 </file>
 
-<file path=customXml/itemProps2.xml><?xml version="1.0" encoding="utf-8"?>
+<file path=customXml/itemProps1.xml><?xml version="1.0" encoding="utf-8"?>
 <ds:datastoreItem xmlns:ds="http://schemas.openxmlformats.org/officeDocument/2006/customXml" ds:itemID="{11111111-1234-1234-1234-123412341234}">
   <ds:schemaRefs>
     <ds:schemaRef ds:uri="http://customooxmlschemas.google.com/"/>
     <ds:schemaRef ds:uri="http://schemas.openxmlformats.org/officeDocument/2006/relationships"/>
   </ds:schemaRefs>
 </ds:datastoreItem>
+</file>
+
+<file path=customXml/itemProps2.xml><?xml version="1.0" encoding="utf-8"?>
+<ds:datastoreItem xmlns:ds="http://schemas.openxmlformats.org/officeDocument/2006/customXml" ds:itemID="{84340ED0-52AC-4B9B-B3C9-35C2448F03DD}">
+  <ds:schemaRefs>
+    <ds:schemaRef ds:uri="http://schemas.openxmlformats.org/officeDocument/2006/bibliography"/>
+  </ds:schemaRefs>
+</ds:datastoreItem>
 </file>
</xml_diff>

<commit_message>
feat: use case diagram, update docs
</commit_message>
<xml_diff>
--- a/docs/documentation/zpi_szablon_dokumentacji-1.docx
+++ b/docs/documentation/zpi_szablon_dokumentacji-1.docx
@@ -433,7 +433,7 @@
           <w:sz w:val="28"/>
           <w:szCs w:val="28"/>
         </w:rPr>
-        <w:t>D</w:t>
+        <w:t>d</w:t>
       </w:r>
       <w:r>
         <w:rPr>
@@ -1923,121 +1923,6 @@
         <w:t>proponowanie ofert produktów ze sklepów internetowych</w:t>
       </w:r>
     </w:p>
-    <w:p/>
-    <w:p>
-      <w:pPr>
-        <w:rPr>
-          <w:sz w:val="28"/>
-          <w:szCs w:val="28"/>
-        </w:rPr>
-      </w:pPr>
-      <w:r>
-        <w:rPr>
-          <w:sz w:val="28"/>
-          <w:szCs w:val="28"/>
-        </w:rPr>
-        <w:t>Cele szczegółowe</w:t>
-      </w:r>
-    </w:p>
-    <w:p>
-      <w:pPr>
-        <w:pStyle w:val="ListParagraph"/>
-        <w:numPr>
-          <w:ilvl w:val="0"/>
-          <w:numId w:val="3"/>
-        </w:numPr>
-      </w:pPr>
-      <w:r>
-        <w:t>i</w:t>
-      </w:r>
-      <w:r>
-        <w:t xml:space="preserve">ntegracja gotowych rozwiązań do pobierania danych z </w:t>
-      </w:r>
-      <w:r>
-        <w:t>mediów społecznościowych</w:t>
-      </w:r>
-    </w:p>
-    <w:p>
-      <w:pPr>
-        <w:pStyle w:val="ListParagraph"/>
-        <w:numPr>
-          <w:ilvl w:val="0"/>
-          <w:numId w:val="3"/>
-        </w:numPr>
-      </w:pPr>
-      <w:r>
-        <w:t>w</w:t>
-      </w:r>
-      <w:r>
-        <w:t>ykorzystanie gotowego modułu chat/NLP – użycie zewnętrznego narzędzia konwersacyjnego do zadawania pytań o osobę obdarowywan</w:t>
-      </w:r>
-      <w:r>
-        <w:t>ą</w:t>
-      </w:r>
-    </w:p>
-    <w:p>
-      <w:pPr>
-        <w:pStyle w:val="ListParagraph"/>
-        <w:numPr>
-          <w:ilvl w:val="0"/>
-          <w:numId w:val="3"/>
-        </w:numPr>
-      </w:pPr>
-      <w:r>
-        <w:t>ł</w:t>
-      </w:r>
-      <w:r>
-        <w:t>ączenie danych z profili i chatu – zestawienie informacji z obu źródeł przy użyciu prostych reguł lub gotowych modeli NLP w celu określenia zainteresowań i cech osoby</w:t>
-      </w:r>
-    </w:p>
-    <w:p>
-      <w:pPr>
-        <w:pStyle w:val="ListParagraph"/>
-        <w:numPr>
-          <w:ilvl w:val="0"/>
-          <w:numId w:val="3"/>
-        </w:numPr>
-      </w:pPr>
-      <w:r>
-        <w:t>generowanie propozycji prezentów</w:t>
-      </w:r>
-    </w:p>
-    <w:p>
-      <w:pPr>
-        <w:pStyle w:val="ListParagraph"/>
-        <w:numPr>
-          <w:ilvl w:val="0"/>
-          <w:numId w:val="3"/>
-        </w:numPr>
-      </w:pPr>
-      <w:r>
-        <w:t>prosty interfejs użytkownika – implementacja przejrzystego i łatwego w obsłudze interfejsu użytkownika</w:t>
-      </w:r>
-    </w:p>
-    <w:p>
-      <w:pPr>
-        <w:pStyle w:val="ListParagraph"/>
-        <w:numPr>
-          <w:ilvl w:val="0"/>
-          <w:numId w:val="3"/>
-        </w:numPr>
-      </w:pPr>
-      <w:r>
-        <w:t>filtrowanie wyników prezentów np. na podstawie budżetu</w:t>
-      </w:r>
-    </w:p>
-    <w:p>
-      <w:pPr>
-        <w:pStyle w:val="ListParagraph"/>
-        <w:numPr>
-          <w:ilvl w:val="0"/>
-          <w:numId w:val="3"/>
-        </w:numPr>
-      </w:pPr>
-      <w:r>
-        <w:t>zachowanie zgodności z regułami ochrony prywatności</w:t>
-      </w:r>
-    </w:p>
     <w:p>
       <w:pPr>
         <w:rPr>
@@ -2081,7 +1966,6 @@
           <w:bCs/>
           <w:sz w:val="20"/>
         </w:rPr>
-        <w:lastRenderedPageBreak/>
         <w:t>i</w:t>
       </w:r>
       <w:r>
@@ -2966,50 +2850,78 @@
         <w:t>np. analiza istniejących rozwiązań z podsumowaniem, opis porównywanych metod</w:t>
       </w:r>
     </w:p>
+    <w:p/>
     <w:p>
       <w:pPr>
         <w:suppressAutoHyphens w:val="0"/>
       </w:pPr>
-      <w:proofErr w:type="spellStart"/>
-      <w:r>
-        <w:t>DreamGift</w:t>
-      </w:r>
-      <w:proofErr w:type="spellEnd"/>
-      <w:r>
-        <w:t xml:space="preserve"> to aplikacja / </w:t>
-      </w:r>
-      <w:proofErr w:type="spellStart"/>
-      <w:r>
-        <w:t>chatbot</w:t>
-      </w:r>
-      <w:proofErr w:type="spellEnd"/>
-      <w:r>
-        <w:t xml:space="preserve"> AI oferujący spersonalizowane pomysły na prezent. Użytkownik rozpoczyna rozmowę, odpowiada na pytania dotyczące okazji, osoby, budżetu oraz zainteresowań.</w:t>
-      </w:r>
+      <w:hyperlink r:id="rId9" w:history="1">
+        <w:r>
+          <w:rPr>
+            <w:rStyle w:val="Hyperlink"/>
+          </w:rPr>
+          <w:t>https://dreamgift.ai/</w:t>
+        </w:r>
+      </w:hyperlink>
     </w:p>
     <w:p>
       <w:pPr>
         <w:suppressAutoHyphens w:val="0"/>
       </w:pPr>
-      <w:r>
-        <w:t xml:space="preserve">Daje propozycje prezentów z opisem oraz linkami do ofert online; w wielu przypadkach integruje się z </w:t>
-      </w:r>
-      <w:proofErr w:type="spellStart"/>
-      <w:r>
-        <w:t>Amazonem</w:t>
-      </w:r>
-      <w:proofErr w:type="spellEnd"/>
-      <w:r>
-        <w:t>, by pokazać produkty zakupowe.</w:t>
-      </w:r>
+      <w:hyperlink r:id="rId10" w:history="1">
+        <w:r>
+          <w:rPr>
+            <w:rStyle w:val="Hyperlink"/>
+          </w:rPr>
+          <w:t>https://giftassistant.io/</w:t>
+        </w:r>
+      </w:hyperlink>
     </w:p>
     <w:p>
       <w:pPr>
         <w:suppressAutoHyphens w:val="0"/>
       </w:pPr>
       <w:r>
-        <w:t>https://dreamgift.ai/</w:t>
-      </w:r>
+        <w:t>https://giftruly.com/</w:t>
+      </w:r>
+    </w:p>
+    <w:p>
+      <w:pPr>
+        <w:suppressAutoHyphens w:val="0"/>
+      </w:pPr>
+      <w:hyperlink r:id="rId11" w:history="1">
+        <w:r>
+          <w:rPr>
+            <w:rStyle w:val="Hyperlink"/>
+          </w:rPr>
+          <w:t>https://www.intelli.gift</w:t>
+        </w:r>
+      </w:hyperlink>
+    </w:p>
+    <w:p>
+      <w:pPr>
+        <w:suppressAutoHyphens w:val="0"/>
+      </w:pPr>
+    </w:p>
+    <w:p>
+      <w:pPr>
+        <w:suppressAutoHyphens w:val="0"/>
+      </w:pPr>
+    </w:p>
+    <w:p>
+      <w:pPr>
+        <w:suppressAutoHyphens w:val="0"/>
+      </w:pPr>
+    </w:p>
+    <w:p>
+      <w:pPr>
+        <w:suppressAutoHyphens w:val="0"/>
+      </w:pPr>
+    </w:p>
+    <w:p>
+      <w:pPr>
+        <w:suppressAutoHyphens w:val="0"/>
+      </w:pPr>
     </w:p>
     <w:p>
       <w:pPr>
@@ -3019,19 +2931,23 @@
     <w:tbl>
       <w:tblPr>
         <w:tblStyle w:val="TableGrid"/>
-        <w:tblW w:w="0" w:type="auto"/>
+        <w:tblW w:w="8585" w:type="dxa"/>
         <w:tblLook w:val="04A0" w:firstRow="1" w:lastRow="0" w:firstColumn="1" w:lastColumn="0" w:noHBand="0" w:noVBand="1"/>
       </w:tblPr>
       <w:tblGrid>
-        <w:gridCol w:w="2831"/>
-        <w:gridCol w:w="2831"/>
-        <w:gridCol w:w="2831"/>
+        <w:gridCol w:w="1744"/>
+        <w:gridCol w:w="1772"/>
+        <w:gridCol w:w="1916"/>
+        <w:gridCol w:w="1682"/>
+        <w:gridCol w:w="1471"/>
       </w:tblGrid>
       <w:tr>
+        <w:trPr>
+          <w:trHeight w:val="668"/>
+        </w:trPr>
         <w:tc>
           <w:tcPr>
-            <w:tcW w:w="2831" w:type="dxa"/>
-            <w:vAlign w:val="center"/>
+            <w:tcW w:w="1992" w:type="dxa"/>
           </w:tcPr>
           <w:p>
             <w:pPr>
@@ -3039,23 +2955,21 @@
               <w:rPr>
                 <w:b/>
                 <w:bCs/>
-                <w:lang w:val="en-PL"/>
               </w:rPr>
             </w:pPr>
             <w:r>
               <w:rPr>
-                <w:rStyle w:val="Strong"/>
-                <w:b w:val="0"/>
-                <w:bCs w:val="0"/>
-              </w:rPr>
-              <w:t>Cecha / aspekt</w:t>
+                <w:b/>
+                <w:bCs/>
+              </w:rPr>
+              <w:lastRenderedPageBreak/>
+              <w:t>Rozwiązanie</w:t>
             </w:r>
           </w:p>
         </w:tc>
         <w:tc>
           <w:tcPr>
-            <w:tcW w:w="2831" w:type="dxa"/>
-            <w:vAlign w:val="center"/>
+            <w:tcW w:w="1622" w:type="dxa"/>
           </w:tcPr>
           <w:p>
             <w:pPr>
@@ -3063,460 +2977,544 @@
               <w:rPr>
                 <w:b/>
                 <w:bCs/>
-                <w:lang w:val="en-PL"/>
               </w:rPr>
             </w:pPr>
+            <w:r>
+              <w:rPr>
+                <w:b/>
+                <w:bCs/>
+              </w:rPr>
+              <w:t>Źródła danych o użytkowniku</w:t>
+            </w:r>
+          </w:p>
+        </w:tc>
+        <w:tc>
+          <w:tcPr>
+            <w:tcW w:w="1879" w:type="dxa"/>
+          </w:tcPr>
+          <w:p>
+            <w:pPr>
+              <w:suppressAutoHyphens w:val="0"/>
+              <w:rPr>
+                <w:b/>
+                <w:bCs/>
+              </w:rPr>
+            </w:pPr>
+            <w:r>
+              <w:rPr>
+                <w:b/>
+                <w:bCs/>
+              </w:rPr>
+              <w:t>Interakcja z użytkownikiem</w:t>
+            </w:r>
+          </w:p>
+        </w:tc>
+        <w:tc>
+          <w:tcPr>
+            <w:tcW w:w="1743" w:type="dxa"/>
+          </w:tcPr>
+          <w:p>
+            <w:pPr>
+              <w:suppressAutoHyphens w:val="0"/>
+              <w:rPr>
+                <w:b/>
+                <w:bCs/>
+              </w:rPr>
+            </w:pPr>
+            <w:r>
+              <w:rPr>
+                <w:b/>
+                <w:bCs/>
+              </w:rPr>
+              <w:t>Dokładność dopasowania prezentów</w:t>
+            </w:r>
+          </w:p>
+        </w:tc>
+        <w:tc>
+          <w:tcPr>
+            <w:tcW w:w="1349" w:type="dxa"/>
+          </w:tcPr>
+          <w:p>
+            <w:pPr>
+              <w:suppressAutoHyphens w:val="0"/>
+              <w:rPr>
+                <w:b/>
+                <w:bCs/>
+              </w:rPr>
+            </w:pPr>
+            <w:r>
+              <w:rPr>
+                <w:b/>
+                <w:bCs/>
+              </w:rPr>
+              <w:t>Integracja z e-commerce</w:t>
+            </w:r>
+          </w:p>
+        </w:tc>
+      </w:tr>
+      <w:tr>
+        <w:trPr>
+          <w:trHeight w:val="1373"/>
+        </w:trPr>
+        <w:tc>
+          <w:tcPr>
+            <w:tcW w:w="1992" w:type="dxa"/>
+          </w:tcPr>
+          <w:p>
+            <w:pPr>
+              <w:suppressAutoHyphens w:val="0"/>
+            </w:pPr>
+            <w:r>
+              <w:t xml:space="preserve">AI </w:t>
+            </w:r>
             <w:proofErr w:type="spellStart"/>
             <w:r>
-              <w:rPr>
-                <w:rStyle w:val="Strong"/>
-                <w:b w:val="0"/>
-                <w:bCs w:val="0"/>
-              </w:rPr>
-              <w:t>DreamGift</w:t>
+              <w:t>Present</w:t>
+            </w:r>
+            <w:proofErr w:type="spellEnd"/>
+            <w:r>
+              <w:t xml:space="preserve"> Finder</w:t>
+            </w:r>
+          </w:p>
+        </w:tc>
+        <w:tc>
+          <w:tcPr>
+            <w:tcW w:w="1622" w:type="dxa"/>
+          </w:tcPr>
+          <w:p>
+            <w:pPr>
+              <w:suppressAutoHyphens w:val="0"/>
+              <w:jc w:val="center"/>
+            </w:pPr>
+            <w:r>
+              <w:t xml:space="preserve">Analiza publicznych profili w mediach społecznościowych (X, </w:t>
+            </w:r>
+            <w:proofErr w:type="spellStart"/>
+            <w:r>
+              <w:t>TikTok</w:t>
+            </w:r>
+            <w:proofErr w:type="spellEnd"/>
+            <w:r>
+              <w:t xml:space="preserve">, Instagram) oraz dane z rozmowy w </w:t>
+            </w:r>
+            <w:proofErr w:type="spellStart"/>
+            <w:r>
+              <w:t>chatbocie</w:t>
             </w:r>
             <w:proofErr w:type="spellEnd"/>
           </w:p>
         </w:tc>
         <w:tc>
           <w:tcPr>
-            <w:tcW w:w="2831" w:type="dxa"/>
-            <w:vAlign w:val="center"/>
+            <w:tcW w:w="1879" w:type="dxa"/>
           </w:tcPr>
           <w:p>
             <w:pPr>
               <w:suppressAutoHyphens w:val="0"/>
-              <w:rPr>
-                <w:b/>
-                <w:bCs/>
-                <w:lang w:val="en-PL"/>
-              </w:rPr>
+              <w:jc w:val="center"/>
             </w:pPr>
             <w:r>
-              <w:rPr>
-                <w:rStyle w:val="Strong"/>
-                <w:b w:val="0"/>
-                <w:bCs w:val="0"/>
-              </w:rPr>
-              <w:t xml:space="preserve">AI </w:t>
+              <w:t xml:space="preserve">Szczegółowy wywiad w </w:t>
             </w:r>
             <w:proofErr w:type="spellStart"/>
             <w:r>
-              <w:rPr>
-                <w:rStyle w:val="Strong"/>
-                <w:b w:val="0"/>
-                <w:bCs w:val="0"/>
-              </w:rPr>
-              <w:t>Present</w:t>
+              <w:t>chatbocie</w:t>
             </w:r>
             <w:proofErr w:type="spellEnd"/>
             <w:r>
-              <w:rPr>
-                <w:rStyle w:val="Strong"/>
-                <w:b w:val="0"/>
-                <w:bCs w:val="0"/>
-              </w:rPr>
-              <w:t xml:space="preserve"> Finder (projekt)</w:t>
-            </w:r>
+              <w:t xml:space="preserve"> z około 20 pytaniami, umożliwiający precyzyjne dopasowanie preferencji</w:t>
+            </w:r>
+          </w:p>
+        </w:tc>
+        <w:tc>
+          <w:tcPr>
+            <w:tcW w:w="1743" w:type="dxa"/>
+          </w:tcPr>
+          <w:p>
+            <w:pPr>
+              <w:suppressAutoHyphens w:val="0"/>
+              <w:jc w:val="center"/>
+            </w:pPr>
+            <w:r>
+              <w:t>Wysoka trafność rekomendacji dzięki dodatkowym modelom oceniającym jakość proponowanych rozwiązań</w:t>
+            </w:r>
+          </w:p>
+        </w:tc>
+        <w:tc>
+          <w:tcPr>
+            <w:tcW w:w="1349" w:type="dxa"/>
+          </w:tcPr>
+          <w:p>
+            <w:pPr>
+              <w:suppressAutoHyphens w:val="0"/>
+              <w:jc w:val="center"/>
+            </w:pPr>
+            <w:r>
+              <w:t xml:space="preserve">Wielokanałowa integracja: OLX, Amazon, </w:t>
+            </w:r>
+            <w:proofErr w:type="spellStart"/>
+            <w:r>
+              <w:t>eBay</w:t>
+            </w:r>
+            <w:proofErr w:type="spellEnd"/>
+            <w:r>
+              <w:t xml:space="preserve"> oraz Allegro </w:t>
+            </w:r>
+            <w:proofErr w:type="spellStart"/>
+            <w:r>
+              <w:t>Sandbox</w:t>
+            </w:r>
+            <w:proofErr w:type="spellEnd"/>
           </w:p>
         </w:tc>
       </w:tr>
       <w:tr>
+        <w:trPr>
+          <w:trHeight w:val="668"/>
+        </w:trPr>
         <w:tc>
           <w:tcPr>
-            <w:tcW w:w="2831" w:type="dxa"/>
-            <w:vAlign w:val="center"/>
+            <w:tcW w:w="1992" w:type="dxa"/>
           </w:tcPr>
           <w:p>
             <w:pPr>
               <w:suppressAutoHyphens w:val="0"/>
-              <w:rPr>
-                <w:lang w:val="en-PL"/>
-              </w:rPr>
             </w:pPr>
-            <w:r>
-              <w:rPr>
-                <w:rStyle w:val="Strong"/>
-                <w:b w:val="0"/>
-                <w:bCs w:val="0"/>
-              </w:rPr>
-              <w:t>Źródło danych o osobie</w:t>
-            </w:r>
+            <w:proofErr w:type="spellStart"/>
+            <w:r>
+              <w:t>DreamGift</w:t>
+            </w:r>
+            <w:proofErr w:type="spellEnd"/>
           </w:p>
         </w:tc>
         <w:tc>
           <w:tcPr>
-            <w:tcW w:w="2831" w:type="dxa"/>
-            <w:vAlign w:val="center"/>
+            <w:tcW w:w="1622" w:type="dxa"/>
           </w:tcPr>
           <w:p>
             <w:pPr>
               <w:suppressAutoHyphens w:val="0"/>
-              <w:rPr>
-                <w:lang w:val="en-PL"/>
-              </w:rPr>
+              <w:jc w:val="center"/>
             </w:pPr>
             <w:r>
-              <w:t xml:space="preserve">Dane pochodzą wyłącznie z rozmowy w </w:t>
-            </w:r>
-            <w:proofErr w:type="spellStart"/>
-            <w:r>
-              <w:t>chatbocie</w:t>
-            </w:r>
-            <w:proofErr w:type="spellEnd"/>
-            <w:r>
-              <w:t xml:space="preserve"> — użytkownik sam odpowiada na pytania o zainteresowania, wiek, okazję i budżet.</w:t>
+              <w:t>Wyłącznie odpowiedzi z rozmowy – ograniczony zestaw ogólnych pytań</w:t>
             </w:r>
           </w:p>
         </w:tc>
         <w:tc>
           <w:tcPr>
-            <w:tcW w:w="2831" w:type="dxa"/>
-            <w:vAlign w:val="center"/>
+            <w:tcW w:w="1879" w:type="dxa"/>
           </w:tcPr>
           <w:p>
             <w:pPr>
               <w:suppressAutoHyphens w:val="0"/>
-              <w:rPr>
-                <w:lang w:val="en-PL"/>
-              </w:rPr>
+              <w:jc w:val="center"/>
             </w:pPr>
             <w:r>
-              <w:t xml:space="preserve">Oprócz rozmowy z użytkownikiem, system pobiera </w:t>
-            </w:r>
-            <w:r>
-              <w:rPr>
-                <w:rStyle w:val="Emphasis"/>
-                <w:i w:val="0"/>
-                <w:iCs w:val="0"/>
-              </w:rPr>
-              <w:t>publiczne</w:t>
-            </w:r>
-            <w:r>
-              <w:rPr>
-                <w:rStyle w:val="Emphasis"/>
-              </w:rPr>
+              <w:t>Prosty</w:t>
+            </w:r>
+            <w:r>
               <w:t xml:space="preserve"> </w:t>
             </w:r>
             <w:r>
-              <w:rPr>
-                <w:rStyle w:val="Emphasis"/>
-                <w:i w:val="0"/>
-                <w:iCs w:val="0"/>
-              </w:rPr>
-              <w:t>dane z mediów społecznościowych</w:t>
-            </w:r>
-            <w:r>
-              <w:t xml:space="preserve"> (np. zainteresowania, aktywność, opisy profilu). Pozwala to ograniczyć liczbę pytań w czacie i szybciej dopasować prezent.</w:t>
-            </w:r>
+              <w:t>interfejs chatu z bardzo krótkim wywiadem (ok. 6 pytań)</w:t>
+            </w:r>
+          </w:p>
+        </w:tc>
+        <w:tc>
+          <w:tcPr>
+            <w:tcW w:w="1743" w:type="dxa"/>
+          </w:tcPr>
+          <w:p>
+            <w:pPr>
+              <w:suppressAutoHyphens w:val="0"/>
+              <w:jc w:val="center"/>
+            </w:pPr>
+            <w:r>
+              <w:t>Rekomendacje o charakterze ogólnym, wynikające z niewielkiej liczby pytań oraz niskiej jakości pozyskiwanych danych</w:t>
+            </w:r>
+          </w:p>
+        </w:tc>
+        <w:tc>
+          <w:tcPr>
+            <w:tcW w:w="1349" w:type="dxa"/>
+          </w:tcPr>
+          <w:p>
+            <w:pPr>
+              <w:suppressAutoHyphens w:val="0"/>
+              <w:jc w:val="center"/>
+            </w:pPr>
+            <w:r>
+              <w:t xml:space="preserve">Integracja jedynie z </w:t>
+            </w:r>
+            <w:proofErr w:type="spellStart"/>
+            <w:r>
+              <w:t>Amazonem</w:t>
+            </w:r>
+            <w:proofErr w:type="spellEnd"/>
           </w:p>
         </w:tc>
       </w:tr>
       <w:tr>
+        <w:trPr>
+          <w:trHeight w:val="668"/>
+        </w:trPr>
         <w:tc>
           <w:tcPr>
-            <w:tcW w:w="2831" w:type="dxa"/>
-            <w:vAlign w:val="center"/>
+            <w:tcW w:w="1992" w:type="dxa"/>
           </w:tcPr>
           <w:p>
             <w:pPr>
               <w:suppressAutoHyphens w:val="0"/>
-              <w:rPr>
-                <w:lang w:val="en-PL"/>
-              </w:rPr>
             </w:pPr>
-            <w:r>
-              <w:rPr>
-                <w:rStyle w:val="Strong"/>
-                <w:b w:val="0"/>
-                <w:bCs w:val="0"/>
-              </w:rPr>
-              <w:t>Interakcja z użytkownikiem (chat)</w:t>
-            </w:r>
+            <w:proofErr w:type="spellStart"/>
+            <w:r>
+              <w:t>GiftAssistant</w:t>
+            </w:r>
+            <w:proofErr w:type="spellEnd"/>
           </w:p>
         </w:tc>
         <w:tc>
           <w:tcPr>
-            <w:tcW w:w="2831" w:type="dxa"/>
-            <w:vAlign w:val="center"/>
+            <w:tcW w:w="1622" w:type="dxa"/>
           </w:tcPr>
           <w:p>
             <w:pPr>
               <w:suppressAutoHyphens w:val="0"/>
-              <w:rPr>
-                <w:lang w:val="en-PL"/>
-              </w:rPr>
+              <w:jc w:val="center"/>
             </w:pPr>
-            <w:proofErr w:type="spellStart"/>
-            <w:r>
-              <w:t>Chatbot</w:t>
-            </w:r>
-            <w:proofErr w:type="spellEnd"/>
-            <w:r>
-              <w:t xml:space="preserve"> prowadzi pełen wywiad pytaniami otwartymi, co może być czasochłonne.</w:t>
+            <w:r>
+              <w:t>Dane pochodzą wyłącznie z trzech pól tekstowych: dla kogo, okazja oraz zainteresowania</w:t>
             </w:r>
           </w:p>
         </w:tc>
         <w:tc>
           <w:tcPr>
-            <w:tcW w:w="2831" w:type="dxa"/>
-            <w:vAlign w:val="center"/>
+            <w:tcW w:w="1879" w:type="dxa"/>
           </w:tcPr>
           <w:p>
             <w:pPr>
               <w:suppressAutoHyphens w:val="0"/>
-              <w:rPr>
-                <w:lang w:val="en-PL"/>
-              </w:rPr>
+              <w:jc w:val="center"/>
             </w:pPr>
             <w:r>
-              <w:t>Chat koncentruje się tylko na doprecyzowaniu informacji, których nie można wydobyć z profili – dzięki temu proces jest krótszy i bardziej naturalny.</w:t>
+              <w:t xml:space="preserve">Brak rozmowy </w:t>
+            </w:r>
+            <w:r>
+              <w:t>-</w:t>
+            </w:r>
+            <w:r>
+              <w:t>użytkownik jedynie wypełnia trzy pola tekstowe</w:t>
+            </w:r>
+          </w:p>
+        </w:tc>
+        <w:tc>
+          <w:tcPr>
+            <w:tcW w:w="1743" w:type="dxa"/>
+          </w:tcPr>
+          <w:p>
+            <w:pPr>
+              <w:suppressAutoHyphens w:val="0"/>
+              <w:jc w:val="center"/>
+            </w:pPr>
+            <w:r>
+              <w:t>Silnie zależna od jakości i szczegółowości wpisanych danych; najczęściej niska. System generuje jedynie 4 propozycje.</w:t>
+            </w:r>
+          </w:p>
+        </w:tc>
+        <w:tc>
+          <w:tcPr>
+            <w:tcW w:w="1349" w:type="dxa"/>
+          </w:tcPr>
+          <w:p>
+            <w:pPr>
+              <w:suppressAutoHyphens w:val="0"/>
+              <w:jc w:val="center"/>
+            </w:pPr>
+            <w:r>
+              <w:t xml:space="preserve">Integracja jedynie z </w:t>
+            </w:r>
+            <w:proofErr w:type="spellStart"/>
+            <w:r>
+              <w:t>Amazonem</w:t>
+            </w:r>
+            <w:proofErr w:type="spellEnd"/>
+            <w:r>
+              <w:t>.</w:t>
             </w:r>
           </w:p>
         </w:tc>
       </w:tr>
       <w:tr>
+        <w:trPr>
+          <w:trHeight w:val="668"/>
+        </w:trPr>
         <w:tc>
           <w:tcPr>
-            <w:tcW w:w="2831" w:type="dxa"/>
-            <w:vAlign w:val="center"/>
+            <w:tcW w:w="1992" w:type="dxa"/>
           </w:tcPr>
           <w:p>
             <w:pPr>
               <w:suppressAutoHyphens w:val="0"/>
-              <w:rPr>
-                <w:lang w:val="en-PL"/>
-              </w:rPr>
             </w:pPr>
-            <w:r>
-              <w:rPr>
-                <w:rStyle w:val="Strong"/>
-                <w:b w:val="0"/>
-                <w:bCs w:val="0"/>
-              </w:rPr>
-              <w:t>Integracja z e-commerce</w:t>
-            </w:r>
+            <w:proofErr w:type="spellStart"/>
+            <w:r>
+              <w:t>Giftruly</w:t>
+            </w:r>
+            <w:proofErr w:type="spellEnd"/>
           </w:p>
         </w:tc>
         <w:tc>
           <w:tcPr>
-            <w:tcW w:w="2831" w:type="dxa"/>
-            <w:vAlign w:val="center"/>
+            <w:tcW w:w="1622" w:type="dxa"/>
           </w:tcPr>
           <w:p>
             <w:pPr>
               <w:suppressAutoHyphens w:val="0"/>
-              <w:rPr>
-                <w:lang w:val="en-PL"/>
-              </w:rPr>
+              <w:jc w:val="center"/>
             </w:pPr>
             <w:r>
-              <w:t>Integracja głównie z jednym źródłem (np. Amazon), z którego generowane są linki partnerskie.</w:t>
+              <w:t>Informacje z formularza: dla kogo, wiek, okazja, hobby oraz budżet.</w:t>
             </w:r>
           </w:p>
         </w:tc>
         <w:tc>
           <w:tcPr>
-            <w:tcW w:w="2831" w:type="dxa"/>
-            <w:vAlign w:val="center"/>
+            <w:tcW w:w="1879" w:type="dxa"/>
           </w:tcPr>
           <w:p>
             <w:pPr>
               <w:suppressAutoHyphens w:val="0"/>
-              <w:rPr>
-                <w:lang w:val="en-PL"/>
-              </w:rPr>
+              <w:jc w:val="center"/>
             </w:pPr>
             <w:r>
-              <w:t xml:space="preserve">Integracja z </w:t>
-            </w:r>
-            <w:r>
-              <w:rPr>
-                <w:rStyle w:val="Emphasis"/>
-                <w:i w:val="0"/>
-                <w:iCs w:val="0"/>
-              </w:rPr>
-              <w:t>wieloma sklepami internetowymi</w:t>
-            </w:r>
-            <w:r>
-              <w:t xml:space="preserve"> poprzez API, co pozwala porównywać oferty, ceny i dostępność produktów.</w:t>
+              <w:t xml:space="preserve">Kilka pytań i pól wyboru </w:t>
+            </w:r>
+            <w:r>
+              <w:t>-</w:t>
+            </w:r>
+            <w:r>
+              <w:t>standardowy, formularzowy proces bez głębszej rozmowy.</w:t>
+            </w:r>
+          </w:p>
+        </w:tc>
+        <w:tc>
+          <w:tcPr>
+            <w:tcW w:w="1743" w:type="dxa"/>
+          </w:tcPr>
+          <w:p>
+            <w:pPr>
+              <w:suppressAutoHyphens w:val="0"/>
+              <w:jc w:val="center"/>
+            </w:pPr>
+            <w:r>
+              <w:t>Ograniczona do wskazanych zainteresowań; rekomendacje bardzo podstawowe i nieliczne (zaledwie 3 propozycje).</w:t>
+            </w:r>
+          </w:p>
+        </w:tc>
+        <w:tc>
+          <w:tcPr>
+            <w:tcW w:w="1349" w:type="dxa"/>
+          </w:tcPr>
+          <w:p>
+            <w:pPr>
+              <w:suppressAutoHyphens w:val="0"/>
+              <w:jc w:val="center"/>
+            </w:pPr>
+            <w:r>
+              <w:t xml:space="preserve">Integracja jedynie z </w:t>
+            </w:r>
+            <w:proofErr w:type="spellStart"/>
+            <w:r>
+              <w:t>Amazonem</w:t>
+            </w:r>
+            <w:proofErr w:type="spellEnd"/>
+            <w:r>
+              <w:t>.</w:t>
             </w:r>
           </w:p>
         </w:tc>
       </w:tr>
       <w:tr>
+        <w:trPr>
+          <w:trHeight w:val="668"/>
+        </w:trPr>
         <w:tc>
           <w:tcPr>
-            <w:tcW w:w="2831" w:type="dxa"/>
-            <w:vAlign w:val="center"/>
+            <w:tcW w:w="1992" w:type="dxa"/>
           </w:tcPr>
           <w:p>
             <w:pPr>
               <w:suppressAutoHyphens w:val="0"/>
-              <w:rPr>
-                <w:lang w:val="en-PL"/>
-              </w:rPr>
             </w:pPr>
-            <w:r>
-              <w:rPr>
-                <w:rStyle w:val="Strong"/>
-                <w:b w:val="0"/>
-                <w:bCs w:val="0"/>
-              </w:rPr>
-              <w:t>Personalizacja</w:t>
-            </w:r>
+            <w:proofErr w:type="spellStart"/>
+            <w:r>
+              <w:t>IntelliGift</w:t>
+            </w:r>
+            <w:proofErr w:type="spellEnd"/>
           </w:p>
         </w:tc>
         <w:tc>
           <w:tcPr>
-            <w:tcW w:w="2831" w:type="dxa"/>
-            <w:vAlign w:val="center"/>
+            <w:tcW w:w="1622" w:type="dxa"/>
           </w:tcPr>
           <w:p>
             <w:pPr>
               <w:suppressAutoHyphens w:val="0"/>
-              <w:rPr>
-                <w:lang w:val="en-PL"/>
-              </w:rPr>
+              <w:jc w:val="center"/>
             </w:pPr>
             <w:r>
-              <w:t>Ograniczona do informacji podanych przez użytkownika; brak automatycznego rozpoznania stylu lub hobby.</w:t>
+              <w:t>Dane z wyboru okazji, relacji, wieku, zainteresowań, kategorii prezentu, stylu oraz budżetu.</w:t>
             </w:r>
           </w:p>
         </w:tc>
         <w:tc>
           <w:tcPr>
-            <w:tcW w:w="2831" w:type="dxa"/>
-            <w:vAlign w:val="center"/>
+            <w:tcW w:w="1879" w:type="dxa"/>
           </w:tcPr>
           <w:p>
             <w:pPr>
               <w:suppressAutoHyphens w:val="0"/>
-              <w:rPr>
-                <w:lang w:val="en-PL"/>
-              </w:rPr>
+              <w:jc w:val="center"/>
             </w:pPr>
             <w:r>
-              <w:t>Analizuje aktywność z mediów społecznościowych (np. ulubione marki, typ treści), co pozwala lepiej dopasować styl prezentu do osoby.</w:t>
+              <w:t>Pięć ogólnych pól tekstowych, w których użytkownik udziela dość szerokich, niedoprecyzowanych odpowiedzi.</w:t>
             </w:r>
           </w:p>
         </w:tc>
-      </w:tr>
-      <w:tr>
         <w:tc>
           <w:tcPr>
-            <w:tcW w:w="2831" w:type="dxa"/>
-            <w:vAlign w:val="center"/>
+            <w:tcW w:w="1743" w:type="dxa"/>
           </w:tcPr>
           <w:p>
             <w:pPr>
               <w:suppressAutoHyphens w:val="0"/>
-              <w:rPr>
-                <w:lang w:val="en-PL"/>
-              </w:rPr>
+              <w:jc w:val="center"/>
             </w:pPr>
             <w:r>
-              <w:rPr>
-                <w:rStyle w:val="Strong"/>
-                <w:b w:val="0"/>
-                <w:bCs w:val="0"/>
-              </w:rPr>
-              <w:t>Wyróżnik rozwiązania</w:t>
+              <w:t>Propozycje są interesujące, lecz oparte głównie na jednym wskazanym zainteresowaniu; system generuje około 10 rekomendacji.</w:t>
             </w:r>
           </w:p>
         </w:tc>
         <w:tc>
           <w:tcPr>
-            <w:tcW w:w="2831" w:type="dxa"/>
-            <w:vAlign w:val="center"/>
+            <w:tcW w:w="1349" w:type="dxa"/>
           </w:tcPr>
           <w:p>
             <w:pPr>
               <w:suppressAutoHyphens w:val="0"/>
-              <w:rPr>
-                <w:lang w:val="en-PL"/>
-              </w:rPr>
+              <w:jc w:val="center"/>
             </w:pPr>
             <w:r>
-              <w:t>Prostota i atrakcyjny UX, lecz ograniczone źródła danych i integracje.</w:t>
-            </w:r>
-          </w:p>
-        </w:tc>
-        <w:tc>
-          <w:tcPr>
-            <w:tcW w:w="2831" w:type="dxa"/>
-            <w:vAlign w:val="center"/>
-          </w:tcPr>
-          <w:p>
-            <w:pPr>
-              <w:suppressAutoHyphens w:val="0"/>
-              <w:rPr>
-                <w:lang w:val="en-PL"/>
-              </w:rPr>
-            </w:pPr>
-            <w:r>
-              <w:t xml:space="preserve">Połączenie </w:t>
-            </w:r>
-            <w:r>
-              <w:rPr>
-                <w:rStyle w:val="Emphasis"/>
-                <w:i w:val="0"/>
-                <w:iCs w:val="0"/>
-              </w:rPr>
-              <w:t>analizy profili społecznościowych</w:t>
-            </w:r>
-            <w:r>
-              <w:rPr>
-                <w:i/>
-                <w:iCs/>
-              </w:rPr>
-              <w:t xml:space="preserve"> i </w:t>
-            </w:r>
-            <w:r>
-              <w:rPr>
-                <w:rStyle w:val="Emphasis"/>
-                <w:i w:val="0"/>
-                <w:iCs w:val="0"/>
-              </w:rPr>
-              <w:t xml:space="preserve">rozmowy z </w:t>
+              <w:t xml:space="preserve">Integracja jedynie z </w:t>
             </w:r>
             <w:proofErr w:type="spellStart"/>
             <w:r>
-              <w:rPr>
-                <w:rStyle w:val="Emphasis"/>
-                <w:i w:val="0"/>
-                <w:iCs w:val="0"/>
-              </w:rPr>
-              <w:t>chatbotem</w:t>
+              <w:t>Amazonem</w:t>
             </w:r>
             <w:proofErr w:type="spellEnd"/>
             <w:r>
-              <w:rPr>
-                <w:i/>
-                <w:iCs/>
-              </w:rPr>
-              <w:t xml:space="preserve"> </w:t>
-            </w:r>
-            <w:r>
-              <w:t>oraz</w:t>
-            </w:r>
-            <w:r>
-              <w:rPr>
-                <w:i/>
-                <w:iCs/>
-              </w:rPr>
-              <w:t xml:space="preserve"> </w:t>
-            </w:r>
-            <w:r>
-              <w:rPr>
-                <w:rStyle w:val="Emphasis"/>
-                <w:i w:val="0"/>
-                <w:iCs w:val="0"/>
-              </w:rPr>
-              <w:t>wielokanałowa integracja z e-commerce</w:t>
-            </w:r>
-            <w:r>
-              <w:t xml:space="preserve"> — daje bogatszy kontekst i większą trafność rekomendacji.</w:t>
+              <w:t>.</w:t>
             </w:r>
           </w:p>
         </w:tc>
@@ -3677,6 +3675,7 @@
         <w:rPr>
           <w:lang w:val="en-PL"/>
         </w:rPr>
+        <w:lastRenderedPageBreak/>
         <w:t>Baza danych: PostgreSQL – przechowywanie danych tymczasowych, historii zapytań i konfiguracji systemu.</w:t>
       </w:r>
     </w:p>
@@ -3757,7 +3756,19 @@
         <w:rPr>
           <w:lang w:val="en-PL"/>
         </w:rPr>
-        <w:t>Oficjalne API platform handlowych: eBay, Amazon, Sandbox Allegro API.</w:t>
+        <w:t xml:space="preserve">Oficjalne API platform handlowych: </w:t>
+      </w:r>
+      <w:r>
+        <w:rPr>
+          <w:lang w:val="en-PL"/>
+        </w:rPr>
+        <w:t xml:space="preserve">Olx, </w:t>
+      </w:r>
+      <w:r>
+        <w:rPr>
+          <w:lang w:val="en-PL"/>
+        </w:rPr>
+        <w:t>eBay, Amazon, Sandbox Allegro API.</w:t>
       </w:r>
     </w:p>
     <w:p>
@@ -3837,167 +3848,6 @@
           <w:szCs w:val="28"/>
           <w:lang w:val="en-PL"/>
         </w:rPr>
-        <w:t>Założenia funkcjonalne</w:t>
-      </w:r>
-    </w:p>
-    <w:p>
-      <w:pPr>
-        <w:suppressAutoHyphens w:val="0"/>
-        <w:rPr>
-          <w:lang w:val="en-PL"/>
-        </w:rPr>
-      </w:pPr>
-    </w:p>
-    <w:p>
-      <w:pPr>
-        <w:pStyle w:val="ListParagraph"/>
-        <w:numPr>
-          <w:ilvl w:val="0"/>
-          <w:numId w:val="9"/>
-        </w:numPr>
-        <w:suppressAutoHyphens w:val="0"/>
-        <w:rPr>
-          <w:lang w:val="en-PL"/>
-        </w:rPr>
-      </w:pPr>
-      <w:r>
-        <w:rPr>
-          <w:lang w:val="en-PL"/>
-        </w:rPr>
-        <w:t>Użytkownik wprowadza linki do publicznych profili społecznościowych osoby, dla której chce znaleźć prezent.</w:t>
-      </w:r>
-    </w:p>
-    <w:p>
-      <w:pPr>
-        <w:suppressAutoHyphens w:val="0"/>
-        <w:rPr>
-          <w:lang w:val="en-PL"/>
-        </w:rPr>
-      </w:pPr>
-    </w:p>
-    <w:p>
-      <w:pPr>
-        <w:pStyle w:val="ListParagraph"/>
-        <w:numPr>
-          <w:ilvl w:val="0"/>
-          <w:numId w:val="9"/>
-        </w:numPr>
-        <w:suppressAutoHyphens w:val="0"/>
-        <w:rPr>
-          <w:lang w:val="en-PL"/>
-        </w:rPr>
-      </w:pPr>
-      <w:r>
-        <w:rPr>
-          <w:lang w:val="en-PL"/>
-        </w:rPr>
-        <w:t>Chatbot dopytuje użytkownika o brakujące lub niejednoznaczne informacje (np. zainteresowania, okazję, budżet).</w:t>
-      </w:r>
-    </w:p>
-    <w:p>
-      <w:pPr>
-        <w:suppressAutoHyphens w:val="0"/>
-        <w:rPr>
-          <w:lang w:val="en-PL"/>
-        </w:rPr>
-      </w:pPr>
-    </w:p>
-    <w:p>
-      <w:pPr>
-        <w:pStyle w:val="ListParagraph"/>
-        <w:numPr>
-          <w:ilvl w:val="0"/>
-          <w:numId w:val="9"/>
-        </w:numPr>
-        <w:suppressAutoHyphens w:val="0"/>
-        <w:rPr>
-          <w:lang w:val="en-PL"/>
-        </w:rPr>
-      </w:pPr>
-      <w:r>
-        <w:rPr>
-          <w:lang w:val="en-PL"/>
-        </w:rPr>
-        <w:t>System analizuje zebrane dane i generuje propozycje prezentów dopasowane do profilu osoby.</w:t>
-      </w:r>
-    </w:p>
-    <w:p>
-      <w:pPr>
-        <w:suppressAutoHyphens w:val="0"/>
-        <w:rPr>
-          <w:lang w:val="en-PL"/>
-        </w:rPr>
-      </w:pPr>
-    </w:p>
-    <w:p>
-      <w:pPr>
-        <w:pStyle w:val="ListParagraph"/>
-        <w:numPr>
-          <w:ilvl w:val="0"/>
-          <w:numId w:val="9"/>
-        </w:numPr>
-        <w:suppressAutoHyphens w:val="0"/>
-        <w:rPr>
-          <w:lang w:val="en-PL"/>
-        </w:rPr>
-      </w:pPr>
-      <w:r>
-        <w:rPr>
-          <w:lang w:val="en-PL"/>
-        </w:rPr>
-        <w:t>Aplikacja wyszukuje produkty w zintegrowanych serwisach sklepowych (eBay, Allegro, Amazon) i zwraca wyniki z linkami do ofert.</w:t>
-      </w:r>
-    </w:p>
-    <w:p>
-      <w:pPr>
-        <w:suppressAutoHyphens w:val="0"/>
-        <w:rPr>
-          <w:lang w:val="en-PL"/>
-        </w:rPr>
-      </w:pPr>
-    </w:p>
-    <w:p>
-      <w:pPr>
-        <w:pStyle w:val="ListParagraph"/>
-        <w:numPr>
-          <w:ilvl w:val="0"/>
-          <w:numId w:val="9"/>
-        </w:numPr>
-        <w:suppressAutoHyphens w:val="0"/>
-        <w:rPr>
-          <w:lang w:val="en-PL"/>
-        </w:rPr>
-      </w:pPr>
-      <w:r>
-        <w:rPr>
-          <w:lang w:val="en-PL"/>
-        </w:rPr>
-        <w:t>Użytkownik może filtrować i sortować wyniki według budżetu lub kategorii prezentu.</w:t>
-      </w:r>
-    </w:p>
-    <w:p>
-      <w:pPr>
-        <w:suppressAutoHyphens w:val="0"/>
-        <w:rPr>
-          <w:lang w:val="en-PL"/>
-        </w:rPr>
-      </w:pPr>
-    </w:p>
-    <w:p>
-      <w:pPr>
-        <w:suppressAutoHyphens w:val="0"/>
-        <w:rPr>
-          <w:sz w:val="28"/>
-          <w:szCs w:val="28"/>
-          <w:lang w:val="en-PL"/>
-        </w:rPr>
-      </w:pPr>
-      <w:r>
-        <w:rPr>
-          <w:sz w:val="28"/>
-          <w:szCs w:val="28"/>
-          <w:lang w:val="en-PL"/>
-        </w:rPr>
         <w:t>Założenia projektowe</w:t>
       </w:r>
     </w:p>
@@ -4116,209 +3966,38 @@
           <w:lang w:val="en-PL"/>
         </w:rPr>
       </w:pPr>
+      <w:bookmarkStart w:id="6" w:name="_Toc178333487"/>
     </w:p>
     <w:p>
       <w:pPr>
         <w:suppressAutoHyphens w:val="0"/>
         <w:rPr>
-          <w:sz w:val="28"/>
-          <w:szCs w:val="28"/>
-          <w:lang w:val="en-PL"/>
-        </w:rPr>
-      </w:pPr>
-      <w:r>
-        <w:rPr>
-          <w:sz w:val="28"/>
-          <w:szCs w:val="28"/>
-          <w:lang w:val="en-PL"/>
-        </w:rPr>
-        <w:t>Założenia niefunkcjonalne</w:t>
-      </w:r>
-    </w:p>
-    <w:p>
-      <w:pPr>
-        <w:suppressAutoHyphens w:val="0"/>
-        <w:rPr>
-          <w:lang w:val="en-PL"/>
-        </w:rPr>
-      </w:pPr>
-    </w:p>
-    <w:p>
-      <w:pPr>
-        <w:pStyle w:val="ListParagraph"/>
-        <w:numPr>
-          <w:ilvl w:val="0"/>
-          <w:numId w:val="7"/>
-        </w:numPr>
-        <w:suppressAutoHyphens w:val="0"/>
-        <w:rPr>
-          <w:lang w:val="en-PL"/>
-        </w:rPr>
-      </w:pPr>
-      <w:r>
-        <w:rPr>
-          <w:lang w:val="en-PL"/>
-        </w:rPr>
-        <w:t>Aplikacja dostępna przez przeglądarkę internetową, bez potrzeby instalacji lokalnej.</w:t>
-      </w:r>
-    </w:p>
-    <w:p>
-      <w:pPr>
-        <w:suppressAutoHyphens w:val="0"/>
-        <w:rPr>
-          <w:lang w:val="en-PL"/>
-        </w:rPr>
-      </w:pPr>
-    </w:p>
-    <w:p>
-      <w:pPr>
-        <w:pStyle w:val="ListParagraph"/>
-        <w:numPr>
-          <w:ilvl w:val="0"/>
-          <w:numId w:val="7"/>
-        </w:numPr>
-        <w:suppressAutoHyphens w:val="0"/>
-        <w:rPr>
-          <w:lang w:val="en-PL"/>
-        </w:rPr>
-      </w:pPr>
-      <w:r>
-        <w:rPr>
-          <w:lang w:val="en-PL"/>
-        </w:rPr>
-        <w:t>Czas generowania rekomendacji prezentów nie przekracza 10 sekund.</w:t>
-      </w:r>
-    </w:p>
-    <w:p>
-      <w:pPr>
-        <w:suppressAutoHyphens w:val="0"/>
-        <w:rPr>
-          <w:lang w:val="en-PL"/>
-        </w:rPr>
-      </w:pPr>
-    </w:p>
-    <w:p>
-      <w:pPr>
-        <w:pStyle w:val="ListParagraph"/>
-        <w:numPr>
-          <w:ilvl w:val="0"/>
-          <w:numId w:val="7"/>
-        </w:numPr>
-        <w:suppressAutoHyphens w:val="0"/>
-        <w:rPr>
-          <w:lang w:val="en-PL"/>
-        </w:rPr>
-      </w:pPr>
-      <w:r>
-        <w:rPr>
-          <w:lang w:val="en-PL"/>
-        </w:rPr>
-        <w:t>Przetwarzane są jedynie dane publiczne, zgodnie z zasadami prywatności i regulaminami serwisów społecznościowych.</w:t>
-      </w:r>
-    </w:p>
-    <w:p>
-      <w:pPr>
-        <w:suppressAutoHyphens w:val="0"/>
-        <w:rPr>
-          <w:lang w:val="en-PL"/>
-        </w:rPr>
-      </w:pPr>
-    </w:p>
-    <w:p>
-      <w:pPr>
-        <w:pStyle w:val="ListParagraph"/>
-        <w:numPr>
-          <w:ilvl w:val="0"/>
-          <w:numId w:val="7"/>
-        </w:numPr>
-        <w:suppressAutoHyphens w:val="0"/>
-        <w:rPr>
-          <w:lang w:val="en-PL"/>
-        </w:rPr>
-      </w:pPr>
-      <w:r>
-        <w:rPr>
-          <w:lang w:val="en-PL"/>
-        </w:rPr>
-        <w:t>Komunikacja między komponentami oraz z użytkownikiem jest zabezpieczona protokołem HTTPS.</w:t>
-      </w:r>
-    </w:p>
-    <w:p>
-      <w:pPr>
-        <w:suppressAutoHyphens w:val="0"/>
-        <w:rPr>
-          <w:lang w:val="en-PL"/>
-        </w:rPr>
-      </w:pPr>
-    </w:p>
-    <w:p>
-      <w:pPr>
-        <w:pStyle w:val="ListParagraph"/>
-        <w:numPr>
-          <w:ilvl w:val="0"/>
-          <w:numId w:val="7"/>
-        </w:numPr>
-        <w:suppressAutoHyphens w:val="0"/>
-        <w:rPr>
-          <w:lang w:val="en-PL"/>
-        </w:rPr>
-      </w:pPr>
-      <w:r>
-        <w:rPr>
-          <w:lang w:val="en-PL"/>
-        </w:rPr>
-        <w:t>Architektura systemu oparta jest o mikroserwisy, co umożliwia łatwe skalowanie i dodawanie nowych źródeł danych lub sklepów w przyszłości.</w:t>
-      </w:r>
-    </w:p>
-    <w:p>
-      <w:pPr>
-        <w:pStyle w:val="ListParagraph"/>
-        <w:rPr>
-          <w:lang w:val="en-PL"/>
-        </w:rPr>
-      </w:pPr>
-    </w:p>
-    <w:p>
-      <w:pPr>
-        <w:suppressAutoHyphens w:val="0"/>
-        <w:rPr>
-          <w:lang w:val="en-PL"/>
-        </w:rPr>
-      </w:pPr>
-      <w:r>
-        <w:rPr>
-          <w:lang w:val="en-PL"/>
-        </w:rPr>
-        <w:br w:type="page"/>
-      </w:r>
-    </w:p>
-    <w:p>
-      <w:pPr>
-        <w:rPr>
-          <w:lang w:val="en-PL"/>
-        </w:rPr>
-      </w:pPr>
-    </w:p>
-    <w:p>
-      <w:pPr>
-        <w:pStyle w:val="Heading2"/>
-      </w:pPr>
-    </w:p>
-    <w:p>
-      <w:pPr>
-        <w:pStyle w:val="Heading2"/>
-      </w:pPr>
-      <w:bookmarkStart w:id="6" w:name="_Toc178333487"/>
-      <w:r>
+          <w:sz w:val="24"/>
+          <w:szCs w:val="24"/>
+          <w:lang w:val="en-PL"/>
+        </w:rPr>
+      </w:pPr>
+      <w:r>
+        <w:rPr>
+          <w:sz w:val="24"/>
+          <w:szCs w:val="24"/>
+        </w:rPr>
         <w:t>6. Specyfikacja wymagań na produkt programowy</w:t>
       </w:r>
       <w:bookmarkEnd w:id="6"/>
     </w:p>
     <w:p>
       <w:r>
-        <w:t>np. definicja wymagań funkcjonalnych/niefunkcjonalnych; możliwe formy: diagram wymagań, diagram przypadków użycia, lista historyjek (może być pogrupowana w epiki)</w:t>
-      </w:r>
-    </w:p>
+        <w:t xml:space="preserve">np. definicja wymagań funkcjonalnych/niefunkcjonalnych; możliwe formy: diagram wymagań, </w:t>
+      </w:r>
+      <w:r>
+        <w:t>diagram przypadków użycia</w:t>
+      </w:r>
+      <w:r>
+        <w:t>, lista historyjek (może być pogrupowana w epiki)</w:t>
+      </w:r>
+    </w:p>
+    <w:p/>
     <w:p>
       <w:pPr>
         <w:suppressAutoHyphens w:val="0"/>
@@ -4730,7 +4409,19 @@
         <w:rPr>
           <w:lang w:val="en-PL"/>
         </w:rPr>
-        <w:t>Aplikacja jest skalowalna — umożliwia łatwe dodanie nowych sklepów lub źródeł danych.</w:t>
+        <w:t xml:space="preserve">Aplikacja jest </w:t>
+      </w:r>
+      <w:r>
+        <w:rPr>
+          <w:lang w:val="en-PL"/>
+        </w:rPr>
+        <w:t>otwarta na rozszerzenia</w:t>
+      </w:r>
+      <w:r>
+        <w:rPr>
+          <w:lang w:val="en-PL"/>
+        </w:rPr>
+        <w:t xml:space="preserve"> — umożliwia łatwe dodanie nowych sklepów lub źródeł danych.</w:t>
       </w:r>
     </w:p>
     <w:p>
@@ -4824,100 +4515,425 @@
     </w:p>
     <w:p>
       <w:pPr>
-        <w:suppressAutoHyphens w:val="0"/>
-        <w:rPr>
-          <w:lang w:val="en-PL"/>
-        </w:rPr>
-      </w:pPr>
-      <w:r>
-        <w:rPr>
-          <w:lang w:val="en-PL"/>
-        </w:rPr>
-        <w:t>Historyjki użytkownika:</w:t>
-      </w:r>
-    </w:p>
-    <w:p>
-      <w:pPr>
-        <w:pStyle w:val="ListParagraph"/>
+        <w:pStyle w:val="Heading2"/>
         <w:numPr>
           <w:ilvl w:val="0"/>
-          <w:numId w:val="15"/>
+          <w:numId w:val="0"/>
         </w:numPr>
-        <w:suppressAutoHyphens w:val="0"/>
-        <w:rPr>
-          <w:lang w:val="en-PL"/>
-        </w:rPr>
-      </w:pPr>
-      <w:r>
-        <w:t>Jako użytkownik chcę podać link do profilu osoby, żeby system mógł dobrać dla niej prezent.</w:t>
-      </w:r>
-    </w:p>
-    <w:p>
-      <w:pPr>
-        <w:pStyle w:val="ListParagraph"/>
-        <w:numPr>
-          <w:ilvl w:val="0"/>
-          <w:numId w:val="15"/>
-        </w:numPr>
-        <w:suppressAutoHyphens w:val="0"/>
-        <w:rPr>
-          <w:lang w:val="en-PL"/>
-        </w:rPr>
-      </w:pPr>
-      <w:r>
-        <w:t xml:space="preserve">Jako użytkownik chcę porozmawiać z </w:t>
+        <w:jc w:val="center"/>
+      </w:pPr>
+      <w:r>
+        <w:rPr>
+          <w:sz w:val="20"/>
+          <w:lang w:val="en-PL"/>
+        </w:rPr>
+        <w:drawing>
+          <wp:inline distT="0" distB="0" distL="0" distR="0" wp14:anchorId="23B2B015" wp14:editId="4C55947D">
+            <wp:extent cx="3556000" cy="4495800"/>
+            <wp:effectExtent l="0" t="0" r="0" b="0"/>
+            <wp:docPr id="38087145" name="Picture 1" descr="A diagram of a person's diagram&#10;&#10;AI-generated content may be incorrect."/>
+            <wp:cNvGraphicFramePr>
+              <a:graphicFrameLocks xmlns:a="http://schemas.openxmlformats.org/drawingml/2006/main" noChangeAspect="1"/>
+            </wp:cNvGraphicFramePr>
+            <a:graphic xmlns:a="http://schemas.openxmlformats.org/drawingml/2006/main">
+              <a:graphicData uri="http://schemas.openxmlformats.org/drawingml/2006/picture">
+                <pic:pic xmlns:pic="http://schemas.openxmlformats.org/drawingml/2006/picture">
+                  <pic:nvPicPr>
+                    <pic:cNvPr id="38087145" name="Picture 1" descr="A diagram of a person's diagram&#10;&#10;AI-generated content may be incorrect."/>
+                    <pic:cNvPicPr/>
+                  </pic:nvPicPr>
+                  <pic:blipFill>
+                    <a:blip r:embed="rId12"/>
+                    <a:stretch>
+                      <a:fillRect/>
+                    </a:stretch>
+                  </pic:blipFill>
+                  <pic:spPr>
+                    <a:xfrm>
+                      <a:off x="0" y="0"/>
+                      <a:ext cx="3556000" cy="4495800"/>
+                    </a:xfrm>
+                    <a:prstGeom prst="rect">
+                      <a:avLst/>
+                    </a:prstGeom>
+                  </pic:spPr>
+                </pic:pic>
+              </a:graphicData>
+            </a:graphic>
+          </wp:inline>
+        </w:drawing>
+      </w:r>
+    </w:p>
+    <w:p>
+      <w:pPr>
+        <w:pStyle w:val="Heading2"/>
+      </w:pPr>
+      <w:bookmarkStart w:id="7" w:name="_Toc178333488"/>
+      <w:r>
+        <w:t>7. Projekt produktu programowego</w:t>
+      </w:r>
+      <w:bookmarkEnd w:id="7"/>
+    </w:p>
+    <w:p>
+      <w:r>
+        <w:t>np. opis decyzji architektonicznych, projekt architektury, bazy danych, zastosowane wzorce projektowe</w:t>
+      </w:r>
+    </w:p>
+    <w:p/>
+    <w:p>
+      <w:pPr>
+        <w:rPr>
+          <w:sz w:val="24"/>
+          <w:szCs w:val="24"/>
+        </w:rPr>
+      </w:pPr>
+      <w:r>
+        <w:rPr>
+          <w:sz w:val="24"/>
+          <w:szCs w:val="24"/>
+        </w:rPr>
+        <w:t>Decyzje architektoniczne</w:t>
+      </w:r>
+    </w:p>
+    <w:p>
+      <w:r>
+        <w:t xml:space="preserve">Na </w:t>
       </w:r>
       <w:proofErr w:type="spellStart"/>
       <w:r>
-        <w:t>chatbotem</w:t>
+        <w:t>backendzie</w:t>
       </w:r>
       <w:proofErr w:type="spellEnd"/>
       <w:r>
-        <w:t>, żeby szybciej doprecyzować preferencje obdarowywanego.</w:t>
-      </w:r>
-    </w:p>
-    <w:p>
-      <w:pPr>
-        <w:pStyle w:val="ListParagraph"/>
-        <w:numPr>
-          <w:ilvl w:val="0"/>
-          <w:numId w:val="15"/>
-        </w:numPr>
-        <w:suppressAutoHyphens w:val="0"/>
-        <w:rPr>
-          <w:lang w:val="en-PL"/>
-        </w:rPr>
-      </w:pPr>
-      <w:r>
-        <w:t>Jako użytkownik chcę filtrować wyniki prezentów według ceny, żeby znaleźć coś w moim budżecie.</w:t>
-      </w:r>
-    </w:p>
-    <w:p>
-      <w:pPr>
-        <w:rPr>
-          <w:lang w:val="en-PL"/>
-        </w:rPr>
-      </w:pPr>
-    </w:p>
-    <w:p>
-      <w:pPr>
-        <w:pStyle w:val="Heading2"/>
-      </w:pPr>
-    </w:p>
-    <w:p>
-      <w:pPr>
-        <w:pStyle w:val="Heading2"/>
-      </w:pPr>
-      <w:bookmarkStart w:id="7" w:name="_Toc178333488"/>
-      <w:r>
-        <w:t>7. Projekt produktu programowego</w:t>
-      </w:r>
-      <w:bookmarkEnd w:id="7"/>
-    </w:p>
-    <w:p>
-      <w:r>
-        <w:t>np. opis decyzji architektonicznych, projekt architektury, bazy danych, zastosowane wzorce projektowe</w:t>
-      </w:r>
+        <w:t xml:space="preserve"> zdecydowano się na architekturę </w:t>
+      </w:r>
+      <w:proofErr w:type="spellStart"/>
+      <w:r>
+        <w:t>mikroserwisową</w:t>
+      </w:r>
+      <w:proofErr w:type="spellEnd"/>
+      <w:r>
+        <w:t xml:space="preserve">, w której poszczególne serwisy komunikują się za pomocą kolejki wiadomości </w:t>
+      </w:r>
+      <w:proofErr w:type="spellStart"/>
+      <w:r>
+        <w:t>RabbitMQ</w:t>
+      </w:r>
+      <w:proofErr w:type="spellEnd"/>
+      <w:r>
+        <w:t>. Takie podejście pozwala na łatwą skalowalność systemu i wyraźne oddzielenie logiki biznesowej na niezależne komponenty, co ułatwia rozwój, utrzymanie i wdrażanie nowych funkcji.</w:t>
+      </w:r>
+    </w:p>
+    <w:p/>
+    <w:p>
+      <w:proofErr w:type="spellStart"/>
+      <w:r>
+        <w:t>Frontend</w:t>
+      </w:r>
+      <w:proofErr w:type="spellEnd"/>
+      <w:r>
+        <w:t xml:space="preserve"> komunikuje się z </w:t>
+      </w:r>
+      <w:proofErr w:type="spellStart"/>
+      <w:r>
+        <w:t>backendem</w:t>
+      </w:r>
+      <w:proofErr w:type="spellEnd"/>
+      <w:r>
+        <w:t xml:space="preserve"> poprzez REST API, które jest szeroko stosowanym standardem, zapewniającym przejrzystą i dobrze zrozumiałą komunikację między komponentami systemu. Dzięki temu </w:t>
+      </w:r>
+      <w:r>
+        <w:t xml:space="preserve">można </w:t>
+      </w:r>
+      <w:r>
+        <w:t>łatwo integrować nowe funkcje, a dokumentacja i obsługa API są prostsze i bardziej przewidywalne.</w:t>
+      </w:r>
+    </w:p>
+    <w:p/>
+    <w:p>
+      <w:r>
+        <w:lastRenderedPageBreak/>
+        <w:t>Dodatkowo, aby użytkownik otrzymywał jak najszybszy feedback i miał poczucie, że aplikacja działa płynnie, zastosowano Server-</w:t>
+      </w:r>
+      <w:proofErr w:type="spellStart"/>
+      <w:r>
+        <w:t>Sent</w:t>
+      </w:r>
+      <w:proofErr w:type="spellEnd"/>
+      <w:r>
+        <w:t xml:space="preserve"> </w:t>
+      </w:r>
+      <w:proofErr w:type="spellStart"/>
+      <w:r>
+        <w:t>Events</w:t>
+      </w:r>
+      <w:proofErr w:type="spellEnd"/>
+      <w:r>
+        <w:t xml:space="preserve"> (SSE). Dzięki SSE użytkownik widzi aktualizacje w czasie rzeczywistym, co znacząco poprawia wrażenia z użytkowania i sprawia, że interakcja z aplikacją jest bardziej responsywna.</w:t>
+      </w:r>
+    </w:p>
+    <w:p>
+      <w:pPr>
+        <w:rPr>
+          <w:sz w:val="24"/>
+          <w:szCs w:val="24"/>
+        </w:rPr>
+      </w:pPr>
+      <w:r>
+        <w:rPr>
+          <w:sz w:val="24"/>
+          <w:szCs w:val="24"/>
+        </w:rPr>
+        <w:t>Projekt architektury</w:t>
+      </w:r>
+    </w:p>
+    <w:p>
+      <w:pPr>
+        <w:rPr>
+          <w:sz w:val="24"/>
+          <w:szCs w:val="24"/>
+        </w:rPr>
+      </w:pPr>
+      <w:r>
+        <w:rPr>
+          <w:sz w:val="24"/>
+          <w:szCs w:val="24"/>
+        </w:rPr>
+        <w:t>C4</w:t>
+      </w:r>
+    </w:p>
+    <w:p>
+      <w:pPr>
+        <w:rPr>
+          <w:sz w:val="24"/>
+          <w:szCs w:val="24"/>
+        </w:rPr>
+      </w:pPr>
+      <w:r>
+        <w:rPr>
+          <w:sz w:val="24"/>
+          <w:szCs w:val="24"/>
+        </w:rPr>
+        <w:t>Projekt baz danych</w:t>
+      </w:r>
+    </w:p>
+    <w:p>
+      <w:pPr>
+        <w:rPr>
+          <w:sz w:val="24"/>
+          <w:szCs w:val="24"/>
+        </w:rPr>
+      </w:pPr>
+      <w:r>
+        <w:rPr>
+          <w:sz w:val="24"/>
+          <w:szCs w:val="24"/>
+        </w:rPr>
+        <w:t>diagram?</w:t>
+      </w:r>
+    </w:p>
+    <w:p>
+      <w:pPr>
+        <w:rPr>
+          <w:sz w:val="24"/>
+          <w:szCs w:val="24"/>
+        </w:rPr>
+      </w:pPr>
+    </w:p>
+    <w:p>
+      <w:pPr>
+        <w:rPr>
+          <w:sz w:val="24"/>
+          <w:szCs w:val="24"/>
+        </w:rPr>
+      </w:pPr>
+      <w:r>
+        <w:rPr>
+          <w:sz w:val="24"/>
+          <w:szCs w:val="24"/>
+        </w:rPr>
+        <w:t xml:space="preserve">Zastosowane wzorce </w:t>
+      </w:r>
+      <w:r>
+        <w:rPr>
+          <w:sz w:val="24"/>
+          <w:szCs w:val="24"/>
+        </w:rPr>
+        <w:t>architektoniczne</w:t>
+      </w:r>
+    </w:p>
+    <w:p>
+      <w:pPr>
+        <w:rPr>
+          <w:sz w:val="24"/>
+          <w:szCs w:val="24"/>
+        </w:rPr>
+      </w:pPr>
+    </w:p>
+    <w:p>
+      <w:r>
+        <w:t xml:space="preserve">Użycie </w:t>
+      </w:r>
+      <w:proofErr w:type="spellStart"/>
+      <w:r>
+        <w:t>Asynchronous</w:t>
+      </w:r>
+      <w:proofErr w:type="spellEnd"/>
+      <w:r>
+        <w:t xml:space="preserve"> </w:t>
+      </w:r>
+      <w:proofErr w:type="spellStart"/>
+      <w:r>
+        <w:t>Request-Reply</w:t>
+      </w:r>
+      <w:proofErr w:type="spellEnd"/>
+      <w:r>
+        <w:t xml:space="preserve"> </w:t>
+      </w:r>
+      <w:proofErr w:type="spellStart"/>
+      <w:r>
+        <w:t>pattern</w:t>
+      </w:r>
+      <w:proofErr w:type="spellEnd"/>
+      <w:r>
+        <w:t xml:space="preserve"> w komunikacji </w:t>
+      </w:r>
+      <w:proofErr w:type="spellStart"/>
+      <w:r>
+        <w:t>mikroserwisów</w:t>
+      </w:r>
+      <w:proofErr w:type="spellEnd"/>
+      <w:r>
+        <w:t>, aby przyspieszyć</w:t>
+      </w:r>
+      <w:r>
+        <w:t xml:space="preserve"> </w:t>
+      </w:r>
+      <w:r>
+        <w:t>wyszukiwanie ofert produktów ze stron internetowych.</w:t>
+      </w:r>
+      <w:r>
+        <w:t xml:space="preserve"> – do weryfikacji</w:t>
+      </w:r>
+    </w:p>
+    <w:p>
+      <w:pPr>
+        <w:rPr>
+          <w:lang w:val="en-GB"/>
+        </w:rPr>
+      </w:pPr>
+      <w:r>
+        <w:rPr>
+          <w:lang w:val="en-GB"/>
+        </w:rPr>
+        <w:t>CQRS</w:t>
+      </w:r>
+    </w:p>
+    <w:p>
+      <w:pPr>
+        <w:rPr>
+          <w:lang w:val="en-GB"/>
+        </w:rPr>
+      </w:pPr>
+      <w:r>
+        <w:rPr>
+          <w:lang w:val="en-GB"/>
+        </w:rPr>
+        <w:t>Event-driven architecture</w:t>
+      </w:r>
+    </w:p>
+    <w:p>
+      <w:pPr>
+        <w:rPr>
+          <w:lang w:val="en-GB"/>
+        </w:rPr>
+      </w:pPr>
+      <w:r>
+        <w:rPr>
+          <w:lang w:val="en-GB"/>
+        </w:rPr>
+        <w:t>Strategy pattern</w:t>
+      </w:r>
+    </w:p>
+    <w:p>
+      <w:proofErr w:type="spellStart"/>
+      <w:r>
+        <w:t>Dependency</w:t>
+      </w:r>
+      <w:proofErr w:type="spellEnd"/>
+      <w:r>
+        <w:t xml:space="preserve"> </w:t>
+      </w:r>
+      <w:proofErr w:type="spellStart"/>
+      <w:r>
+        <w:t>injection</w:t>
+      </w:r>
+      <w:proofErr w:type="spellEnd"/>
+    </w:p>
+    <w:p>
+      <w:r>
+        <w:t xml:space="preserve">Adapter </w:t>
+      </w:r>
+      <w:proofErr w:type="spellStart"/>
+      <w:r>
+        <w:t>pattern</w:t>
+      </w:r>
+      <w:proofErr w:type="spellEnd"/>
+    </w:p>
+    <w:p>
+      <w:pPr>
+        <w:rPr>
+          <w:sz w:val="24"/>
+          <w:szCs w:val="24"/>
+        </w:rPr>
+      </w:pPr>
+      <w:proofErr w:type="spellStart"/>
+      <w:r>
+        <w:t>dto</w:t>
+      </w:r>
+      <w:proofErr w:type="spellEnd"/>
+    </w:p>
+    <w:p>
+      <w:pPr>
+        <w:rPr>
+          <w:sz w:val="24"/>
+          <w:szCs w:val="24"/>
+        </w:rPr>
+      </w:pPr>
+    </w:p>
+    <w:p>
+      <w:pPr>
+        <w:jc w:val="both"/>
+        <w:rPr>
+          <w:sz w:val="24"/>
+          <w:szCs w:val="24"/>
+        </w:rPr>
+      </w:pPr>
+      <w:r>
+        <w:rPr>
+          <w:sz w:val="24"/>
+          <w:szCs w:val="24"/>
+        </w:rPr>
+        <w:t>Część behawioralna systemu/procesy biznesowe</w:t>
+      </w:r>
+    </w:p>
+    <w:p>
+      <w:pPr>
+        <w:jc w:val="both"/>
+        <w:rPr>
+          <w:sz w:val="24"/>
+          <w:szCs w:val="24"/>
+        </w:rPr>
+      </w:pPr>
+      <w:proofErr w:type="spellStart"/>
+      <w:r>
+        <w:rPr>
+          <w:sz w:val="24"/>
+          <w:szCs w:val="24"/>
+        </w:rPr>
+        <w:t>bpmn</w:t>
+      </w:r>
+      <w:proofErr w:type="spellEnd"/>
     </w:p>
     <w:p>
       <w:pPr>
@@ -4986,12 +5002,12 @@
       </w:pPr>
     </w:p>
     <w:sectPr>
-      <w:headerReference w:type="even" r:id="rId9"/>
-      <w:headerReference w:type="default" r:id="rId10"/>
-      <w:footerReference w:type="even" r:id="rId11"/>
-      <w:footerReference w:type="default" r:id="rId12"/>
-      <w:headerReference w:type="first" r:id="rId13"/>
-      <w:footerReference w:type="first" r:id="rId14"/>
+      <w:headerReference w:type="even" r:id="rId13"/>
+      <w:headerReference w:type="default" r:id="rId14"/>
+      <w:footerReference w:type="even" r:id="rId15"/>
+      <w:footerReference w:type="default" r:id="rId16"/>
+      <w:headerReference w:type="first" r:id="rId17"/>
+      <w:footerReference w:type="first" r:id="rId18"/>
       <w:pgSz w:w="11905" w:h="16837"/>
       <w:pgMar w:top="1417" w:right="1417" w:bottom="993" w:left="1985" w:header="708" w:footer="708" w:gutter="0"/>
       <w:pgNumType w:start="1"/>
@@ -6661,6 +6677,119 @@
     </w:lvl>
   </w:abstractNum>
   <w:abstractNum w:abstractNumId="14" w15:restartNumberingAfterBreak="0">
+    <w:nsid w:val="73B94BFA"/>
+    <w:multiLevelType w:val="hybridMultilevel"/>
+    <w:tmpl w:val="EA56975A"/>
+    <w:lvl w:ilvl="0" w:tplc="08090001">
+      <w:start w:val="1"/>
+      <w:numFmt w:val="bullet"/>
+      <w:lvlText w:val=""/>
+      <w:lvlJc w:val="left"/>
+      <w:pPr>
+        <w:ind w:left="720" w:hanging="360"/>
+      </w:pPr>
+      <w:rPr>
+        <w:rFonts w:ascii="Symbol" w:hAnsi="Symbol" w:hint="default"/>
+      </w:rPr>
+    </w:lvl>
+    <w:lvl w:ilvl="1" w:tplc="08090003" w:tentative="1">
+      <w:start w:val="1"/>
+      <w:numFmt w:val="bullet"/>
+      <w:lvlText w:val="o"/>
+      <w:lvlJc w:val="left"/>
+      <w:pPr>
+        <w:ind w:left="1440" w:hanging="360"/>
+      </w:pPr>
+      <w:rPr>
+        <w:rFonts w:ascii="Courier New" w:hAnsi="Courier New" w:cs="Courier New" w:hint="default"/>
+      </w:rPr>
+    </w:lvl>
+    <w:lvl w:ilvl="2" w:tplc="08090005" w:tentative="1">
+      <w:start w:val="1"/>
+      <w:numFmt w:val="bullet"/>
+      <w:lvlText w:val=""/>
+      <w:lvlJc w:val="left"/>
+      <w:pPr>
+        <w:ind w:left="2160" w:hanging="360"/>
+      </w:pPr>
+      <w:rPr>
+        <w:rFonts w:ascii="Wingdings" w:hAnsi="Wingdings" w:hint="default"/>
+      </w:rPr>
+    </w:lvl>
+    <w:lvl w:ilvl="3" w:tplc="08090001" w:tentative="1">
+      <w:start w:val="1"/>
+      <w:numFmt w:val="bullet"/>
+      <w:lvlText w:val=""/>
+      <w:lvlJc w:val="left"/>
+      <w:pPr>
+        <w:ind w:left="2880" w:hanging="360"/>
+      </w:pPr>
+      <w:rPr>
+        <w:rFonts w:ascii="Symbol" w:hAnsi="Symbol" w:hint="default"/>
+      </w:rPr>
+    </w:lvl>
+    <w:lvl w:ilvl="4" w:tplc="08090003" w:tentative="1">
+      <w:start w:val="1"/>
+      <w:numFmt w:val="bullet"/>
+      <w:lvlText w:val="o"/>
+      <w:lvlJc w:val="left"/>
+      <w:pPr>
+        <w:ind w:left="3600" w:hanging="360"/>
+      </w:pPr>
+      <w:rPr>
+        <w:rFonts w:ascii="Courier New" w:hAnsi="Courier New" w:cs="Courier New" w:hint="default"/>
+      </w:rPr>
+    </w:lvl>
+    <w:lvl w:ilvl="5" w:tplc="08090005" w:tentative="1">
+      <w:start w:val="1"/>
+      <w:numFmt w:val="bullet"/>
+      <w:lvlText w:val=""/>
+      <w:lvlJc w:val="left"/>
+      <w:pPr>
+        <w:ind w:left="4320" w:hanging="360"/>
+      </w:pPr>
+      <w:rPr>
+        <w:rFonts w:ascii="Wingdings" w:hAnsi="Wingdings" w:hint="default"/>
+      </w:rPr>
+    </w:lvl>
+    <w:lvl w:ilvl="6" w:tplc="08090001" w:tentative="1">
+      <w:start w:val="1"/>
+      <w:numFmt w:val="bullet"/>
+      <w:lvlText w:val=""/>
+      <w:lvlJc w:val="left"/>
+      <w:pPr>
+        <w:ind w:left="5040" w:hanging="360"/>
+      </w:pPr>
+      <w:rPr>
+        <w:rFonts w:ascii="Symbol" w:hAnsi="Symbol" w:hint="default"/>
+      </w:rPr>
+    </w:lvl>
+    <w:lvl w:ilvl="7" w:tplc="08090003" w:tentative="1">
+      <w:start w:val="1"/>
+      <w:numFmt w:val="bullet"/>
+      <w:lvlText w:val="o"/>
+      <w:lvlJc w:val="left"/>
+      <w:pPr>
+        <w:ind w:left="5760" w:hanging="360"/>
+      </w:pPr>
+      <w:rPr>
+        <w:rFonts w:ascii="Courier New" w:hAnsi="Courier New" w:cs="Courier New" w:hint="default"/>
+      </w:rPr>
+    </w:lvl>
+    <w:lvl w:ilvl="8" w:tplc="08090005" w:tentative="1">
+      <w:start w:val="1"/>
+      <w:numFmt w:val="bullet"/>
+      <w:lvlText w:val=""/>
+      <w:lvlJc w:val="left"/>
+      <w:pPr>
+        <w:ind w:left="6480" w:hanging="360"/>
+      </w:pPr>
+      <w:rPr>
+        <w:rFonts w:ascii="Wingdings" w:hAnsi="Wingdings" w:hint="default"/>
+      </w:rPr>
+    </w:lvl>
+  </w:abstractNum>
+  <w:abstractNum w:abstractNumId="15" w15:restartNumberingAfterBreak="0">
     <w:nsid w:val="75C56A09"/>
     <w:multiLevelType w:val="hybridMultilevel"/>
     <w:tmpl w:val="705C1312"/>
@@ -6783,7 +6912,7 @@
     <w:abstractNumId w:val="1"/>
   </w:num>
   <w:num w:numId="4" w16cid:durableId="1751467932">
-    <w:abstractNumId w:val="14"/>
+    <w:abstractNumId w:val="15"/>
   </w:num>
   <w:num w:numId="5" w16cid:durableId="33849150">
     <w:abstractNumId w:val="6"/>
@@ -6817,6 +6946,9 @@
   </w:num>
   <w:num w:numId="15" w16cid:durableId="1998461811">
     <w:abstractNumId w:val="4"/>
+  </w:num>
+  <w:num w:numId="16" w16cid:durableId="680009559">
+    <w:abstractNumId w:val="14"/>
   </w:num>
 </w:numbering>
 </file>
@@ -7722,6 +7854,18 @@
       <w:lang w:eastAsia="ar-SA"/>
     </w:rPr>
   </w:style>
+  <w:style w:type="character" w:styleId="UnresolvedMention">
+    <w:name w:val="Unresolved Mention"/>
+    <w:basedOn w:val="DefaultParagraphFont"/>
+    <w:uiPriority w:val="99"/>
+    <w:semiHidden/>
+    <w:unhideWhenUsed/>
+    <w:rsid w:val="00997C60"/>
+    <w:rPr>
+      <w:color w:val="605E5C"/>
+      <w:shd w:val="clear" w:color="auto" w:fill="E1DFDD"/>
+    </w:rPr>
+  </w:style>
 </w:styles>
 </file>
 
@@ -8021,28 +8165,28 @@
 </file>
 
 <file path=customXml/item1.xml><?xml version="1.0" encoding="utf-8"?>
+<b:Sources xmlns:b="http://schemas.openxmlformats.org/officeDocument/2006/bibliography" xmlns="http://schemas.openxmlformats.org/officeDocument/2006/bibliography" SelectedStyle="\APASixthEditionOfficeOnline.xsl" StyleName="APA" Version="6"/>
+</file>
+
+<file path=customXml/item2.xml><?xml version="1.0" encoding="utf-8"?>
 <go:gDocsCustomXmlDataStorage xmlns:go="http://customooxmlschemas.google.com/" xmlns:r="http://schemas.openxmlformats.org/officeDocument/2006/relationships" uri="GoogleDocsCustomDataVersion2">
   <go:docsCustomData xmlns:go="http://customooxmlschemas.google.com/" roundtripDataSignature="AMtx7mg7j2go7F5G4jsWRimeTGWHty+bxw==">CgMxLjAyCGguZ2pkZ3hzMgloLjMwajB6bGwyCWguMWZvYjl0ZTIJaC4zem55c2g3MgloLjJldDkycDAyCGgudHlqY3d0MgloLjNkeTZ2a20yCWguMXQzaDVzZjIJaC40ZDM0b2c4MgloLjJzOGV5bzE4AHIhMXVIYzRWWTJJdk15V1g2NlFPbS0tdWl4YmVMWko2Zzg2</go:docsCustomData>
 </go:gDocsCustomXmlDataStorage>
 </file>
 
-<file path=customXml/item2.xml><?xml version="1.0" encoding="utf-8"?>
-<b:Sources xmlns:b="http://schemas.openxmlformats.org/officeDocument/2006/bibliography" xmlns="http://schemas.openxmlformats.org/officeDocument/2006/bibliography" SelectedStyle="\APASixthEditionOfficeOnline.xsl" StyleName="APA" Version="6"/>
+<file path=customXml/itemProps1.xml><?xml version="1.0" encoding="utf-8"?>
+<ds:datastoreItem xmlns:ds="http://schemas.openxmlformats.org/officeDocument/2006/customXml" ds:itemID="{84340ED0-52AC-4B9B-B3C9-35C2448F03DD}">
+  <ds:schemaRefs>
+    <ds:schemaRef ds:uri="http://schemas.openxmlformats.org/officeDocument/2006/bibliography"/>
+  </ds:schemaRefs>
+</ds:datastoreItem>
 </file>
 
-<file path=customXml/itemProps1.xml><?xml version="1.0" encoding="utf-8"?>
+<file path=customXml/itemProps2.xml><?xml version="1.0" encoding="utf-8"?>
 <ds:datastoreItem xmlns:ds="http://schemas.openxmlformats.org/officeDocument/2006/customXml" ds:itemID="{11111111-1234-1234-1234-123412341234}">
   <ds:schemaRefs>
     <ds:schemaRef ds:uri="http://customooxmlschemas.google.com/"/>
     <ds:schemaRef ds:uri="http://schemas.openxmlformats.org/officeDocument/2006/relationships"/>
   </ds:schemaRefs>
 </ds:datastoreItem>
-</file>
-
-<file path=customXml/itemProps2.xml><?xml version="1.0" encoding="utf-8"?>
-<ds:datastoreItem xmlns:ds="http://schemas.openxmlformats.org/officeDocument/2006/customXml" ds:itemID="{84340ED0-52AC-4B9B-B3C9-35C2448F03DD}">
-  <ds:schemaRefs>
-    <ds:schemaRef ds:uri="http://schemas.openxmlformats.org/officeDocument/2006/bibliography"/>
-  </ds:schemaRefs>
-</ds:datastoreItem>
 </file>
</xml_diff>

<commit_message>
docs: use case diagram, update docs (#166)
</commit_message>
<xml_diff>
--- a/docs/documentation/zpi_szablon_dokumentacji-1.docx
+++ b/docs/documentation/zpi_szablon_dokumentacji-1.docx
@@ -433,7 +433,7 @@
           <w:sz w:val="28"/>
           <w:szCs w:val="28"/>
         </w:rPr>
-        <w:t>D</w:t>
+        <w:t>d</w:t>
       </w:r>
       <w:r>
         <w:rPr>
@@ -1923,121 +1923,6 @@
         <w:t>proponowanie ofert produktów ze sklepów internetowych</w:t>
       </w:r>
     </w:p>
-    <w:p/>
-    <w:p>
-      <w:pPr>
-        <w:rPr>
-          <w:sz w:val="28"/>
-          <w:szCs w:val="28"/>
-        </w:rPr>
-      </w:pPr>
-      <w:r>
-        <w:rPr>
-          <w:sz w:val="28"/>
-          <w:szCs w:val="28"/>
-        </w:rPr>
-        <w:t>Cele szczegółowe</w:t>
-      </w:r>
-    </w:p>
-    <w:p>
-      <w:pPr>
-        <w:pStyle w:val="ListParagraph"/>
-        <w:numPr>
-          <w:ilvl w:val="0"/>
-          <w:numId w:val="3"/>
-        </w:numPr>
-      </w:pPr>
-      <w:r>
-        <w:t>i</w:t>
-      </w:r>
-      <w:r>
-        <w:t xml:space="preserve">ntegracja gotowych rozwiązań do pobierania danych z </w:t>
-      </w:r>
-      <w:r>
-        <w:t>mediów społecznościowych</w:t>
-      </w:r>
-    </w:p>
-    <w:p>
-      <w:pPr>
-        <w:pStyle w:val="ListParagraph"/>
-        <w:numPr>
-          <w:ilvl w:val="0"/>
-          <w:numId w:val="3"/>
-        </w:numPr>
-      </w:pPr>
-      <w:r>
-        <w:t>w</w:t>
-      </w:r>
-      <w:r>
-        <w:t>ykorzystanie gotowego modułu chat/NLP – użycie zewnętrznego narzędzia konwersacyjnego do zadawania pytań o osobę obdarowywan</w:t>
-      </w:r>
-      <w:r>
-        <w:t>ą</w:t>
-      </w:r>
-    </w:p>
-    <w:p>
-      <w:pPr>
-        <w:pStyle w:val="ListParagraph"/>
-        <w:numPr>
-          <w:ilvl w:val="0"/>
-          <w:numId w:val="3"/>
-        </w:numPr>
-      </w:pPr>
-      <w:r>
-        <w:t>ł</w:t>
-      </w:r>
-      <w:r>
-        <w:t>ączenie danych z profili i chatu – zestawienie informacji z obu źródeł przy użyciu prostych reguł lub gotowych modeli NLP w celu określenia zainteresowań i cech osoby</w:t>
-      </w:r>
-    </w:p>
-    <w:p>
-      <w:pPr>
-        <w:pStyle w:val="ListParagraph"/>
-        <w:numPr>
-          <w:ilvl w:val="0"/>
-          <w:numId w:val="3"/>
-        </w:numPr>
-      </w:pPr>
-      <w:r>
-        <w:t>generowanie propozycji prezentów</w:t>
-      </w:r>
-    </w:p>
-    <w:p>
-      <w:pPr>
-        <w:pStyle w:val="ListParagraph"/>
-        <w:numPr>
-          <w:ilvl w:val="0"/>
-          <w:numId w:val="3"/>
-        </w:numPr>
-      </w:pPr>
-      <w:r>
-        <w:t>prosty interfejs użytkownika – implementacja przejrzystego i łatwego w obsłudze interfejsu użytkownika</w:t>
-      </w:r>
-    </w:p>
-    <w:p>
-      <w:pPr>
-        <w:pStyle w:val="ListParagraph"/>
-        <w:numPr>
-          <w:ilvl w:val="0"/>
-          <w:numId w:val="3"/>
-        </w:numPr>
-      </w:pPr>
-      <w:r>
-        <w:t>filtrowanie wyników prezentów np. na podstawie budżetu</w:t>
-      </w:r>
-    </w:p>
-    <w:p>
-      <w:pPr>
-        <w:pStyle w:val="ListParagraph"/>
-        <w:numPr>
-          <w:ilvl w:val="0"/>
-          <w:numId w:val="3"/>
-        </w:numPr>
-      </w:pPr>
-      <w:r>
-        <w:t>zachowanie zgodności z regułami ochrony prywatności</w:t>
-      </w:r>
-    </w:p>
     <w:p>
       <w:pPr>
         <w:rPr>
@@ -2081,7 +1966,6 @@
           <w:bCs/>
           <w:sz w:val="20"/>
         </w:rPr>
-        <w:lastRenderedPageBreak/>
         <w:t>i</w:t>
       </w:r>
       <w:r>
@@ -2966,50 +2850,78 @@
         <w:t>np. analiza istniejących rozwiązań z podsumowaniem, opis porównywanych metod</w:t>
       </w:r>
     </w:p>
+    <w:p/>
     <w:p>
       <w:pPr>
         <w:suppressAutoHyphens w:val="0"/>
       </w:pPr>
-      <w:proofErr w:type="spellStart"/>
-      <w:r>
-        <w:t>DreamGift</w:t>
-      </w:r>
-      <w:proofErr w:type="spellEnd"/>
-      <w:r>
-        <w:t xml:space="preserve"> to aplikacja / </w:t>
-      </w:r>
-      <w:proofErr w:type="spellStart"/>
-      <w:r>
-        <w:t>chatbot</w:t>
-      </w:r>
-      <w:proofErr w:type="spellEnd"/>
-      <w:r>
-        <w:t xml:space="preserve"> AI oferujący spersonalizowane pomysły na prezent. Użytkownik rozpoczyna rozmowę, odpowiada na pytania dotyczące okazji, osoby, budżetu oraz zainteresowań.</w:t>
-      </w:r>
+      <w:hyperlink r:id="rId9" w:history="1">
+        <w:r>
+          <w:rPr>
+            <w:rStyle w:val="Hyperlink"/>
+          </w:rPr>
+          <w:t>https://dreamgift.ai/</w:t>
+        </w:r>
+      </w:hyperlink>
     </w:p>
     <w:p>
       <w:pPr>
         <w:suppressAutoHyphens w:val="0"/>
       </w:pPr>
-      <w:r>
-        <w:t xml:space="preserve">Daje propozycje prezentów z opisem oraz linkami do ofert online; w wielu przypadkach integruje się z </w:t>
-      </w:r>
-      <w:proofErr w:type="spellStart"/>
-      <w:r>
-        <w:t>Amazonem</w:t>
-      </w:r>
-      <w:proofErr w:type="spellEnd"/>
-      <w:r>
-        <w:t>, by pokazać produkty zakupowe.</w:t>
-      </w:r>
+      <w:hyperlink r:id="rId10" w:history="1">
+        <w:r>
+          <w:rPr>
+            <w:rStyle w:val="Hyperlink"/>
+          </w:rPr>
+          <w:t>https://giftassistant.io/</w:t>
+        </w:r>
+      </w:hyperlink>
     </w:p>
     <w:p>
       <w:pPr>
         <w:suppressAutoHyphens w:val="0"/>
       </w:pPr>
       <w:r>
-        <w:t>https://dreamgift.ai/</w:t>
-      </w:r>
+        <w:t>https://giftruly.com/</w:t>
+      </w:r>
+    </w:p>
+    <w:p>
+      <w:pPr>
+        <w:suppressAutoHyphens w:val="0"/>
+      </w:pPr>
+      <w:hyperlink r:id="rId11" w:history="1">
+        <w:r>
+          <w:rPr>
+            <w:rStyle w:val="Hyperlink"/>
+          </w:rPr>
+          <w:t>https://www.intelli.gift</w:t>
+        </w:r>
+      </w:hyperlink>
+    </w:p>
+    <w:p>
+      <w:pPr>
+        <w:suppressAutoHyphens w:val="0"/>
+      </w:pPr>
+    </w:p>
+    <w:p>
+      <w:pPr>
+        <w:suppressAutoHyphens w:val="0"/>
+      </w:pPr>
+    </w:p>
+    <w:p>
+      <w:pPr>
+        <w:suppressAutoHyphens w:val="0"/>
+      </w:pPr>
+    </w:p>
+    <w:p>
+      <w:pPr>
+        <w:suppressAutoHyphens w:val="0"/>
+      </w:pPr>
+    </w:p>
+    <w:p>
+      <w:pPr>
+        <w:suppressAutoHyphens w:val="0"/>
+      </w:pPr>
     </w:p>
     <w:p>
       <w:pPr>
@@ -3019,19 +2931,23 @@
     <w:tbl>
       <w:tblPr>
         <w:tblStyle w:val="TableGrid"/>
-        <w:tblW w:w="0" w:type="auto"/>
+        <w:tblW w:w="8585" w:type="dxa"/>
         <w:tblLook w:val="04A0" w:firstRow="1" w:lastRow="0" w:firstColumn="1" w:lastColumn="0" w:noHBand="0" w:noVBand="1"/>
       </w:tblPr>
       <w:tblGrid>
-        <w:gridCol w:w="2831"/>
-        <w:gridCol w:w="2831"/>
-        <w:gridCol w:w="2831"/>
+        <w:gridCol w:w="1744"/>
+        <w:gridCol w:w="1772"/>
+        <w:gridCol w:w="1916"/>
+        <w:gridCol w:w="1682"/>
+        <w:gridCol w:w="1471"/>
       </w:tblGrid>
       <w:tr>
+        <w:trPr>
+          <w:trHeight w:val="668"/>
+        </w:trPr>
         <w:tc>
           <w:tcPr>
-            <w:tcW w:w="2831" w:type="dxa"/>
-            <w:vAlign w:val="center"/>
+            <w:tcW w:w="1992" w:type="dxa"/>
           </w:tcPr>
           <w:p>
             <w:pPr>
@@ -3039,23 +2955,21 @@
               <w:rPr>
                 <w:b/>
                 <w:bCs/>
-                <w:lang w:val="en-PL"/>
               </w:rPr>
             </w:pPr>
             <w:r>
               <w:rPr>
-                <w:rStyle w:val="Strong"/>
-                <w:b w:val="0"/>
-                <w:bCs w:val="0"/>
-              </w:rPr>
-              <w:t>Cecha / aspekt</w:t>
+                <w:b/>
+                <w:bCs/>
+              </w:rPr>
+              <w:lastRenderedPageBreak/>
+              <w:t>Rozwiązanie</w:t>
             </w:r>
           </w:p>
         </w:tc>
         <w:tc>
           <w:tcPr>
-            <w:tcW w:w="2831" w:type="dxa"/>
-            <w:vAlign w:val="center"/>
+            <w:tcW w:w="1622" w:type="dxa"/>
           </w:tcPr>
           <w:p>
             <w:pPr>
@@ -3063,460 +2977,544 @@
               <w:rPr>
                 <w:b/>
                 <w:bCs/>
-                <w:lang w:val="en-PL"/>
               </w:rPr>
             </w:pPr>
+            <w:r>
+              <w:rPr>
+                <w:b/>
+                <w:bCs/>
+              </w:rPr>
+              <w:t>Źródła danych o użytkowniku</w:t>
+            </w:r>
+          </w:p>
+        </w:tc>
+        <w:tc>
+          <w:tcPr>
+            <w:tcW w:w="1879" w:type="dxa"/>
+          </w:tcPr>
+          <w:p>
+            <w:pPr>
+              <w:suppressAutoHyphens w:val="0"/>
+              <w:rPr>
+                <w:b/>
+                <w:bCs/>
+              </w:rPr>
+            </w:pPr>
+            <w:r>
+              <w:rPr>
+                <w:b/>
+                <w:bCs/>
+              </w:rPr>
+              <w:t>Interakcja z użytkownikiem</w:t>
+            </w:r>
+          </w:p>
+        </w:tc>
+        <w:tc>
+          <w:tcPr>
+            <w:tcW w:w="1743" w:type="dxa"/>
+          </w:tcPr>
+          <w:p>
+            <w:pPr>
+              <w:suppressAutoHyphens w:val="0"/>
+              <w:rPr>
+                <w:b/>
+                <w:bCs/>
+              </w:rPr>
+            </w:pPr>
+            <w:r>
+              <w:rPr>
+                <w:b/>
+                <w:bCs/>
+              </w:rPr>
+              <w:t>Dokładność dopasowania prezentów</w:t>
+            </w:r>
+          </w:p>
+        </w:tc>
+        <w:tc>
+          <w:tcPr>
+            <w:tcW w:w="1349" w:type="dxa"/>
+          </w:tcPr>
+          <w:p>
+            <w:pPr>
+              <w:suppressAutoHyphens w:val="0"/>
+              <w:rPr>
+                <w:b/>
+                <w:bCs/>
+              </w:rPr>
+            </w:pPr>
+            <w:r>
+              <w:rPr>
+                <w:b/>
+                <w:bCs/>
+              </w:rPr>
+              <w:t>Integracja z e-commerce</w:t>
+            </w:r>
+          </w:p>
+        </w:tc>
+      </w:tr>
+      <w:tr>
+        <w:trPr>
+          <w:trHeight w:val="1373"/>
+        </w:trPr>
+        <w:tc>
+          <w:tcPr>
+            <w:tcW w:w="1992" w:type="dxa"/>
+          </w:tcPr>
+          <w:p>
+            <w:pPr>
+              <w:suppressAutoHyphens w:val="0"/>
+            </w:pPr>
+            <w:r>
+              <w:t xml:space="preserve">AI </w:t>
+            </w:r>
             <w:proofErr w:type="spellStart"/>
             <w:r>
-              <w:rPr>
-                <w:rStyle w:val="Strong"/>
-                <w:b w:val="0"/>
-                <w:bCs w:val="0"/>
-              </w:rPr>
-              <w:t>DreamGift</w:t>
+              <w:t>Present</w:t>
+            </w:r>
+            <w:proofErr w:type="spellEnd"/>
+            <w:r>
+              <w:t xml:space="preserve"> Finder</w:t>
+            </w:r>
+          </w:p>
+        </w:tc>
+        <w:tc>
+          <w:tcPr>
+            <w:tcW w:w="1622" w:type="dxa"/>
+          </w:tcPr>
+          <w:p>
+            <w:pPr>
+              <w:suppressAutoHyphens w:val="0"/>
+              <w:jc w:val="center"/>
+            </w:pPr>
+            <w:r>
+              <w:t xml:space="preserve">Analiza publicznych profili w mediach społecznościowych (X, </w:t>
+            </w:r>
+            <w:proofErr w:type="spellStart"/>
+            <w:r>
+              <w:t>TikTok</w:t>
+            </w:r>
+            <w:proofErr w:type="spellEnd"/>
+            <w:r>
+              <w:t xml:space="preserve">, Instagram) oraz dane z rozmowy w </w:t>
+            </w:r>
+            <w:proofErr w:type="spellStart"/>
+            <w:r>
+              <w:t>chatbocie</w:t>
             </w:r>
             <w:proofErr w:type="spellEnd"/>
           </w:p>
         </w:tc>
         <w:tc>
           <w:tcPr>
-            <w:tcW w:w="2831" w:type="dxa"/>
-            <w:vAlign w:val="center"/>
+            <w:tcW w:w="1879" w:type="dxa"/>
           </w:tcPr>
           <w:p>
             <w:pPr>
               <w:suppressAutoHyphens w:val="0"/>
-              <w:rPr>
-                <w:b/>
-                <w:bCs/>
-                <w:lang w:val="en-PL"/>
-              </w:rPr>
+              <w:jc w:val="center"/>
             </w:pPr>
             <w:r>
-              <w:rPr>
-                <w:rStyle w:val="Strong"/>
-                <w:b w:val="0"/>
-                <w:bCs w:val="0"/>
-              </w:rPr>
-              <w:t xml:space="preserve">AI </w:t>
+              <w:t xml:space="preserve">Szczegółowy wywiad w </w:t>
             </w:r>
             <w:proofErr w:type="spellStart"/>
             <w:r>
-              <w:rPr>
-                <w:rStyle w:val="Strong"/>
-                <w:b w:val="0"/>
-                <w:bCs w:val="0"/>
-              </w:rPr>
-              <w:t>Present</w:t>
+              <w:t>chatbocie</w:t>
             </w:r>
             <w:proofErr w:type="spellEnd"/>
             <w:r>
-              <w:rPr>
-                <w:rStyle w:val="Strong"/>
-                <w:b w:val="0"/>
-                <w:bCs w:val="0"/>
-              </w:rPr>
-              <w:t xml:space="preserve"> Finder (projekt)</w:t>
-            </w:r>
+              <w:t xml:space="preserve"> z około 20 pytaniami, umożliwiający precyzyjne dopasowanie preferencji</w:t>
+            </w:r>
+          </w:p>
+        </w:tc>
+        <w:tc>
+          <w:tcPr>
+            <w:tcW w:w="1743" w:type="dxa"/>
+          </w:tcPr>
+          <w:p>
+            <w:pPr>
+              <w:suppressAutoHyphens w:val="0"/>
+              <w:jc w:val="center"/>
+            </w:pPr>
+            <w:r>
+              <w:t>Wysoka trafność rekomendacji dzięki dodatkowym modelom oceniającym jakość proponowanych rozwiązań</w:t>
+            </w:r>
+          </w:p>
+        </w:tc>
+        <w:tc>
+          <w:tcPr>
+            <w:tcW w:w="1349" w:type="dxa"/>
+          </w:tcPr>
+          <w:p>
+            <w:pPr>
+              <w:suppressAutoHyphens w:val="0"/>
+              <w:jc w:val="center"/>
+            </w:pPr>
+            <w:r>
+              <w:t xml:space="preserve">Wielokanałowa integracja: OLX, Amazon, </w:t>
+            </w:r>
+            <w:proofErr w:type="spellStart"/>
+            <w:r>
+              <w:t>eBay</w:t>
+            </w:r>
+            <w:proofErr w:type="spellEnd"/>
+            <w:r>
+              <w:t xml:space="preserve"> oraz Allegro </w:t>
+            </w:r>
+            <w:proofErr w:type="spellStart"/>
+            <w:r>
+              <w:t>Sandbox</w:t>
+            </w:r>
+            <w:proofErr w:type="spellEnd"/>
           </w:p>
         </w:tc>
       </w:tr>
       <w:tr>
+        <w:trPr>
+          <w:trHeight w:val="668"/>
+        </w:trPr>
         <w:tc>
           <w:tcPr>
-            <w:tcW w:w="2831" w:type="dxa"/>
-            <w:vAlign w:val="center"/>
+            <w:tcW w:w="1992" w:type="dxa"/>
           </w:tcPr>
           <w:p>
             <w:pPr>
               <w:suppressAutoHyphens w:val="0"/>
-              <w:rPr>
-                <w:lang w:val="en-PL"/>
-              </w:rPr>
             </w:pPr>
-            <w:r>
-              <w:rPr>
-                <w:rStyle w:val="Strong"/>
-                <w:b w:val="0"/>
-                <w:bCs w:val="0"/>
-              </w:rPr>
-              <w:t>Źródło danych o osobie</w:t>
-            </w:r>
+            <w:proofErr w:type="spellStart"/>
+            <w:r>
+              <w:t>DreamGift</w:t>
+            </w:r>
+            <w:proofErr w:type="spellEnd"/>
           </w:p>
         </w:tc>
         <w:tc>
           <w:tcPr>
-            <w:tcW w:w="2831" w:type="dxa"/>
-            <w:vAlign w:val="center"/>
+            <w:tcW w:w="1622" w:type="dxa"/>
           </w:tcPr>
           <w:p>
             <w:pPr>
               <w:suppressAutoHyphens w:val="0"/>
-              <w:rPr>
-                <w:lang w:val="en-PL"/>
-              </w:rPr>
+              <w:jc w:val="center"/>
             </w:pPr>
             <w:r>
-              <w:t xml:space="preserve">Dane pochodzą wyłącznie z rozmowy w </w:t>
-            </w:r>
-            <w:proofErr w:type="spellStart"/>
-            <w:r>
-              <w:t>chatbocie</w:t>
-            </w:r>
-            <w:proofErr w:type="spellEnd"/>
-            <w:r>
-              <w:t xml:space="preserve"> — użytkownik sam odpowiada na pytania o zainteresowania, wiek, okazję i budżet.</w:t>
+              <w:t>Wyłącznie odpowiedzi z rozmowy – ograniczony zestaw ogólnych pytań</w:t>
             </w:r>
           </w:p>
         </w:tc>
         <w:tc>
           <w:tcPr>
-            <w:tcW w:w="2831" w:type="dxa"/>
-            <w:vAlign w:val="center"/>
+            <w:tcW w:w="1879" w:type="dxa"/>
           </w:tcPr>
           <w:p>
             <w:pPr>
               <w:suppressAutoHyphens w:val="0"/>
-              <w:rPr>
-                <w:lang w:val="en-PL"/>
-              </w:rPr>
+              <w:jc w:val="center"/>
             </w:pPr>
             <w:r>
-              <w:t xml:space="preserve">Oprócz rozmowy z użytkownikiem, system pobiera </w:t>
-            </w:r>
-            <w:r>
-              <w:rPr>
-                <w:rStyle w:val="Emphasis"/>
-                <w:i w:val="0"/>
-                <w:iCs w:val="0"/>
-              </w:rPr>
-              <w:t>publiczne</w:t>
-            </w:r>
-            <w:r>
-              <w:rPr>
-                <w:rStyle w:val="Emphasis"/>
-              </w:rPr>
+              <w:t>Prosty</w:t>
+            </w:r>
+            <w:r>
               <w:t xml:space="preserve"> </w:t>
             </w:r>
             <w:r>
-              <w:rPr>
-                <w:rStyle w:val="Emphasis"/>
-                <w:i w:val="0"/>
-                <w:iCs w:val="0"/>
-              </w:rPr>
-              <w:t>dane z mediów społecznościowych</w:t>
-            </w:r>
-            <w:r>
-              <w:t xml:space="preserve"> (np. zainteresowania, aktywność, opisy profilu). Pozwala to ograniczyć liczbę pytań w czacie i szybciej dopasować prezent.</w:t>
-            </w:r>
+              <w:t>interfejs chatu z bardzo krótkim wywiadem (ok. 6 pytań)</w:t>
+            </w:r>
+          </w:p>
+        </w:tc>
+        <w:tc>
+          <w:tcPr>
+            <w:tcW w:w="1743" w:type="dxa"/>
+          </w:tcPr>
+          <w:p>
+            <w:pPr>
+              <w:suppressAutoHyphens w:val="0"/>
+              <w:jc w:val="center"/>
+            </w:pPr>
+            <w:r>
+              <w:t>Rekomendacje o charakterze ogólnym, wynikające z niewielkiej liczby pytań oraz niskiej jakości pozyskiwanych danych</w:t>
+            </w:r>
+          </w:p>
+        </w:tc>
+        <w:tc>
+          <w:tcPr>
+            <w:tcW w:w="1349" w:type="dxa"/>
+          </w:tcPr>
+          <w:p>
+            <w:pPr>
+              <w:suppressAutoHyphens w:val="0"/>
+              <w:jc w:val="center"/>
+            </w:pPr>
+            <w:r>
+              <w:t xml:space="preserve">Integracja jedynie z </w:t>
+            </w:r>
+            <w:proofErr w:type="spellStart"/>
+            <w:r>
+              <w:t>Amazonem</w:t>
+            </w:r>
+            <w:proofErr w:type="spellEnd"/>
           </w:p>
         </w:tc>
       </w:tr>
       <w:tr>
+        <w:trPr>
+          <w:trHeight w:val="668"/>
+        </w:trPr>
         <w:tc>
           <w:tcPr>
-            <w:tcW w:w="2831" w:type="dxa"/>
-            <w:vAlign w:val="center"/>
+            <w:tcW w:w="1992" w:type="dxa"/>
           </w:tcPr>
           <w:p>
             <w:pPr>
               <w:suppressAutoHyphens w:val="0"/>
-              <w:rPr>
-                <w:lang w:val="en-PL"/>
-              </w:rPr>
             </w:pPr>
-            <w:r>
-              <w:rPr>
-                <w:rStyle w:val="Strong"/>
-                <w:b w:val="0"/>
-                <w:bCs w:val="0"/>
-              </w:rPr>
-              <w:t>Interakcja z użytkownikiem (chat)</w:t>
-            </w:r>
+            <w:proofErr w:type="spellStart"/>
+            <w:r>
+              <w:t>GiftAssistant</w:t>
+            </w:r>
+            <w:proofErr w:type="spellEnd"/>
           </w:p>
         </w:tc>
         <w:tc>
           <w:tcPr>
-            <w:tcW w:w="2831" w:type="dxa"/>
-            <w:vAlign w:val="center"/>
+            <w:tcW w:w="1622" w:type="dxa"/>
           </w:tcPr>
           <w:p>
             <w:pPr>
               <w:suppressAutoHyphens w:val="0"/>
-              <w:rPr>
-                <w:lang w:val="en-PL"/>
-              </w:rPr>
+              <w:jc w:val="center"/>
             </w:pPr>
-            <w:proofErr w:type="spellStart"/>
-            <w:r>
-              <w:t>Chatbot</w:t>
-            </w:r>
-            <w:proofErr w:type="spellEnd"/>
-            <w:r>
-              <w:t xml:space="preserve"> prowadzi pełen wywiad pytaniami otwartymi, co może być czasochłonne.</w:t>
+            <w:r>
+              <w:t>Dane pochodzą wyłącznie z trzech pól tekstowych: dla kogo, okazja oraz zainteresowania</w:t>
             </w:r>
           </w:p>
         </w:tc>
         <w:tc>
           <w:tcPr>
-            <w:tcW w:w="2831" w:type="dxa"/>
-            <w:vAlign w:val="center"/>
+            <w:tcW w:w="1879" w:type="dxa"/>
           </w:tcPr>
           <w:p>
             <w:pPr>
               <w:suppressAutoHyphens w:val="0"/>
-              <w:rPr>
-                <w:lang w:val="en-PL"/>
-              </w:rPr>
+              <w:jc w:val="center"/>
             </w:pPr>
             <w:r>
-              <w:t>Chat koncentruje się tylko na doprecyzowaniu informacji, których nie można wydobyć z profili – dzięki temu proces jest krótszy i bardziej naturalny.</w:t>
+              <w:t xml:space="preserve">Brak rozmowy </w:t>
+            </w:r>
+            <w:r>
+              <w:t>-</w:t>
+            </w:r>
+            <w:r>
+              <w:t>użytkownik jedynie wypełnia trzy pola tekstowe</w:t>
+            </w:r>
+          </w:p>
+        </w:tc>
+        <w:tc>
+          <w:tcPr>
+            <w:tcW w:w="1743" w:type="dxa"/>
+          </w:tcPr>
+          <w:p>
+            <w:pPr>
+              <w:suppressAutoHyphens w:val="0"/>
+              <w:jc w:val="center"/>
+            </w:pPr>
+            <w:r>
+              <w:t>Silnie zależna od jakości i szczegółowości wpisanych danych; najczęściej niska. System generuje jedynie 4 propozycje.</w:t>
+            </w:r>
+          </w:p>
+        </w:tc>
+        <w:tc>
+          <w:tcPr>
+            <w:tcW w:w="1349" w:type="dxa"/>
+          </w:tcPr>
+          <w:p>
+            <w:pPr>
+              <w:suppressAutoHyphens w:val="0"/>
+              <w:jc w:val="center"/>
+            </w:pPr>
+            <w:r>
+              <w:t xml:space="preserve">Integracja jedynie z </w:t>
+            </w:r>
+            <w:proofErr w:type="spellStart"/>
+            <w:r>
+              <w:t>Amazonem</w:t>
+            </w:r>
+            <w:proofErr w:type="spellEnd"/>
+            <w:r>
+              <w:t>.</w:t>
             </w:r>
           </w:p>
         </w:tc>
       </w:tr>
       <w:tr>
+        <w:trPr>
+          <w:trHeight w:val="668"/>
+        </w:trPr>
         <w:tc>
           <w:tcPr>
-            <w:tcW w:w="2831" w:type="dxa"/>
-            <w:vAlign w:val="center"/>
+            <w:tcW w:w="1992" w:type="dxa"/>
           </w:tcPr>
           <w:p>
             <w:pPr>
               <w:suppressAutoHyphens w:val="0"/>
-              <w:rPr>
-                <w:lang w:val="en-PL"/>
-              </w:rPr>
             </w:pPr>
-            <w:r>
-              <w:rPr>
-                <w:rStyle w:val="Strong"/>
-                <w:b w:val="0"/>
-                <w:bCs w:val="0"/>
-              </w:rPr>
-              <w:t>Integracja z e-commerce</w:t>
-            </w:r>
+            <w:proofErr w:type="spellStart"/>
+            <w:r>
+              <w:t>Giftruly</w:t>
+            </w:r>
+            <w:proofErr w:type="spellEnd"/>
           </w:p>
         </w:tc>
         <w:tc>
           <w:tcPr>
-            <w:tcW w:w="2831" w:type="dxa"/>
-            <w:vAlign w:val="center"/>
+            <w:tcW w:w="1622" w:type="dxa"/>
           </w:tcPr>
           <w:p>
             <w:pPr>
               <w:suppressAutoHyphens w:val="0"/>
-              <w:rPr>
-                <w:lang w:val="en-PL"/>
-              </w:rPr>
+              <w:jc w:val="center"/>
             </w:pPr>
             <w:r>
-              <w:t>Integracja głównie z jednym źródłem (np. Amazon), z którego generowane są linki partnerskie.</w:t>
+              <w:t>Informacje z formularza: dla kogo, wiek, okazja, hobby oraz budżet.</w:t>
             </w:r>
           </w:p>
         </w:tc>
         <w:tc>
           <w:tcPr>
-            <w:tcW w:w="2831" w:type="dxa"/>
-            <w:vAlign w:val="center"/>
+            <w:tcW w:w="1879" w:type="dxa"/>
           </w:tcPr>
           <w:p>
             <w:pPr>
               <w:suppressAutoHyphens w:val="0"/>
-              <w:rPr>
-                <w:lang w:val="en-PL"/>
-              </w:rPr>
+              <w:jc w:val="center"/>
             </w:pPr>
             <w:r>
-              <w:t xml:space="preserve">Integracja z </w:t>
-            </w:r>
-            <w:r>
-              <w:rPr>
-                <w:rStyle w:val="Emphasis"/>
-                <w:i w:val="0"/>
-                <w:iCs w:val="0"/>
-              </w:rPr>
-              <w:t>wieloma sklepami internetowymi</w:t>
-            </w:r>
-            <w:r>
-              <w:t xml:space="preserve"> poprzez API, co pozwala porównywać oferty, ceny i dostępność produktów.</w:t>
+              <w:t xml:space="preserve">Kilka pytań i pól wyboru </w:t>
+            </w:r>
+            <w:r>
+              <w:t>-</w:t>
+            </w:r>
+            <w:r>
+              <w:t>standardowy, formularzowy proces bez głębszej rozmowy.</w:t>
+            </w:r>
+          </w:p>
+        </w:tc>
+        <w:tc>
+          <w:tcPr>
+            <w:tcW w:w="1743" w:type="dxa"/>
+          </w:tcPr>
+          <w:p>
+            <w:pPr>
+              <w:suppressAutoHyphens w:val="0"/>
+              <w:jc w:val="center"/>
+            </w:pPr>
+            <w:r>
+              <w:t>Ograniczona do wskazanych zainteresowań; rekomendacje bardzo podstawowe i nieliczne (zaledwie 3 propozycje).</w:t>
+            </w:r>
+          </w:p>
+        </w:tc>
+        <w:tc>
+          <w:tcPr>
+            <w:tcW w:w="1349" w:type="dxa"/>
+          </w:tcPr>
+          <w:p>
+            <w:pPr>
+              <w:suppressAutoHyphens w:val="0"/>
+              <w:jc w:val="center"/>
+            </w:pPr>
+            <w:r>
+              <w:t xml:space="preserve">Integracja jedynie z </w:t>
+            </w:r>
+            <w:proofErr w:type="spellStart"/>
+            <w:r>
+              <w:t>Amazonem</w:t>
+            </w:r>
+            <w:proofErr w:type="spellEnd"/>
+            <w:r>
+              <w:t>.</w:t>
             </w:r>
           </w:p>
         </w:tc>
       </w:tr>
       <w:tr>
+        <w:trPr>
+          <w:trHeight w:val="668"/>
+        </w:trPr>
         <w:tc>
           <w:tcPr>
-            <w:tcW w:w="2831" w:type="dxa"/>
-            <w:vAlign w:val="center"/>
+            <w:tcW w:w="1992" w:type="dxa"/>
           </w:tcPr>
           <w:p>
             <w:pPr>
               <w:suppressAutoHyphens w:val="0"/>
-              <w:rPr>
-                <w:lang w:val="en-PL"/>
-              </w:rPr>
             </w:pPr>
-            <w:r>
-              <w:rPr>
-                <w:rStyle w:val="Strong"/>
-                <w:b w:val="0"/>
-                <w:bCs w:val="0"/>
-              </w:rPr>
-              <w:t>Personalizacja</w:t>
-            </w:r>
+            <w:proofErr w:type="spellStart"/>
+            <w:r>
+              <w:t>IntelliGift</w:t>
+            </w:r>
+            <w:proofErr w:type="spellEnd"/>
           </w:p>
         </w:tc>
         <w:tc>
           <w:tcPr>
-            <w:tcW w:w="2831" w:type="dxa"/>
-            <w:vAlign w:val="center"/>
+            <w:tcW w:w="1622" w:type="dxa"/>
           </w:tcPr>
           <w:p>
             <w:pPr>
               <w:suppressAutoHyphens w:val="0"/>
-              <w:rPr>
-                <w:lang w:val="en-PL"/>
-              </w:rPr>
+              <w:jc w:val="center"/>
             </w:pPr>
             <w:r>
-              <w:t>Ograniczona do informacji podanych przez użytkownika; brak automatycznego rozpoznania stylu lub hobby.</w:t>
+              <w:t>Dane z wyboru okazji, relacji, wieku, zainteresowań, kategorii prezentu, stylu oraz budżetu.</w:t>
             </w:r>
           </w:p>
         </w:tc>
         <w:tc>
           <w:tcPr>
-            <w:tcW w:w="2831" w:type="dxa"/>
-            <w:vAlign w:val="center"/>
+            <w:tcW w:w="1879" w:type="dxa"/>
           </w:tcPr>
           <w:p>
             <w:pPr>
               <w:suppressAutoHyphens w:val="0"/>
-              <w:rPr>
-                <w:lang w:val="en-PL"/>
-              </w:rPr>
+              <w:jc w:val="center"/>
             </w:pPr>
             <w:r>
-              <w:t>Analizuje aktywność z mediów społecznościowych (np. ulubione marki, typ treści), co pozwala lepiej dopasować styl prezentu do osoby.</w:t>
+              <w:t>Pięć ogólnych pól tekstowych, w których użytkownik udziela dość szerokich, niedoprecyzowanych odpowiedzi.</w:t>
             </w:r>
           </w:p>
         </w:tc>
-      </w:tr>
-      <w:tr>
         <w:tc>
           <w:tcPr>
-            <w:tcW w:w="2831" w:type="dxa"/>
-            <w:vAlign w:val="center"/>
+            <w:tcW w:w="1743" w:type="dxa"/>
           </w:tcPr>
           <w:p>
             <w:pPr>
               <w:suppressAutoHyphens w:val="0"/>
-              <w:rPr>
-                <w:lang w:val="en-PL"/>
-              </w:rPr>
+              <w:jc w:val="center"/>
             </w:pPr>
             <w:r>
-              <w:rPr>
-                <w:rStyle w:val="Strong"/>
-                <w:b w:val="0"/>
-                <w:bCs w:val="0"/>
-              </w:rPr>
-              <w:t>Wyróżnik rozwiązania</w:t>
+              <w:t>Propozycje są interesujące, lecz oparte głównie na jednym wskazanym zainteresowaniu; system generuje około 10 rekomendacji.</w:t>
             </w:r>
           </w:p>
         </w:tc>
         <w:tc>
           <w:tcPr>
-            <w:tcW w:w="2831" w:type="dxa"/>
-            <w:vAlign w:val="center"/>
+            <w:tcW w:w="1349" w:type="dxa"/>
           </w:tcPr>
           <w:p>
             <w:pPr>
               <w:suppressAutoHyphens w:val="0"/>
-              <w:rPr>
-                <w:lang w:val="en-PL"/>
-              </w:rPr>
+              <w:jc w:val="center"/>
             </w:pPr>
             <w:r>
-              <w:t>Prostota i atrakcyjny UX, lecz ograniczone źródła danych i integracje.</w:t>
-            </w:r>
-          </w:p>
-        </w:tc>
-        <w:tc>
-          <w:tcPr>
-            <w:tcW w:w="2831" w:type="dxa"/>
-            <w:vAlign w:val="center"/>
-          </w:tcPr>
-          <w:p>
-            <w:pPr>
-              <w:suppressAutoHyphens w:val="0"/>
-              <w:rPr>
-                <w:lang w:val="en-PL"/>
-              </w:rPr>
-            </w:pPr>
-            <w:r>
-              <w:t xml:space="preserve">Połączenie </w:t>
-            </w:r>
-            <w:r>
-              <w:rPr>
-                <w:rStyle w:val="Emphasis"/>
-                <w:i w:val="0"/>
-                <w:iCs w:val="0"/>
-              </w:rPr>
-              <w:t>analizy profili społecznościowych</w:t>
-            </w:r>
-            <w:r>
-              <w:rPr>
-                <w:i/>
-                <w:iCs/>
-              </w:rPr>
-              <w:t xml:space="preserve"> i </w:t>
-            </w:r>
-            <w:r>
-              <w:rPr>
-                <w:rStyle w:val="Emphasis"/>
-                <w:i w:val="0"/>
-                <w:iCs w:val="0"/>
-              </w:rPr>
-              <w:t xml:space="preserve">rozmowy z </w:t>
+              <w:t xml:space="preserve">Integracja jedynie z </w:t>
             </w:r>
             <w:proofErr w:type="spellStart"/>
             <w:r>
-              <w:rPr>
-                <w:rStyle w:val="Emphasis"/>
-                <w:i w:val="0"/>
-                <w:iCs w:val="0"/>
-              </w:rPr>
-              <w:t>chatbotem</w:t>
+              <w:t>Amazonem</w:t>
             </w:r>
             <w:proofErr w:type="spellEnd"/>
             <w:r>
-              <w:rPr>
-                <w:i/>
-                <w:iCs/>
-              </w:rPr>
-              <w:t xml:space="preserve"> </w:t>
-            </w:r>
-            <w:r>
-              <w:t>oraz</w:t>
-            </w:r>
-            <w:r>
-              <w:rPr>
-                <w:i/>
-                <w:iCs/>
-              </w:rPr>
-              <w:t xml:space="preserve"> </w:t>
-            </w:r>
-            <w:r>
-              <w:rPr>
-                <w:rStyle w:val="Emphasis"/>
-                <w:i w:val="0"/>
-                <w:iCs w:val="0"/>
-              </w:rPr>
-              <w:t>wielokanałowa integracja z e-commerce</w:t>
-            </w:r>
-            <w:r>
-              <w:t xml:space="preserve"> — daje bogatszy kontekst i większą trafność rekomendacji.</w:t>
+              <w:t>.</w:t>
             </w:r>
           </w:p>
         </w:tc>
@@ -3677,6 +3675,7 @@
         <w:rPr>
           <w:lang w:val="en-PL"/>
         </w:rPr>
+        <w:lastRenderedPageBreak/>
         <w:t>Baza danych: PostgreSQL – przechowywanie danych tymczasowych, historii zapytań i konfiguracji systemu.</w:t>
       </w:r>
     </w:p>
@@ -3757,7 +3756,19 @@
         <w:rPr>
           <w:lang w:val="en-PL"/>
         </w:rPr>
-        <w:t>Oficjalne API platform handlowych: eBay, Amazon, Sandbox Allegro API.</w:t>
+        <w:t xml:space="preserve">Oficjalne API platform handlowych: </w:t>
+      </w:r>
+      <w:r>
+        <w:rPr>
+          <w:lang w:val="en-PL"/>
+        </w:rPr>
+        <w:t xml:space="preserve">Olx, </w:t>
+      </w:r>
+      <w:r>
+        <w:rPr>
+          <w:lang w:val="en-PL"/>
+        </w:rPr>
+        <w:t>eBay, Amazon, Sandbox Allegro API.</w:t>
       </w:r>
     </w:p>
     <w:p>
@@ -3837,167 +3848,6 @@
           <w:szCs w:val="28"/>
           <w:lang w:val="en-PL"/>
         </w:rPr>
-        <w:t>Założenia funkcjonalne</w:t>
-      </w:r>
-    </w:p>
-    <w:p>
-      <w:pPr>
-        <w:suppressAutoHyphens w:val="0"/>
-        <w:rPr>
-          <w:lang w:val="en-PL"/>
-        </w:rPr>
-      </w:pPr>
-    </w:p>
-    <w:p>
-      <w:pPr>
-        <w:pStyle w:val="ListParagraph"/>
-        <w:numPr>
-          <w:ilvl w:val="0"/>
-          <w:numId w:val="9"/>
-        </w:numPr>
-        <w:suppressAutoHyphens w:val="0"/>
-        <w:rPr>
-          <w:lang w:val="en-PL"/>
-        </w:rPr>
-      </w:pPr>
-      <w:r>
-        <w:rPr>
-          <w:lang w:val="en-PL"/>
-        </w:rPr>
-        <w:t>Użytkownik wprowadza linki do publicznych profili społecznościowych osoby, dla której chce znaleźć prezent.</w:t>
-      </w:r>
-    </w:p>
-    <w:p>
-      <w:pPr>
-        <w:suppressAutoHyphens w:val="0"/>
-        <w:rPr>
-          <w:lang w:val="en-PL"/>
-        </w:rPr>
-      </w:pPr>
-    </w:p>
-    <w:p>
-      <w:pPr>
-        <w:pStyle w:val="ListParagraph"/>
-        <w:numPr>
-          <w:ilvl w:val="0"/>
-          <w:numId w:val="9"/>
-        </w:numPr>
-        <w:suppressAutoHyphens w:val="0"/>
-        <w:rPr>
-          <w:lang w:val="en-PL"/>
-        </w:rPr>
-      </w:pPr>
-      <w:r>
-        <w:rPr>
-          <w:lang w:val="en-PL"/>
-        </w:rPr>
-        <w:t>Chatbot dopytuje użytkownika o brakujące lub niejednoznaczne informacje (np. zainteresowania, okazję, budżet).</w:t>
-      </w:r>
-    </w:p>
-    <w:p>
-      <w:pPr>
-        <w:suppressAutoHyphens w:val="0"/>
-        <w:rPr>
-          <w:lang w:val="en-PL"/>
-        </w:rPr>
-      </w:pPr>
-    </w:p>
-    <w:p>
-      <w:pPr>
-        <w:pStyle w:val="ListParagraph"/>
-        <w:numPr>
-          <w:ilvl w:val="0"/>
-          <w:numId w:val="9"/>
-        </w:numPr>
-        <w:suppressAutoHyphens w:val="0"/>
-        <w:rPr>
-          <w:lang w:val="en-PL"/>
-        </w:rPr>
-      </w:pPr>
-      <w:r>
-        <w:rPr>
-          <w:lang w:val="en-PL"/>
-        </w:rPr>
-        <w:t>System analizuje zebrane dane i generuje propozycje prezentów dopasowane do profilu osoby.</w:t>
-      </w:r>
-    </w:p>
-    <w:p>
-      <w:pPr>
-        <w:suppressAutoHyphens w:val="0"/>
-        <w:rPr>
-          <w:lang w:val="en-PL"/>
-        </w:rPr>
-      </w:pPr>
-    </w:p>
-    <w:p>
-      <w:pPr>
-        <w:pStyle w:val="ListParagraph"/>
-        <w:numPr>
-          <w:ilvl w:val="0"/>
-          <w:numId w:val="9"/>
-        </w:numPr>
-        <w:suppressAutoHyphens w:val="0"/>
-        <w:rPr>
-          <w:lang w:val="en-PL"/>
-        </w:rPr>
-      </w:pPr>
-      <w:r>
-        <w:rPr>
-          <w:lang w:val="en-PL"/>
-        </w:rPr>
-        <w:t>Aplikacja wyszukuje produkty w zintegrowanych serwisach sklepowych (eBay, Allegro, Amazon) i zwraca wyniki z linkami do ofert.</w:t>
-      </w:r>
-    </w:p>
-    <w:p>
-      <w:pPr>
-        <w:suppressAutoHyphens w:val="0"/>
-        <w:rPr>
-          <w:lang w:val="en-PL"/>
-        </w:rPr>
-      </w:pPr>
-    </w:p>
-    <w:p>
-      <w:pPr>
-        <w:pStyle w:val="ListParagraph"/>
-        <w:numPr>
-          <w:ilvl w:val="0"/>
-          <w:numId w:val="9"/>
-        </w:numPr>
-        <w:suppressAutoHyphens w:val="0"/>
-        <w:rPr>
-          <w:lang w:val="en-PL"/>
-        </w:rPr>
-      </w:pPr>
-      <w:r>
-        <w:rPr>
-          <w:lang w:val="en-PL"/>
-        </w:rPr>
-        <w:t>Użytkownik może filtrować i sortować wyniki według budżetu lub kategorii prezentu.</w:t>
-      </w:r>
-    </w:p>
-    <w:p>
-      <w:pPr>
-        <w:suppressAutoHyphens w:val="0"/>
-        <w:rPr>
-          <w:lang w:val="en-PL"/>
-        </w:rPr>
-      </w:pPr>
-    </w:p>
-    <w:p>
-      <w:pPr>
-        <w:suppressAutoHyphens w:val="0"/>
-        <w:rPr>
-          <w:sz w:val="28"/>
-          <w:szCs w:val="28"/>
-          <w:lang w:val="en-PL"/>
-        </w:rPr>
-      </w:pPr>
-      <w:r>
-        <w:rPr>
-          <w:sz w:val="28"/>
-          <w:szCs w:val="28"/>
-          <w:lang w:val="en-PL"/>
-        </w:rPr>
         <w:t>Założenia projektowe</w:t>
       </w:r>
     </w:p>
@@ -4116,209 +3966,38 @@
           <w:lang w:val="en-PL"/>
         </w:rPr>
       </w:pPr>
+      <w:bookmarkStart w:id="6" w:name="_Toc178333487"/>
     </w:p>
     <w:p>
       <w:pPr>
         <w:suppressAutoHyphens w:val="0"/>
         <w:rPr>
-          <w:sz w:val="28"/>
-          <w:szCs w:val="28"/>
-          <w:lang w:val="en-PL"/>
-        </w:rPr>
-      </w:pPr>
-      <w:r>
-        <w:rPr>
-          <w:sz w:val="28"/>
-          <w:szCs w:val="28"/>
-          <w:lang w:val="en-PL"/>
-        </w:rPr>
-        <w:t>Założenia niefunkcjonalne</w:t>
-      </w:r>
-    </w:p>
-    <w:p>
-      <w:pPr>
-        <w:suppressAutoHyphens w:val="0"/>
-        <w:rPr>
-          <w:lang w:val="en-PL"/>
-        </w:rPr>
-      </w:pPr>
-    </w:p>
-    <w:p>
-      <w:pPr>
-        <w:pStyle w:val="ListParagraph"/>
-        <w:numPr>
-          <w:ilvl w:val="0"/>
-          <w:numId w:val="7"/>
-        </w:numPr>
-        <w:suppressAutoHyphens w:val="0"/>
-        <w:rPr>
-          <w:lang w:val="en-PL"/>
-        </w:rPr>
-      </w:pPr>
-      <w:r>
-        <w:rPr>
-          <w:lang w:val="en-PL"/>
-        </w:rPr>
-        <w:t>Aplikacja dostępna przez przeglądarkę internetową, bez potrzeby instalacji lokalnej.</w:t>
-      </w:r>
-    </w:p>
-    <w:p>
-      <w:pPr>
-        <w:suppressAutoHyphens w:val="0"/>
-        <w:rPr>
-          <w:lang w:val="en-PL"/>
-        </w:rPr>
-      </w:pPr>
-    </w:p>
-    <w:p>
-      <w:pPr>
-        <w:pStyle w:val="ListParagraph"/>
-        <w:numPr>
-          <w:ilvl w:val="0"/>
-          <w:numId w:val="7"/>
-        </w:numPr>
-        <w:suppressAutoHyphens w:val="0"/>
-        <w:rPr>
-          <w:lang w:val="en-PL"/>
-        </w:rPr>
-      </w:pPr>
-      <w:r>
-        <w:rPr>
-          <w:lang w:val="en-PL"/>
-        </w:rPr>
-        <w:t>Czas generowania rekomendacji prezentów nie przekracza 10 sekund.</w:t>
-      </w:r>
-    </w:p>
-    <w:p>
-      <w:pPr>
-        <w:suppressAutoHyphens w:val="0"/>
-        <w:rPr>
-          <w:lang w:val="en-PL"/>
-        </w:rPr>
-      </w:pPr>
-    </w:p>
-    <w:p>
-      <w:pPr>
-        <w:pStyle w:val="ListParagraph"/>
-        <w:numPr>
-          <w:ilvl w:val="0"/>
-          <w:numId w:val="7"/>
-        </w:numPr>
-        <w:suppressAutoHyphens w:val="0"/>
-        <w:rPr>
-          <w:lang w:val="en-PL"/>
-        </w:rPr>
-      </w:pPr>
-      <w:r>
-        <w:rPr>
-          <w:lang w:val="en-PL"/>
-        </w:rPr>
-        <w:t>Przetwarzane są jedynie dane publiczne, zgodnie z zasadami prywatności i regulaminami serwisów społecznościowych.</w:t>
-      </w:r>
-    </w:p>
-    <w:p>
-      <w:pPr>
-        <w:suppressAutoHyphens w:val="0"/>
-        <w:rPr>
-          <w:lang w:val="en-PL"/>
-        </w:rPr>
-      </w:pPr>
-    </w:p>
-    <w:p>
-      <w:pPr>
-        <w:pStyle w:val="ListParagraph"/>
-        <w:numPr>
-          <w:ilvl w:val="0"/>
-          <w:numId w:val="7"/>
-        </w:numPr>
-        <w:suppressAutoHyphens w:val="0"/>
-        <w:rPr>
-          <w:lang w:val="en-PL"/>
-        </w:rPr>
-      </w:pPr>
-      <w:r>
-        <w:rPr>
-          <w:lang w:val="en-PL"/>
-        </w:rPr>
-        <w:t>Komunikacja między komponentami oraz z użytkownikiem jest zabezpieczona protokołem HTTPS.</w:t>
-      </w:r>
-    </w:p>
-    <w:p>
-      <w:pPr>
-        <w:suppressAutoHyphens w:val="0"/>
-        <w:rPr>
-          <w:lang w:val="en-PL"/>
-        </w:rPr>
-      </w:pPr>
-    </w:p>
-    <w:p>
-      <w:pPr>
-        <w:pStyle w:val="ListParagraph"/>
-        <w:numPr>
-          <w:ilvl w:val="0"/>
-          <w:numId w:val="7"/>
-        </w:numPr>
-        <w:suppressAutoHyphens w:val="0"/>
-        <w:rPr>
-          <w:lang w:val="en-PL"/>
-        </w:rPr>
-      </w:pPr>
-      <w:r>
-        <w:rPr>
-          <w:lang w:val="en-PL"/>
-        </w:rPr>
-        <w:t>Architektura systemu oparta jest o mikroserwisy, co umożliwia łatwe skalowanie i dodawanie nowych źródeł danych lub sklepów w przyszłości.</w:t>
-      </w:r>
-    </w:p>
-    <w:p>
-      <w:pPr>
-        <w:pStyle w:val="ListParagraph"/>
-        <w:rPr>
-          <w:lang w:val="en-PL"/>
-        </w:rPr>
-      </w:pPr>
-    </w:p>
-    <w:p>
-      <w:pPr>
-        <w:suppressAutoHyphens w:val="0"/>
-        <w:rPr>
-          <w:lang w:val="en-PL"/>
-        </w:rPr>
-      </w:pPr>
-      <w:r>
-        <w:rPr>
-          <w:lang w:val="en-PL"/>
-        </w:rPr>
-        <w:br w:type="page"/>
-      </w:r>
-    </w:p>
-    <w:p>
-      <w:pPr>
-        <w:rPr>
-          <w:lang w:val="en-PL"/>
-        </w:rPr>
-      </w:pPr>
-    </w:p>
-    <w:p>
-      <w:pPr>
-        <w:pStyle w:val="Heading2"/>
-      </w:pPr>
-    </w:p>
-    <w:p>
-      <w:pPr>
-        <w:pStyle w:val="Heading2"/>
-      </w:pPr>
-      <w:bookmarkStart w:id="6" w:name="_Toc178333487"/>
-      <w:r>
+          <w:sz w:val="24"/>
+          <w:szCs w:val="24"/>
+          <w:lang w:val="en-PL"/>
+        </w:rPr>
+      </w:pPr>
+      <w:r>
+        <w:rPr>
+          <w:sz w:val="24"/>
+          <w:szCs w:val="24"/>
+        </w:rPr>
         <w:t>6. Specyfikacja wymagań na produkt programowy</w:t>
       </w:r>
       <w:bookmarkEnd w:id="6"/>
     </w:p>
     <w:p>
       <w:r>
-        <w:t>np. definicja wymagań funkcjonalnych/niefunkcjonalnych; możliwe formy: diagram wymagań, diagram przypadków użycia, lista historyjek (może być pogrupowana w epiki)</w:t>
-      </w:r>
-    </w:p>
+        <w:t xml:space="preserve">np. definicja wymagań funkcjonalnych/niefunkcjonalnych; możliwe formy: diagram wymagań, </w:t>
+      </w:r>
+      <w:r>
+        <w:t>diagram przypadków użycia</w:t>
+      </w:r>
+      <w:r>
+        <w:t>, lista historyjek (może być pogrupowana w epiki)</w:t>
+      </w:r>
+    </w:p>
+    <w:p/>
     <w:p>
       <w:pPr>
         <w:suppressAutoHyphens w:val="0"/>
@@ -4730,7 +4409,19 @@
         <w:rPr>
           <w:lang w:val="en-PL"/>
         </w:rPr>
-        <w:t>Aplikacja jest skalowalna — umożliwia łatwe dodanie nowych sklepów lub źródeł danych.</w:t>
+        <w:t xml:space="preserve">Aplikacja jest </w:t>
+      </w:r>
+      <w:r>
+        <w:rPr>
+          <w:lang w:val="en-PL"/>
+        </w:rPr>
+        <w:t>otwarta na rozszerzenia</w:t>
+      </w:r>
+      <w:r>
+        <w:rPr>
+          <w:lang w:val="en-PL"/>
+        </w:rPr>
+        <w:t xml:space="preserve"> — umożliwia łatwe dodanie nowych sklepów lub źródeł danych.</w:t>
       </w:r>
     </w:p>
     <w:p>
@@ -4824,100 +4515,425 @@
     </w:p>
     <w:p>
       <w:pPr>
-        <w:suppressAutoHyphens w:val="0"/>
-        <w:rPr>
-          <w:lang w:val="en-PL"/>
-        </w:rPr>
-      </w:pPr>
-      <w:r>
-        <w:rPr>
-          <w:lang w:val="en-PL"/>
-        </w:rPr>
-        <w:t>Historyjki użytkownika:</w:t>
-      </w:r>
-    </w:p>
-    <w:p>
-      <w:pPr>
-        <w:pStyle w:val="ListParagraph"/>
+        <w:pStyle w:val="Heading2"/>
         <w:numPr>
           <w:ilvl w:val="0"/>
-          <w:numId w:val="15"/>
+          <w:numId w:val="0"/>
         </w:numPr>
-        <w:suppressAutoHyphens w:val="0"/>
-        <w:rPr>
-          <w:lang w:val="en-PL"/>
-        </w:rPr>
-      </w:pPr>
-      <w:r>
-        <w:t>Jako użytkownik chcę podać link do profilu osoby, żeby system mógł dobrać dla niej prezent.</w:t>
-      </w:r>
-    </w:p>
-    <w:p>
-      <w:pPr>
-        <w:pStyle w:val="ListParagraph"/>
-        <w:numPr>
-          <w:ilvl w:val="0"/>
-          <w:numId w:val="15"/>
-        </w:numPr>
-        <w:suppressAutoHyphens w:val="0"/>
-        <w:rPr>
-          <w:lang w:val="en-PL"/>
-        </w:rPr>
-      </w:pPr>
-      <w:r>
-        <w:t xml:space="preserve">Jako użytkownik chcę porozmawiać z </w:t>
+        <w:jc w:val="center"/>
+      </w:pPr>
+      <w:r>
+        <w:rPr>
+          <w:sz w:val="20"/>
+          <w:lang w:val="en-PL"/>
+        </w:rPr>
+        <w:drawing>
+          <wp:inline distT="0" distB="0" distL="0" distR="0" wp14:anchorId="23B2B015" wp14:editId="4C55947D">
+            <wp:extent cx="3556000" cy="4495800"/>
+            <wp:effectExtent l="0" t="0" r="0" b="0"/>
+            <wp:docPr id="38087145" name="Picture 1" descr="A diagram of a person's diagram&#10;&#10;AI-generated content may be incorrect."/>
+            <wp:cNvGraphicFramePr>
+              <a:graphicFrameLocks xmlns:a="http://schemas.openxmlformats.org/drawingml/2006/main" noChangeAspect="1"/>
+            </wp:cNvGraphicFramePr>
+            <a:graphic xmlns:a="http://schemas.openxmlformats.org/drawingml/2006/main">
+              <a:graphicData uri="http://schemas.openxmlformats.org/drawingml/2006/picture">
+                <pic:pic xmlns:pic="http://schemas.openxmlformats.org/drawingml/2006/picture">
+                  <pic:nvPicPr>
+                    <pic:cNvPr id="38087145" name="Picture 1" descr="A diagram of a person's diagram&#10;&#10;AI-generated content may be incorrect."/>
+                    <pic:cNvPicPr/>
+                  </pic:nvPicPr>
+                  <pic:blipFill>
+                    <a:blip r:embed="rId12"/>
+                    <a:stretch>
+                      <a:fillRect/>
+                    </a:stretch>
+                  </pic:blipFill>
+                  <pic:spPr>
+                    <a:xfrm>
+                      <a:off x="0" y="0"/>
+                      <a:ext cx="3556000" cy="4495800"/>
+                    </a:xfrm>
+                    <a:prstGeom prst="rect">
+                      <a:avLst/>
+                    </a:prstGeom>
+                  </pic:spPr>
+                </pic:pic>
+              </a:graphicData>
+            </a:graphic>
+          </wp:inline>
+        </w:drawing>
+      </w:r>
+    </w:p>
+    <w:p>
+      <w:pPr>
+        <w:pStyle w:val="Heading2"/>
+      </w:pPr>
+      <w:bookmarkStart w:id="7" w:name="_Toc178333488"/>
+      <w:r>
+        <w:t>7. Projekt produktu programowego</w:t>
+      </w:r>
+      <w:bookmarkEnd w:id="7"/>
+    </w:p>
+    <w:p>
+      <w:r>
+        <w:t>np. opis decyzji architektonicznych, projekt architektury, bazy danych, zastosowane wzorce projektowe</w:t>
+      </w:r>
+    </w:p>
+    <w:p/>
+    <w:p>
+      <w:pPr>
+        <w:rPr>
+          <w:sz w:val="24"/>
+          <w:szCs w:val="24"/>
+        </w:rPr>
+      </w:pPr>
+      <w:r>
+        <w:rPr>
+          <w:sz w:val="24"/>
+          <w:szCs w:val="24"/>
+        </w:rPr>
+        <w:t>Decyzje architektoniczne</w:t>
+      </w:r>
+    </w:p>
+    <w:p>
+      <w:r>
+        <w:t xml:space="preserve">Na </w:t>
       </w:r>
       <w:proofErr w:type="spellStart"/>
       <w:r>
-        <w:t>chatbotem</w:t>
+        <w:t>backendzie</w:t>
       </w:r>
       <w:proofErr w:type="spellEnd"/>
       <w:r>
-        <w:t>, żeby szybciej doprecyzować preferencje obdarowywanego.</w:t>
-      </w:r>
-    </w:p>
-    <w:p>
-      <w:pPr>
-        <w:pStyle w:val="ListParagraph"/>
-        <w:numPr>
-          <w:ilvl w:val="0"/>
-          <w:numId w:val="15"/>
-        </w:numPr>
-        <w:suppressAutoHyphens w:val="0"/>
-        <w:rPr>
-          <w:lang w:val="en-PL"/>
-        </w:rPr>
-      </w:pPr>
-      <w:r>
-        <w:t>Jako użytkownik chcę filtrować wyniki prezentów według ceny, żeby znaleźć coś w moim budżecie.</w:t>
-      </w:r>
-    </w:p>
-    <w:p>
-      <w:pPr>
-        <w:rPr>
-          <w:lang w:val="en-PL"/>
-        </w:rPr>
-      </w:pPr>
-    </w:p>
-    <w:p>
-      <w:pPr>
-        <w:pStyle w:val="Heading2"/>
-      </w:pPr>
-    </w:p>
-    <w:p>
-      <w:pPr>
-        <w:pStyle w:val="Heading2"/>
-      </w:pPr>
-      <w:bookmarkStart w:id="7" w:name="_Toc178333488"/>
-      <w:r>
-        <w:t>7. Projekt produktu programowego</w:t>
-      </w:r>
-      <w:bookmarkEnd w:id="7"/>
-    </w:p>
-    <w:p>
-      <w:r>
-        <w:t>np. opis decyzji architektonicznych, projekt architektury, bazy danych, zastosowane wzorce projektowe</w:t>
-      </w:r>
+        <w:t xml:space="preserve"> zdecydowano się na architekturę </w:t>
+      </w:r>
+      <w:proofErr w:type="spellStart"/>
+      <w:r>
+        <w:t>mikroserwisową</w:t>
+      </w:r>
+      <w:proofErr w:type="spellEnd"/>
+      <w:r>
+        <w:t xml:space="preserve">, w której poszczególne serwisy komunikują się za pomocą kolejki wiadomości </w:t>
+      </w:r>
+      <w:proofErr w:type="spellStart"/>
+      <w:r>
+        <w:t>RabbitMQ</w:t>
+      </w:r>
+      <w:proofErr w:type="spellEnd"/>
+      <w:r>
+        <w:t>. Takie podejście pozwala na łatwą skalowalność systemu i wyraźne oddzielenie logiki biznesowej na niezależne komponenty, co ułatwia rozwój, utrzymanie i wdrażanie nowych funkcji.</w:t>
+      </w:r>
+    </w:p>
+    <w:p/>
+    <w:p>
+      <w:proofErr w:type="spellStart"/>
+      <w:r>
+        <w:t>Frontend</w:t>
+      </w:r>
+      <w:proofErr w:type="spellEnd"/>
+      <w:r>
+        <w:t xml:space="preserve"> komunikuje się z </w:t>
+      </w:r>
+      <w:proofErr w:type="spellStart"/>
+      <w:r>
+        <w:t>backendem</w:t>
+      </w:r>
+      <w:proofErr w:type="spellEnd"/>
+      <w:r>
+        <w:t xml:space="preserve"> poprzez REST API, które jest szeroko stosowanym standardem, zapewniającym przejrzystą i dobrze zrozumiałą komunikację między komponentami systemu. Dzięki temu </w:t>
+      </w:r>
+      <w:r>
+        <w:t xml:space="preserve">można </w:t>
+      </w:r>
+      <w:r>
+        <w:t>łatwo integrować nowe funkcje, a dokumentacja i obsługa API są prostsze i bardziej przewidywalne.</w:t>
+      </w:r>
+    </w:p>
+    <w:p/>
+    <w:p>
+      <w:r>
+        <w:lastRenderedPageBreak/>
+        <w:t>Dodatkowo, aby użytkownik otrzymywał jak najszybszy feedback i miał poczucie, że aplikacja działa płynnie, zastosowano Server-</w:t>
+      </w:r>
+      <w:proofErr w:type="spellStart"/>
+      <w:r>
+        <w:t>Sent</w:t>
+      </w:r>
+      <w:proofErr w:type="spellEnd"/>
+      <w:r>
+        <w:t xml:space="preserve"> </w:t>
+      </w:r>
+      <w:proofErr w:type="spellStart"/>
+      <w:r>
+        <w:t>Events</w:t>
+      </w:r>
+      <w:proofErr w:type="spellEnd"/>
+      <w:r>
+        <w:t xml:space="preserve"> (SSE). Dzięki SSE użytkownik widzi aktualizacje w czasie rzeczywistym, co znacząco poprawia wrażenia z użytkowania i sprawia, że interakcja z aplikacją jest bardziej responsywna.</w:t>
+      </w:r>
+    </w:p>
+    <w:p>
+      <w:pPr>
+        <w:rPr>
+          <w:sz w:val="24"/>
+          <w:szCs w:val="24"/>
+        </w:rPr>
+      </w:pPr>
+      <w:r>
+        <w:rPr>
+          <w:sz w:val="24"/>
+          <w:szCs w:val="24"/>
+        </w:rPr>
+        <w:t>Projekt architektury</w:t>
+      </w:r>
+    </w:p>
+    <w:p>
+      <w:pPr>
+        <w:rPr>
+          <w:sz w:val="24"/>
+          <w:szCs w:val="24"/>
+        </w:rPr>
+      </w:pPr>
+      <w:r>
+        <w:rPr>
+          <w:sz w:val="24"/>
+          <w:szCs w:val="24"/>
+        </w:rPr>
+        <w:t>C4</w:t>
+      </w:r>
+    </w:p>
+    <w:p>
+      <w:pPr>
+        <w:rPr>
+          <w:sz w:val="24"/>
+          <w:szCs w:val="24"/>
+        </w:rPr>
+      </w:pPr>
+      <w:r>
+        <w:rPr>
+          <w:sz w:val="24"/>
+          <w:szCs w:val="24"/>
+        </w:rPr>
+        <w:t>Projekt baz danych</w:t>
+      </w:r>
+    </w:p>
+    <w:p>
+      <w:pPr>
+        <w:rPr>
+          <w:sz w:val="24"/>
+          <w:szCs w:val="24"/>
+        </w:rPr>
+      </w:pPr>
+      <w:r>
+        <w:rPr>
+          <w:sz w:val="24"/>
+          <w:szCs w:val="24"/>
+        </w:rPr>
+        <w:t>diagram?</w:t>
+      </w:r>
+    </w:p>
+    <w:p>
+      <w:pPr>
+        <w:rPr>
+          <w:sz w:val="24"/>
+          <w:szCs w:val="24"/>
+        </w:rPr>
+      </w:pPr>
+    </w:p>
+    <w:p>
+      <w:pPr>
+        <w:rPr>
+          <w:sz w:val="24"/>
+          <w:szCs w:val="24"/>
+        </w:rPr>
+      </w:pPr>
+      <w:r>
+        <w:rPr>
+          <w:sz w:val="24"/>
+          <w:szCs w:val="24"/>
+        </w:rPr>
+        <w:t xml:space="preserve">Zastosowane wzorce </w:t>
+      </w:r>
+      <w:r>
+        <w:rPr>
+          <w:sz w:val="24"/>
+          <w:szCs w:val="24"/>
+        </w:rPr>
+        <w:t>architektoniczne</w:t>
+      </w:r>
+    </w:p>
+    <w:p>
+      <w:pPr>
+        <w:rPr>
+          <w:sz w:val="24"/>
+          <w:szCs w:val="24"/>
+        </w:rPr>
+      </w:pPr>
+    </w:p>
+    <w:p>
+      <w:r>
+        <w:t xml:space="preserve">Użycie </w:t>
+      </w:r>
+      <w:proofErr w:type="spellStart"/>
+      <w:r>
+        <w:t>Asynchronous</w:t>
+      </w:r>
+      <w:proofErr w:type="spellEnd"/>
+      <w:r>
+        <w:t xml:space="preserve"> </w:t>
+      </w:r>
+      <w:proofErr w:type="spellStart"/>
+      <w:r>
+        <w:t>Request-Reply</w:t>
+      </w:r>
+      <w:proofErr w:type="spellEnd"/>
+      <w:r>
+        <w:t xml:space="preserve"> </w:t>
+      </w:r>
+      <w:proofErr w:type="spellStart"/>
+      <w:r>
+        <w:t>pattern</w:t>
+      </w:r>
+      <w:proofErr w:type="spellEnd"/>
+      <w:r>
+        <w:t xml:space="preserve"> w komunikacji </w:t>
+      </w:r>
+      <w:proofErr w:type="spellStart"/>
+      <w:r>
+        <w:t>mikroserwisów</w:t>
+      </w:r>
+      <w:proofErr w:type="spellEnd"/>
+      <w:r>
+        <w:t>, aby przyspieszyć</w:t>
+      </w:r>
+      <w:r>
+        <w:t xml:space="preserve"> </w:t>
+      </w:r>
+      <w:r>
+        <w:t>wyszukiwanie ofert produktów ze stron internetowych.</w:t>
+      </w:r>
+      <w:r>
+        <w:t xml:space="preserve"> – do weryfikacji</w:t>
+      </w:r>
+    </w:p>
+    <w:p>
+      <w:pPr>
+        <w:rPr>
+          <w:lang w:val="en-GB"/>
+        </w:rPr>
+      </w:pPr>
+      <w:r>
+        <w:rPr>
+          <w:lang w:val="en-GB"/>
+        </w:rPr>
+        <w:t>CQRS</w:t>
+      </w:r>
+    </w:p>
+    <w:p>
+      <w:pPr>
+        <w:rPr>
+          <w:lang w:val="en-GB"/>
+        </w:rPr>
+      </w:pPr>
+      <w:r>
+        <w:rPr>
+          <w:lang w:val="en-GB"/>
+        </w:rPr>
+        <w:t>Event-driven architecture</w:t>
+      </w:r>
+    </w:p>
+    <w:p>
+      <w:pPr>
+        <w:rPr>
+          <w:lang w:val="en-GB"/>
+        </w:rPr>
+      </w:pPr>
+      <w:r>
+        <w:rPr>
+          <w:lang w:val="en-GB"/>
+        </w:rPr>
+        <w:t>Strategy pattern</w:t>
+      </w:r>
+    </w:p>
+    <w:p>
+      <w:proofErr w:type="spellStart"/>
+      <w:r>
+        <w:t>Dependency</w:t>
+      </w:r>
+      <w:proofErr w:type="spellEnd"/>
+      <w:r>
+        <w:t xml:space="preserve"> </w:t>
+      </w:r>
+      <w:proofErr w:type="spellStart"/>
+      <w:r>
+        <w:t>injection</w:t>
+      </w:r>
+      <w:proofErr w:type="spellEnd"/>
+    </w:p>
+    <w:p>
+      <w:r>
+        <w:t xml:space="preserve">Adapter </w:t>
+      </w:r>
+      <w:proofErr w:type="spellStart"/>
+      <w:r>
+        <w:t>pattern</w:t>
+      </w:r>
+      <w:proofErr w:type="spellEnd"/>
+    </w:p>
+    <w:p>
+      <w:pPr>
+        <w:rPr>
+          <w:sz w:val="24"/>
+          <w:szCs w:val="24"/>
+        </w:rPr>
+      </w:pPr>
+      <w:proofErr w:type="spellStart"/>
+      <w:r>
+        <w:t>dto</w:t>
+      </w:r>
+      <w:proofErr w:type="spellEnd"/>
+    </w:p>
+    <w:p>
+      <w:pPr>
+        <w:rPr>
+          <w:sz w:val="24"/>
+          <w:szCs w:val="24"/>
+        </w:rPr>
+      </w:pPr>
+    </w:p>
+    <w:p>
+      <w:pPr>
+        <w:jc w:val="both"/>
+        <w:rPr>
+          <w:sz w:val="24"/>
+          <w:szCs w:val="24"/>
+        </w:rPr>
+      </w:pPr>
+      <w:r>
+        <w:rPr>
+          <w:sz w:val="24"/>
+          <w:szCs w:val="24"/>
+        </w:rPr>
+        <w:t>Część behawioralna systemu/procesy biznesowe</w:t>
+      </w:r>
+    </w:p>
+    <w:p>
+      <w:pPr>
+        <w:jc w:val="both"/>
+        <w:rPr>
+          <w:sz w:val="24"/>
+          <w:szCs w:val="24"/>
+        </w:rPr>
+      </w:pPr>
+      <w:proofErr w:type="spellStart"/>
+      <w:r>
+        <w:rPr>
+          <w:sz w:val="24"/>
+          <w:szCs w:val="24"/>
+        </w:rPr>
+        <w:t>bpmn</w:t>
+      </w:r>
+      <w:proofErr w:type="spellEnd"/>
     </w:p>
     <w:p>
       <w:pPr>
@@ -4986,12 +5002,12 @@
       </w:pPr>
     </w:p>
     <w:sectPr>
-      <w:headerReference w:type="even" r:id="rId9"/>
-      <w:headerReference w:type="default" r:id="rId10"/>
-      <w:footerReference w:type="even" r:id="rId11"/>
-      <w:footerReference w:type="default" r:id="rId12"/>
-      <w:headerReference w:type="first" r:id="rId13"/>
-      <w:footerReference w:type="first" r:id="rId14"/>
+      <w:headerReference w:type="even" r:id="rId13"/>
+      <w:headerReference w:type="default" r:id="rId14"/>
+      <w:footerReference w:type="even" r:id="rId15"/>
+      <w:footerReference w:type="default" r:id="rId16"/>
+      <w:headerReference w:type="first" r:id="rId17"/>
+      <w:footerReference w:type="first" r:id="rId18"/>
       <w:pgSz w:w="11905" w:h="16837"/>
       <w:pgMar w:top="1417" w:right="1417" w:bottom="993" w:left="1985" w:header="708" w:footer="708" w:gutter="0"/>
       <w:pgNumType w:start="1"/>
@@ -6661,6 +6677,119 @@
     </w:lvl>
   </w:abstractNum>
   <w:abstractNum w:abstractNumId="14" w15:restartNumberingAfterBreak="0">
+    <w:nsid w:val="73B94BFA"/>
+    <w:multiLevelType w:val="hybridMultilevel"/>
+    <w:tmpl w:val="EA56975A"/>
+    <w:lvl w:ilvl="0" w:tplc="08090001">
+      <w:start w:val="1"/>
+      <w:numFmt w:val="bullet"/>
+      <w:lvlText w:val=""/>
+      <w:lvlJc w:val="left"/>
+      <w:pPr>
+        <w:ind w:left="720" w:hanging="360"/>
+      </w:pPr>
+      <w:rPr>
+        <w:rFonts w:ascii="Symbol" w:hAnsi="Symbol" w:hint="default"/>
+      </w:rPr>
+    </w:lvl>
+    <w:lvl w:ilvl="1" w:tplc="08090003" w:tentative="1">
+      <w:start w:val="1"/>
+      <w:numFmt w:val="bullet"/>
+      <w:lvlText w:val="o"/>
+      <w:lvlJc w:val="left"/>
+      <w:pPr>
+        <w:ind w:left="1440" w:hanging="360"/>
+      </w:pPr>
+      <w:rPr>
+        <w:rFonts w:ascii="Courier New" w:hAnsi="Courier New" w:cs="Courier New" w:hint="default"/>
+      </w:rPr>
+    </w:lvl>
+    <w:lvl w:ilvl="2" w:tplc="08090005" w:tentative="1">
+      <w:start w:val="1"/>
+      <w:numFmt w:val="bullet"/>
+      <w:lvlText w:val=""/>
+      <w:lvlJc w:val="left"/>
+      <w:pPr>
+        <w:ind w:left="2160" w:hanging="360"/>
+      </w:pPr>
+      <w:rPr>
+        <w:rFonts w:ascii="Wingdings" w:hAnsi="Wingdings" w:hint="default"/>
+      </w:rPr>
+    </w:lvl>
+    <w:lvl w:ilvl="3" w:tplc="08090001" w:tentative="1">
+      <w:start w:val="1"/>
+      <w:numFmt w:val="bullet"/>
+      <w:lvlText w:val=""/>
+      <w:lvlJc w:val="left"/>
+      <w:pPr>
+        <w:ind w:left="2880" w:hanging="360"/>
+      </w:pPr>
+      <w:rPr>
+        <w:rFonts w:ascii="Symbol" w:hAnsi="Symbol" w:hint="default"/>
+      </w:rPr>
+    </w:lvl>
+    <w:lvl w:ilvl="4" w:tplc="08090003" w:tentative="1">
+      <w:start w:val="1"/>
+      <w:numFmt w:val="bullet"/>
+      <w:lvlText w:val="o"/>
+      <w:lvlJc w:val="left"/>
+      <w:pPr>
+        <w:ind w:left="3600" w:hanging="360"/>
+      </w:pPr>
+      <w:rPr>
+        <w:rFonts w:ascii="Courier New" w:hAnsi="Courier New" w:cs="Courier New" w:hint="default"/>
+      </w:rPr>
+    </w:lvl>
+    <w:lvl w:ilvl="5" w:tplc="08090005" w:tentative="1">
+      <w:start w:val="1"/>
+      <w:numFmt w:val="bullet"/>
+      <w:lvlText w:val=""/>
+      <w:lvlJc w:val="left"/>
+      <w:pPr>
+        <w:ind w:left="4320" w:hanging="360"/>
+      </w:pPr>
+      <w:rPr>
+        <w:rFonts w:ascii="Wingdings" w:hAnsi="Wingdings" w:hint="default"/>
+      </w:rPr>
+    </w:lvl>
+    <w:lvl w:ilvl="6" w:tplc="08090001" w:tentative="1">
+      <w:start w:val="1"/>
+      <w:numFmt w:val="bullet"/>
+      <w:lvlText w:val=""/>
+      <w:lvlJc w:val="left"/>
+      <w:pPr>
+        <w:ind w:left="5040" w:hanging="360"/>
+      </w:pPr>
+      <w:rPr>
+        <w:rFonts w:ascii="Symbol" w:hAnsi="Symbol" w:hint="default"/>
+      </w:rPr>
+    </w:lvl>
+    <w:lvl w:ilvl="7" w:tplc="08090003" w:tentative="1">
+      <w:start w:val="1"/>
+      <w:numFmt w:val="bullet"/>
+      <w:lvlText w:val="o"/>
+      <w:lvlJc w:val="left"/>
+      <w:pPr>
+        <w:ind w:left="5760" w:hanging="360"/>
+      </w:pPr>
+      <w:rPr>
+        <w:rFonts w:ascii="Courier New" w:hAnsi="Courier New" w:cs="Courier New" w:hint="default"/>
+      </w:rPr>
+    </w:lvl>
+    <w:lvl w:ilvl="8" w:tplc="08090005" w:tentative="1">
+      <w:start w:val="1"/>
+      <w:numFmt w:val="bullet"/>
+      <w:lvlText w:val=""/>
+      <w:lvlJc w:val="left"/>
+      <w:pPr>
+        <w:ind w:left="6480" w:hanging="360"/>
+      </w:pPr>
+      <w:rPr>
+        <w:rFonts w:ascii="Wingdings" w:hAnsi="Wingdings" w:hint="default"/>
+      </w:rPr>
+    </w:lvl>
+  </w:abstractNum>
+  <w:abstractNum w:abstractNumId="15" w15:restartNumberingAfterBreak="0">
     <w:nsid w:val="75C56A09"/>
     <w:multiLevelType w:val="hybridMultilevel"/>
     <w:tmpl w:val="705C1312"/>
@@ -6783,7 +6912,7 @@
     <w:abstractNumId w:val="1"/>
   </w:num>
   <w:num w:numId="4" w16cid:durableId="1751467932">
-    <w:abstractNumId w:val="14"/>
+    <w:abstractNumId w:val="15"/>
   </w:num>
   <w:num w:numId="5" w16cid:durableId="33849150">
     <w:abstractNumId w:val="6"/>
@@ -6817,6 +6946,9 @@
   </w:num>
   <w:num w:numId="15" w16cid:durableId="1998461811">
     <w:abstractNumId w:val="4"/>
+  </w:num>
+  <w:num w:numId="16" w16cid:durableId="680009559">
+    <w:abstractNumId w:val="14"/>
   </w:num>
 </w:numbering>
 </file>
@@ -7722,6 +7854,18 @@
       <w:lang w:eastAsia="ar-SA"/>
     </w:rPr>
   </w:style>
+  <w:style w:type="character" w:styleId="UnresolvedMention">
+    <w:name w:val="Unresolved Mention"/>
+    <w:basedOn w:val="DefaultParagraphFont"/>
+    <w:uiPriority w:val="99"/>
+    <w:semiHidden/>
+    <w:unhideWhenUsed/>
+    <w:rsid w:val="00997C60"/>
+    <w:rPr>
+      <w:color w:val="605E5C"/>
+      <w:shd w:val="clear" w:color="auto" w:fill="E1DFDD"/>
+    </w:rPr>
+  </w:style>
 </w:styles>
 </file>
 
@@ -8021,28 +8165,28 @@
 </file>
 
 <file path=customXml/item1.xml><?xml version="1.0" encoding="utf-8"?>
+<b:Sources xmlns:b="http://schemas.openxmlformats.org/officeDocument/2006/bibliography" xmlns="http://schemas.openxmlformats.org/officeDocument/2006/bibliography" SelectedStyle="\APASixthEditionOfficeOnline.xsl" StyleName="APA" Version="6"/>
+</file>
+
+<file path=customXml/item2.xml><?xml version="1.0" encoding="utf-8"?>
 <go:gDocsCustomXmlDataStorage xmlns:go="http://customooxmlschemas.google.com/" xmlns:r="http://schemas.openxmlformats.org/officeDocument/2006/relationships" uri="GoogleDocsCustomDataVersion2">
   <go:docsCustomData xmlns:go="http://customooxmlschemas.google.com/" roundtripDataSignature="AMtx7mg7j2go7F5G4jsWRimeTGWHty+bxw==">CgMxLjAyCGguZ2pkZ3hzMgloLjMwajB6bGwyCWguMWZvYjl0ZTIJaC4zem55c2g3MgloLjJldDkycDAyCGgudHlqY3d0MgloLjNkeTZ2a20yCWguMXQzaDVzZjIJaC40ZDM0b2c4MgloLjJzOGV5bzE4AHIhMXVIYzRWWTJJdk15V1g2NlFPbS0tdWl4YmVMWko2Zzg2</go:docsCustomData>
 </go:gDocsCustomXmlDataStorage>
 </file>
 
-<file path=customXml/item2.xml><?xml version="1.0" encoding="utf-8"?>
-<b:Sources xmlns:b="http://schemas.openxmlformats.org/officeDocument/2006/bibliography" xmlns="http://schemas.openxmlformats.org/officeDocument/2006/bibliography" SelectedStyle="\APASixthEditionOfficeOnline.xsl" StyleName="APA" Version="6"/>
+<file path=customXml/itemProps1.xml><?xml version="1.0" encoding="utf-8"?>
+<ds:datastoreItem xmlns:ds="http://schemas.openxmlformats.org/officeDocument/2006/customXml" ds:itemID="{84340ED0-52AC-4B9B-B3C9-35C2448F03DD}">
+  <ds:schemaRefs>
+    <ds:schemaRef ds:uri="http://schemas.openxmlformats.org/officeDocument/2006/bibliography"/>
+  </ds:schemaRefs>
+</ds:datastoreItem>
 </file>
 
-<file path=customXml/itemProps1.xml><?xml version="1.0" encoding="utf-8"?>
+<file path=customXml/itemProps2.xml><?xml version="1.0" encoding="utf-8"?>
 <ds:datastoreItem xmlns:ds="http://schemas.openxmlformats.org/officeDocument/2006/customXml" ds:itemID="{11111111-1234-1234-1234-123412341234}">
   <ds:schemaRefs>
     <ds:schemaRef ds:uri="http://customooxmlschemas.google.com/"/>
     <ds:schemaRef ds:uri="http://schemas.openxmlformats.org/officeDocument/2006/relationships"/>
   </ds:schemaRefs>
 </ds:datastoreItem>
-</file>
-
-<file path=customXml/itemProps2.xml><?xml version="1.0" encoding="utf-8"?>
-<ds:datastoreItem xmlns:ds="http://schemas.openxmlformats.org/officeDocument/2006/customXml" ds:itemID="{84340ED0-52AC-4B9B-B3C9-35C2448F03DD}">
-  <ds:schemaRefs>
-    <ds:schemaRef ds:uri="http://schemas.openxmlformats.org/officeDocument/2006/bibliography"/>
-  </ds:schemaRefs>
-</ds:datastoreItem>
 </file>
</xml_diff>